<commit_message>
Divisão em partes. Introdução e sumário feitos.
</commit_message>
<xml_diff>
--- a/Trabalho 2/docs/RCOM Proj 2 Relatório.docx
+++ b/Trabalho 2/docs/RCOM Proj 2 Relatório.docx
@@ -287,11 +287,61 @@
     </w:p>
     <w:p>
       <w:pPr>
-        <w:jc w:val="center"/>
-        <w:rPr>
-          <w:b/>
-        </w:rPr>
-      </w:pPr>
+        <w:pStyle w:val="Cabealho1"/>
+        <w:ind w:firstLine="708"/>
+        <w:jc w:val="both"/>
+      </w:pPr>
+      <w:bookmarkStart w:id="0" w:name="_Toc469755025"/>
+      <w:r>
+        <w:lastRenderedPageBreak/>
+        <w:t>Sumário</w:t>
+      </w:r>
+      <w:bookmarkEnd w:id="0"/>
+    </w:p>
+    <w:p>
+      <w:pPr>
+        <w:jc w:val="both"/>
+      </w:pPr>
+      <w:r>
+        <w:tab/>
+        <w:t>Este relatório foi elaborado no seguimento do segundo projeto da unidade curricular Redes de Computadores. Aqui é documentada a criação de um programa em linguagem C, que implementa o protocolo FTP (</w:t>
+      </w:r>
+      <w:r>
+        <w:rPr>
+          <w:i/>
+        </w:rPr>
+        <w:t xml:space="preserve">File </w:t>
+      </w:r>
+      <w:proofErr w:type="spellStart"/>
+      <w:r>
+        <w:rPr>
+          <w:i/>
+        </w:rPr>
+        <w:t>Transfer</w:t>
+      </w:r>
+      <w:proofErr w:type="spellEnd"/>
+      <w:r>
+        <w:rPr>
+          <w:i/>
+        </w:rPr>
+        <w:t xml:space="preserve"> </w:t>
+      </w:r>
+      <w:proofErr w:type="spellStart"/>
+      <w:r>
+        <w:rPr>
+          <w:i/>
+        </w:rPr>
+        <w:t>Protocol</w:t>
+      </w:r>
+      <w:proofErr w:type="spellEnd"/>
+      <w:r>
+        <w:t>) para transferir ficheiros através da Internet. É também descrita a configuração de duas redes virtuais, capazes de transferir dados entre si e com redes exteriores.</w:t>
+      </w:r>
+    </w:p>
+    <w:p>
+      <w:r>
+        <w:br w:type="page"/>
+      </w:r>
     </w:p>
     <w:sdt>
       <w:sdtPr>
@@ -318,6 +368,13 @@
         <w:p>
           <w:pPr>
             <w:pStyle w:val="Cabealhodondice"/>
+            <w:rPr>
+              <w:rFonts w:asciiTheme="minorHAnsi" w:eastAsiaTheme="minorHAnsi" w:hAnsiTheme="minorHAnsi" w:cstheme="minorBidi"/>
+              <w:color w:val="auto"/>
+              <w:sz w:val="22"/>
+              <w:szCs w:val="22"/>
+              <w:lang w:eastAsia="en-US"/>
+            </w:rPr>
           </w:pPr>
           <w:r>
             <w:t>Conteúdo</w:t>
@@ -344,7 +401,7 @@
           <w:r>
             <w:fldChar w:fldCharType="separate"/>
           </w:r>
-          <w:hyperlink w:anchor="_Toc469155073" w:history="1">
+          <w:hyperlink w:anchor="_Toc469755025" w:history="1">
             <w:r>
               <w:rPr>
                 <w:rStyle w:val="Hiperligao"/>
@@ -371,7 +428,7 @@
                 <w:noProof/>
                 <w:webHidden/>
               </w:rPr>
-              <w:instrText xml:space="preserve"> PAGEREF _Toc469155073 \h </w:instrText>
+              <w:instrText xml:space="preserve"> PAGEREF _Toc469755025 \h </w:instrText>
             </w:r>
             <w:r>
               <w:rPr>
@@ -391,7 +448,7 @@
                 <w:noProof/>
                 <w:webHidden/>
               </w:rPr>
-              <w:t>3</w:t>
+              <w:t>2</w:t>
             </w:r>
             <w:r>
               <w:rPr>
@@ -406,6 +463,7 @@
           <w:pPr>
             <w:pStyle w:val="ndice1"/>
             <w:tabs>
+              <w:tab w:val="left" w:pos="440"/>
               <w:tab w:val="right" w:leader="dot" w:pos="8494"/>
             </w:tabs>
             <w:rPr>
@@ -414,23 +472,38 @@
               <w:lang w:eastAsia="pt-PT"/>
             </w:rPr>
           </w:pPr>
-          <w:hyperlink w:anchor="_Toc469155074" w:history="1">
+          <w:hyperlink w:anchor="_Toc469755026" w:history="1">
             <w:r>
               <w:rPr>
                 <w:rStyle w:val="Hiperligao"/>
                 <w:noProof/>
               </w:rPr>
-              <w:t>1. Introdução</w:t>
-            </w:r>
-            <w:r>
-              <w:rPr>
-                <w:noProof/>
-                <w:webHidden/>
+              <w:t>1.</w:t>
+            </w:r>
+            <w:r>
+              <w:rPr>
+                <w:rFonts w:eastAsiaTheme="minorEastAsia"/>
+                <w:noProof/>
+                <w:lang w:eastAsia="pt-PT"/>
               </w:rPr>
               <w:tab/>
             </w:r>
             <w:r>
               <w:rPr>
+                <w:rStyle w:val="Hiperligao"/>
+                <w:noProof/>
+              </w:rPr>
+              <w:t>Introdução</w:t>
+            </w:r>
+            <w:r>
+              <w:rPr>
+                <w:noProof/>
+                <w:webHidden/>
+              </w:rPr>
+              <w:tab/>
+            </w:r>
+            <w:r>
+              <w:rPr>
                 <w:noProof/>
                 <w:webHidden/>
               </w:rPr>
@@ -441,7 +514,7 @@
                 <w:noProof/>
                 <w:webHidden/>
               </w:rPr>
-              <w:instrText xml:space="preserve"> PAGEREF _Toc469155074 \h </w:instrText>
+              <w:instrText xml:space="preserve"> PAGEREF _Toc469755026 \h </w:instrText>
             </w:r>
             <w:r>
               <w:rPr>
@@ -461,7 +534,7 @@
                 <w:noProof/>
                 <w:webHidden/>
               </w:rPr>
-              <w:t>3</w:t>
+              <w:t>4</w:t>
             </w:r>
             <w:r>
               <w:rPr>
@@ -476,6 +549,7 @@
           <w:pPr>
             <w:pStyle w:val="ndice1"/>
             <w:tabs>
+              <w:tab w:val="left" w:pos="440"/>
               <w:tab w:val="right" w:leader="dot" w:pos="8494"/>
             </w:tabs>
             <w:rPr>
@@ -484,23 +558,38 @@
               <w:lang w:eastAsia="pt-PT"/>
             </w:rPr>
           </w:pPr>
-          <w:hyperlink w:anchor="_Toc469155075" w:history="1">
+          <w:hyperlink w:anchor="_Toc469755027" w:history="1">
             <w:r>
               <w:rPr>
                 <w:rStyle w:val="Hiperligao"/>
                 <w:noProof/>
               </w:rPr>
-              <w:t>2. Parte 1 – Aplicação de Download</w:t>
-            </w:r>
-            <w:r>
-              <w:rPr>
-                <w:noProof/>
-                <w:webHidden/>
+              <w:t>2.</w:t>
+            </w:r>
+            <w:r>
+              <w:rPr>
+                <w:rFonts w:eastAsiaTheme="minorEastAsia"/>
+                <w:noProof/>
+                <w:lang w:eastAsia="pt-PT"/>
               </w:rPr>
               <w:tab/>
             </w:r>
             <w:r>
               <w:rPr>
+                <w:rStyle w:val="Hiperligao"/>
+                <w:noProof/>
+              </w:rPr>
+              <w:t>Parte 1 – Aplicação de Download</w:t>
+            </w:r>
+            <w:r>
+              <w:rPr>
+                <w:noProof/>
+                <w:webHidden/>
+              </w:rPr>
+              <w:tab/>
+            </w:r>
+            <w:r>
+              <w:rPr>
                 <w:noProof/>
                 <w:webHidden/>
               </w:rPr>
@@ -511,7 +600,7 @@
                 <w:noProof/>
                 <w:webHidden/>
               </w:rPr>
-              <w:instrText xml:space="preserve"> PAGEREF _Toc469155075 \h </w:instrText>
+              <w:instrText xml:space="preserve"> PAGEREF _Toc469755027 \h </w:instrText>
             </w:r>
             <w:r>
               <w:rPr>
@@ -531,7 +620,7 @@
                 <w:noProof/>
                 <w:webHidden/>
               </w:rPr>
-              <w:t>3</w:t>
+              <w:t>4</w:t>
             </w:r>
             <w:r>
               <w:rPr>
@@ -544,8 +633,9 @@
         </w:p>
         <w:p>
           <w:pPr>
-            <w:pStyle w:val="ndice1"/>
+            <w:pStyle w:val="ndice2"/>
             <w:tabs>
+              <w:tab w:val="left" w:pos="880"/>
               <w:tab w:val="right" w:leader="dot" w:pos="8494"/>
             </w:tabs>
             <w:rPr>
@@ -554,23 +644,38 @@
               <w:lang w:eastAsia="pt-PT"/>
             </w:rPr>
           </w:pPr>
-          <w:hyperlink w:anchor="_Toc469155076" w:history="1">
+          <w:hyperlink w:anchor="_Toc469755028" w:history="1">
             <w:r>
               <w:rPr>
                 <w:rStyle w:val="Hiperligao"/>
                 <w:noProof/>
               </w:rPr>
-              <w:t>3. Parte 2 – Configuração de Análise da Rede</w:t>
-            </w:r>
-            <w:r>
-              <w:rPr>
-                <w:noProof/>
-                <w:webHidden/>
+              <w:t>2.1.</w:t>
+            </w:r>
+            <w:r>
+              <w:rPr>
+                <w:rFonts w:eastAsiaTheme="minorEastAsia"/>
+                <w:noProof/>
+                <w:lang w:eastAsia="pt-PT"/>
               </w:rPr>
               <w:tab/>
             </w:r>
             <w:r>
               <w:rPr>
+                <w:rStyle w:val="Hiperligao"/>
+                <w:noProof/>
+              </w:rPr>
+              <w:t>url.c</w:t>
+            </w:r>
+            <w:r>
+              <w:rPr>
+                <w:noProof/>
+                <w:webHidden/>
+              </w:rPr>
+              <w:tab/>
+            </w:r>
+            <w:r>
+              <w:rPr>
                 <w:noProof/>
                 <w:webHidden/>
               </w:rPr>
@@ -581,7 +686,7 @@
                 <w:noProof/>
                 <w:webHidden/>
               </w:rPr>
-              <w:instrText xml:space="preserve"> PAGEREF _Toc469155076 \h </w:instrText>
+              <w:instrText xml:space="preserve"> PAGEREF _Toc469755028 \h </w:instrText>
             </w:r>
             <w:r>
               <w:rPr>
@@ -601,7 +706,7 @@
                 <w:noProof/>
                 <w:webHidden/>
               </w:rPr>
-              <w:t>3</w:t>
+              <w:t>4</w:t>
             </w:r>
             <w:r>
               <w:rPr>
@@ -614,8 +719,9 @@
         </w:p>
         <w:p>
           <w:pPr>
-            <w:pStyle w:val="ndice1"/>
+            <w:pStyle w:val="ndice2"/>
             <w:tabs>
+              <w:tab w:val="left" w:pos="880"/>
               <w:tab w:val="right" w:leader="dot" w:pos="8494"/>
             </w:tabs>
             <w:rPr>
@@ -624,23 +730,38 @@
               <w:lang w:eastAsia="pt-PT"/>
             </w:rPr>
           </w:pPr>
-          <w:hyperlink w:anchor="_Toc469155077" w:history="1">
+          <w:hyperlink w:anchor="_Toc469755029" w:history="1">
             <w:r>
               <w:rPr>
                 <w:rStyle w:val="Hiperligao"/>
                 <w:noProof/>
               </w:rPr>
-              <w:t>4. Conclusões</w:t>
-            </w:r>
-            <w:r>
-              <w:rPr>
-                <w:noProof/>
-                <w:webHidden/>
+              <w:t>2.2.</w:t>
+            </w:r>
+            <w:r>
+              <w:rPr>
+                <w:rFonts w:eastAsiaTheme="minorEastAsia"/>
+                <w:noProof/>
+                <w:lang w:eastAsia="pt-PT"/>
               </w:rPr>
               <w:tab/>
             </w:r>
             <w:r>
               <w:rPr>
+                <w:rStyle w:val="Hiperligao"/>
+                <w:noProof/>
+              </w:rPr>
+              <w:t>ftp.c</w:t>
+            </w:r>
+            <w:r>
+              <w:rPr>
+                <w:noProof/>
+                <w:webHidden/>
+              </w:rPr>
+              <w:tab/>
+            </w:r>
+            <w:r>
+              <w:rPr>
                 <w:noProof/>
                 <w:webHidden/>
               </w:rPr>
@@ -651,7 +772,7 @@
                 <w:noProof/>
                 <w:webHidden/>
               </w:rPr>
-              <w:instrText xml:space="preserve"> PAGEREF _Toc469155077 \h </w:instrText>
+              <w:instrText xml:space="preserve"> PAGEREF _Toc469755029 \h </w:instrText>
             </w:r>
             <w:r>
               <w:rPr>
@@ -671,7 +792,265 @@
                 <w:noProof/>
                 <w:webHidden/>
               </w:rPr>
-              <w:t>3</w:t>
+              <w:t>4</w:t>
+            </w:r>
+            <w:r>
+              <w:rPr>
+                <w:noProof/>
+                <w:webHidden/>
+              </w:rPr>
+              <w:fldChar w:fldCharType="end"/>
+            </w:r>
+          </w:hyperlink>
+        </w:p>
+        <w:p>
+          <w:pPr>
+            <w:pStyle w:val="ndice2"/>
+            <w:tabs>
+              <w:tab w:val="left" w:pos="880"/>
+              <w:tab w:val="right" w:leader="dot" w:pos="8494"/>
+            </w:tabs>
+            <w:rPr>
+              <w:rFonts w:eastAsiaTheme="minorEastAsia"/>
+              <w:noProof/>
+              <w:lang w:eastAsia="pt-PT"/>
+            </w:rPr>
+          </w:pPr>
+          <w:hyperlink w:anchor="_Toc469755030" w:history="1">
+            <w:r>
+              <w:rPr>
+                <w:rStyle w:val="Hiperligao"/>
+                <w:noProof/>
+              </w:rPr>
+              <w:t>2.3.</w:t>
+            </w:r>
+            <w:r>
+              <w:rPr>
+                <w:rFonts w:eastAsiaTheme="minorEastAsia"/>
+                <w:noProof/>
+                <w:lang w:eastAsia="pt-PT"/>
+              </w:rPr>
+              <w:tab/>
+            </w:r>
+            <w:r>
+              <w:rPr>
+                <w:rStyle w:val="Hiperligao"/>
+                <w:noProof/>
+              </w:rPr>
+              <w:t>main.c</w:t>
+            </w:r>
+            <w:r>
+              <w:rPr>
+                <w:noProof/>
+                <w:webHidden/>
+              </w:rPr>
+              <w:tab/>
+            </w:r>
+            <w:r>
+              <w:rPr>
+                <w:noProof/>
+                <w:webHidden/>
+              </w:rPr>
+              <w:fldChar w:fldCharType="begin"/>
+            </w:r>
+            <w:r>
+              <w:rPr>
+                <w:noProof/>
+                <w:webHidden/>
+              </w:rPr>
+              <w:instrText xml:space="preserve"> PAGEREF _Toc469755030 \h </w:instrText>
+            </w:r>
+            <w:r>
+              <w:rPr>
+                <w:noProof/>
+                <w:webHidden/>
+              </w:rPr>
+            </w:r>
+            <w:r>
+              <w:rPr>
+                <w:noProof/>
+                <w:webHidden/>
+              </w:rPr>
+              <w:fldChar w:fldCharType="separate"/>
+            </w:r>
+            <w:r>
+              <w:rPr>
+                <w:noProof/>
+                <w:webHidden/>
+              </w:rPr>
+              <w:t>4</w:t>
+            </w:r>
+            <w:r>
+              <w:rPr>
+                <w:noProof/>
+                <w:webHidden/>
+              </w:rPr>
+              <w:fldChar w:fldCharType="end"/>
+            </w:r>
+          </w:hyperlink>
+        </w:p>
+        <w:p>
+          <w:pPr>
+            <w:pStyle w:val="ndice1"/>
+            <w:tabs>
+              <w:tab w:val="left" w:pos="440"/>
+              <w:tab w:val="right" w:leader="dot" w:pos="8494"/>
+            </w:tabs>
+            <w:rPr>
+              <w:rFonts w:eastAsiaTheme="minorEastAsia"/>
+              <w:noProof/>
+              <w:lang w:eastAsia="pt-PT"/>
+            </w:rPr>
+          </w:pPr>
+          <w:hyperlink w:anchor="_Toc469755031" w:history="1">
+            <w:r>
+              <w:rPr>
+                <w:rStyle w:val="Hiperligao"/>
+                <w:noProof/>
+              </w:rPr>
+              <w:t>3.</w:t>
+            </w:r>
+            <w:r>
+              <w:rPr>
+                <w:rFonts w:eastAsiaTheme="minorEastAsia"/>
+                <w:noProof/>
+                <w:lang w:eastAsia="pt-PT"/>
+              </w:rPr>
+              <w:tab/>
+            </w:r>
+            <w:r>
+              <w:rPr>
+                <w:rStyle w:val="Hiperligao"/>
+                <w:noProof/>
+              </w:rPr>
+              <w:t>Parte 2 – Configuração de Análise da Rede</w:t>
+            </w:r>
+            <w:r>
+              <w:rPr>
+                <w:noProof/>
+                <w:webHidden/>
+              </w:rPr>
+              <w:tab/>
+            </w:r>
+            <w:r>
+              <w:rPr>
+                <w:noProof/>
+                <w:webHidden/>
+              </w:rPr>
+              <w:fldChar w:fldCharType="begin"/>
+            </w:r>
+            <w:r>
+              <w:rPr>
+                <w:noProof/>
+                <w:webHidden/>
+              </w:rPr>
+              <w:instrText xml:space="preserve"> PAGEREF _Toc469755031 \h </w:instrText>
+            </w:r>
+            <w:r>
+              <w:rPr>
+                <w:noProof/>
+                <w:webHidden/>
+              </w:rPr>
+            </w:r>
+            <w:r>
+              <w:rPr>
+                <w:noProof/>
+                <w:webHidden/>
+              </w:rPr>
+              <w:fldChar w:fldCharType="separate"/>
+            </w:r>
+            <w:r>
+              <w:rPr>
+                <w:noProof/>
+                <w:webHidden/>
+              </w:rPr>
+              <w:t>4</w:t>
+            </w:r>
+            <w:r>
+              <w:rPr>
+                <w:noProof/>
+                <w:webHidden/>
+              </w:rPr>
+              <w:fldChar w:fldCharType="end"/>
+            </w:r>
+          </w:hyperlink>
+        </w:p>
+        <w:p>
+          <w:pPr>
+            <w:pStyle w:val="ndice1"/>
+            <w:tabs>
+              <w:tab w:val="left" w:pos="440"/>
+              <w:tab w:val="right" w:leader="dot" w:pos="8494"/>
+            </w:tabs>
+            <w:rPr>
+              <w:rFonts w:eastAsiaTheme="minorEastAsia"/>
+              <w:noProof/>
+              <w:lang w:eastAsia="pt-PT"/>
+            </w:rPr>
+          </w:pPr>
+          <w:hyperlink w:anchor="_Toc469755032" w:history="1">
+            <w:r>
+              <w:rPr>
+                <w:rStyle w:val="Hiperligao"/>
+                <w:noProof/>
+              </w:rPr>
+              <w:t>4.</w:t>
+            </w:r>
+            <w:r>
+              <w:rPr>
+                <w:rFonts w:eastAsiaTheme="minorEastAsia"/>
+                <w:noProof/>
+                <w:lang w:eastAsia="pt-PT"/>
+              </w:rPr>
+              <w:tab/>
+            </w:r>
+            <w:r>
+              <w:rPr>
+                <w:rStyle w:val="Hiperligao"/>
+                <w:noProof/>
+              </w:rPr>
+              <w:t>Conclusões</w:t>
+            </w:r>
+            <w:r>
+              <w:rPr>
+                <w:noProof/>
+                <w:webHidden/>
+              </w:rPr>
+              <w:tab/>
+            </w:r>
+            <w:r>
+              <w:rPr>
+                <w:noProof/>
+                <w:webHidden/>
+              </w:rPr>
+              <w:fldChar w:fldCharType="begin"/>
+            </w:r>
+            <w:r>
+              <w:rPr>
+                <w:noProof/>
+                <w:webHidden/>
+              </w:rPr>
+              <w:instrText xml:space="preserve"> PAGEREF _Toc469755032 \h </w:instrText>
+            </w:r>
+            <w:r>
+              <w:rPr>
+                <w:noProof/>
+                <w:webHidden/>
+              </w:rPr>
+            </w:r>
+            <w:r>
+              <w:rPr>
+                <w:noProof/>
+                <w:webHidden/>
+              </w:rPr>
+              <w:fldChar w:fldCharType="separate"/>
+            </w:r>
+            <w:r>
+              <w:rPr>
+                <w:noProof/>
+                <w:webHidden/>
+              </w:rPr>
+              <w:t>4</w:t>
             </w:r>
             <w:r>
               <w:rPr>
@@ -716,23 +1095,50 @@
     <w:p>
       <w:pPr>
         <w:pStyle w:val="Cabealho1"/>
+        <w:numPr>
+          <w:ilvl w:val="0"/>
+          <w:numId w:val="1"/>
+        </w:numPr>
+      </w:pPr>
+      <w:bookmarkStart w:id="1" w:name="_Toc469755026"/>
+      <w:r>
+        <w:lastRenderedPageBreak/>
+        <w:t>Introdução</w:t>
+      </w:r>
+      <w:bookmarkEnd w:id="1"/>
+    </w:p>
+    <w:p>
+      <w:pPr>
         <w:ind w:firstLine="708"/>
         <w:jc w:val="both"/>
       </w:pPr>
-      <w:bookmarkStart w:id="0" w:name="_Toc469155073"/>
-      <w:r>
-        <w:lastRenderedPageBreak/>
-        <w:t>Sumário</w:t>
-      </w:r>
-      <w:bookmarkEnd w:id="0"/>
-    </w:p>
-    <w:p>
-      <w:pPr>
+      <w:r>
+        <w:t>O segundo projeto laboratorial de Redes de Computadores esmiúça protocolos de comunicação utilizados na comunicação entre computadores. O plano divide-se em duas partes</w:t>
+      </w:r>
+      <w:r>
+        <w:t xml:space="preserve"> com os seguintes objetivos</w:t>
+      </w:r>
+      <w:r>
+        <w:t>:</w:t>
+      </w:r>
+    </w:p>
+    <w:p>
+      <w:pPr>
+        <w:pStyle w:val="PargrafodaLista"/>
+        <w:numPr>
+          <w:ilvl w:val="0"/>
+          <w:numId w:val="5"/>
+        </w:numPr>
         <w:jc w:val="both"/>
       </w:pPr>
       <w:r>
-        <w:tab/>
-        <w:t>Neste relatório é documentada a criação de um programa em linguagem C, que implementa o protocolo FTP (</w:t>
+        <w:rPr>
+          <w:b/>
+        </w:rPr>
+        <w:t>Parte 1 – Aplicação de download</w:t>
+      </w:r>
+      <w:r>
+        <w:t xml:space="preserve">: recorrendo o </w:t>
       </w:r>
       <w:r>
         <w:rPr>
@@ -763,27 +1169,81 @@
       </w:r>
       <w:proofErr w:type="spellEnd"/>
       <w:r>
-        <w:t xml:space="preserve">) para transferir ficheiros através da Internet. É também descrita a elaboração de uma rede capaz de se ligar a outras redes, através da configuração de </w:t>
-      </w:r>
+        <w:t xml:space="preserve"> (FTP), criar uma aplicação em linguagem C capaz de transferir qualquer ficheiro de um servidor para um cliente.</w:t>
+      </w:r>
+    </w:p>
+    <w:p>
+      <w:pPr>
+        <w:pStyle w:val="PargrafodaLista"/>
+        <w:numPr>
+          <w:ilvl w:val="0"/>
+          <w:numId w:val="5"/>
+        </w:numPr>
+        <w:jc w:val="both"/>
+      </w:pPr>
+      <w:r>
+        <w:rPr>
+          <w:b/>
+        </w:rPr>
+        <w:t>Parte 2 – Configuração e análise de rede</w:t>
+      </w:r>
+      <w:r>
+        <w:t xml:space="preserve">: utilizando </w:t>
+      </w:r>
+      <w:proofErr w:type="spellStart"/>
       <w:r>
         <w:rPr>
           <w:i/>
         </w:rPr>
+        <w:t>switches</w:t>
+      </w:r>
+      <w:proofErr w:type="spellEnd"/>
+      <w:r>
+        <w:t xml:space="preserve"> e </w:t>
+      </w:r>
+      <w:r>
+        <w:rPr>
+          <w:i/>
+        </w:rPr>
         <w:t>routers</w:t>
       </w:r>
       <w:r>
-        <w:t xml:space="preserve">, </w:t>
+        <w:t>, configurar duas redes virtuais de computadores capazes de comunicar entre si localmente (</w:t>
+      </w:r>
+      <w:r>
+        <w:rPr>
+          <w:i/>
+        </w:rPr>
+        <w:t xml:space="preserve">Local </w:t>
       </w:r>
       <w:proofErr w:type="spellStart"/>
       <w:r>
         <w:rPr>
           <w:i/>
         </w:rPr>
-        <w:t>switches</w:t>
+        <w:t>Area</w:t>
       </w:r>
       <w:proofErr w:type="spellEnd"/>
       <w:r>
-        <w:t xml:space="preserve"> e computadores.</w:t>
+        <w:rPr>
+          <w:i/>
+        </w:rPr>
+        <w:t xml:space="preserve"> Network – </w:t>
+      </w:r>
+      <w:r>
+        <w:t>LAN), com redes exteriores e mesmo com a Internet.</w:t>
+      </w:r>
+    </w:p>
+    <w:p>
+      <w:pPr>
+        <w:ind w:firstLine="708"/>
+        <w:jc w:val="both"/>
+      </w:pPr>
+      <w:r>
+        <w:t>A segunda parte deste projeto segmenta-se num conjunto de seis experi</w:t>
+      </w:r>
+      <w:r>
+        <w:t>ências. Cada experiência indica como os computadores e as redes devem ser ajustadas e monitorizadas, com vista em responder a perguntas relativas aos protocolos que intervêm na comunicação e transmissão de dados.</w:t>
       </w:r>
     </w:p>
     <w:p>
@@ -794,74 +1254,323 @@
           <w:numId w:val="1"/>
         </w:numPr>
       </w:pPr>
-      <w:bookmarkStart w:id="1" w:name="_Toc469155074"/>
-      <w:r>
-        <w:t>Introdução</w:t>
-      </w:r>
-      <w:bookmarkEnd w:id="1"/>
-    </w:p>
-    <w:p>
-      <w:pPr>
-        <w:ind w:left="708"/>
+      <w:bookmarkStart w:id="2" w:name="_Toc469755027"/>
+      <w:r>
+        <w:t>Parte 1 – Aplicação de Download</w:t>
+      </w:r>
+      <w:bookmarkEnd w:id="2"/>
+    </w:p>
+    <w:p>
+      <w:pPr>
+        <w:ind w:firstLine="708"/>
         <w:jc w:val="both"/>
       </w:pPr>
-      <w:bookmarkStart w:id="2" w:name="_GoBack"/>
-      <w:bookmarkEnd w:id="2"/>
+      <w:r>
+        <w:t xml:space="preserve">A aplicação de download divide-se em três módulos: </w:t>
+      </w:r>
+      <w:proofErr w:type="spellStart"/>
+      <w:r>
+        <w:rPr>
+          <w:b/>
+          <w:i/>
+        </w:rPr>
+        <w:t>main.c</w:t>
+      </w:r>
+      <w:proofErr w:type="spellEnd"/>
+      <w:r>
+        <w:t xml:space="preserve">, </w:t>
+      </w:r>
+      <w:proofErr w:type="spellStart"/>
+      <w:r>
+        <w:rPr>
+          <w:b/>
+          <w:i/>
+        </w:rPr>
+        <w:t>ftp.c</w:t>
+      </w:r>
+      <w:proofErr w:type="spellEnd"/>
+      <w:r>
+        <w:t xml:space="preserve"> e </w:t>
+      </w:r>
+      <w:proofErr w:type="spellStart"/>
+      <w:r>
+        <w:rPr>
+          <w:b/>
+          <w:i/>
+        </w:rPr>
+        <w:t>url.c</w:t>
+      </w:r>
+      <w:proofErr w:type="spellEnd"/>
+      <w:r>
+        <w:t xml:space="preserve">. O módulo </w:t>
+      </w:r>
+      <w:proofErr w:type="spellStart"/>
+      <w:r>
+        <w:rPr>
+          <w:i/>
+        </w:rPr>
+        <w:t>ftp.c</w:t>
+      </w:r>
+      <w:proofErr w:type="spellEnd"/>
+      <w:r>
+        <w:rPr>
+          <w:i/>
+        </w:rPr>
+        <w:t xml:space="preserve"> </w:t>
+      </w:r>
+      <w:r>
+        <w:t xml:space="preserve">trata das funções necessárias para a interação servidor/cliente invocando comandos FTP para estabelecer a conexão e permitir a transmissão de ficheiros. O módulo </w:t>
+      </w:r>
+      <w:proofErr w:type="spellStart"/>
+      <w:r>
+        <w:rPr>
+          <w:i/>
+        </w:rPr>
+        <w:t>url.c</w:t>
+      </w:r>
+      <w:proofErr w:type="spellEnd"/>
+      <w:r>
+        <w:t xml:space="preserve"> carrega numa estrutura as informações necessárias para a ligação FTP, obtidas a partir do URL que se usou como argumento. A conjunção destes dois módulos é feita em </w:t>
+      </w:r>
+      <w:proofErr w:type="spellStart"/>
+      <w:r>
+        <w:rPr>
+          <w:i/>
+        </w:rPr>
+        <w:t>main.c</w:t>
+      </w:r>
+      <w:proofErr w:type="spellEnd"/>
+      <w:r>
+        <w:t>.</w:t>
+      </w:r>
+    </w:p>
+    <w:p>
+      <w:pPr>
+        <w:pStyle w:val="Cabealho2"/>
+        <w:numPr>
+          <w:ilvl w:val="1"/>
+          <w:numId w:val="1"/>
+        </w:numPr>
+      </w:pPr>
+      <w:bookmarkStart w:id="3" w:name="_Toc469755028"/>
+      <w:proofErr w:type="spellStart"/>
+      <w:r>
+        <w:rPr>
+          <w:i/>
+        </w:rPr>
+        <w:t>url.c</w:t>
+      </w:r>
+      <w:bookmarkEnd w:id="3"/>
+      <w:proofErr w:type="spellEnd"/>
+    </w:p>
+    <w:p/>
+    <w:p>
+      <w:pPr>
+        <w:pStyle w:val="Cabealho2"/>
+        <w:numPr>
+          <w:ilvl w:val="1"/>
+          <w:numId w:val="1"/>
+        </w:numPr>
+      </w:pPr>
+      <w:bookmarkStart w:id="4" w:name="_Toc469755029"/>
+      <w:proofErr w:type="spellStart"/>
+      <w:r>
+        <w:rPr>
+          <w:i/>
+        </w:rPr>
+        <w:t>ftp.c</w:t>
+      </w:r>
+      <w:bookmarkEnd w:id="4"/>
+      <w:proofErr w:type="spellEnd"/>
+    </w:p>
+    <w:p/>
+    <w:p>
+      <w:pPr>
+        <w:pStyle w:val="Cabealho2"/>
+        <w:numPr>
+          <w:ilvl w:val="1"/>
+          <w:numId w:val="1"/>
+        </w:numPr>
+      </w:pPr>
+      <w:bookmarkStart w:id="5" w:name="_Toc469755030"/>
+      <w:proofErr w:type="spellStart"/>
+      <w:r>
+        <w:rPr>
+          <w:i/>
+        </w:rPr>
+        <w:t>main.c</w:t>
+      </w:r>
+      <w:bookmarkEnd w:id="5"/>
+      <w:proofErr w:type="spellEnd"/>
+    </w:p>
+    <w:p/>
+    <w:p>
+      <w:pPr>
+        <w:pStyle w:val="Cabealho2"/>
+        <w:numPr>
+          <w:ilvl w:val="1"/>
+          <w:numId w:val="1"/>
+        </w:numPr>
+      </w:pPr>
+      <w:r>
+        <w:t xml:space="preserve">Exemplo de um </w:t>
+      </w:r>
+      <w:r>
+        <w:rPr>
+          <w:i/>
+        </w:rPr>
+        <w:t>download</w:t>
+      </w:r>
+      <w:r>
+        <w:t xml:space="preserve"> </w:t>
+      </w:r>
+      <w:r>
+        <w:t>bem-sucedido</w:t>
+      </w:r>
+    </w:p>
+    <w:p>
+      <w:bookmarkStart w:id="6" w:name="_GoBack"/>
+      <w:bookmarkEnd w:id="6"/>
     </w:p>
     <w:p>
       <w:pPr>
         <w:pStyle w:val="Cabealho1"/>
-      </w:pPr>
-      <w:r>
-        <w:tab/>
-      </w:r>
-      <w:bookmarkStart w:id="3" w:name="_Toc469155075"/>
-      <w:r>
-        <w:t>2. Parte 1 – Aplicação de Download</w:t>
-      </w:r>
-      <w:bookmarkEnd w:id="3"/>
-    </w:p>
+        <w:numPr>
+          <w:ilvl w:val="0"/>
+          <w:numId w:val="1"/>
+        </w:numPr>
+      </w:pPr>
+      <w:bookmarkStart w:id="7" w:name="_Toc469755031"/>
+      <w:r>
+        <w:t>Parte 2 – Configuração de Análise da Rede</w:t>
+      </w:r>
+      <w:bookmarkEnd w:id="7"/>
+    </w:p>
+    <w:p>
+      <w:pPr>
+        <w:pStyle w:val="Cabealho2"/>
+        <w:numPr>
+          <w:ilvl w:val="1"/>
+          <w:numId w:val="1"/>
+        </w:numPr>
+      </w:pPr>
+      <w:r>
+        <w:t>Experiência 1: configurar uma rede IP</w:t>
+      </w:r>
+    </w:p>
+    <w:p/>
+    <w:p>
+      <w:pPr>
+        <w:pStyle w:val="Cabealho2"/>
+        <w:numPr>
+          <w:ilvl w:val="1"/>
+          <w:numId w:val="1"/>
+        </w:numPr>
+      </w:pPr>
+      <w:r>
+        <w:t xml:space="preserve">Experiência 2: implementar duas redes virtuais num </w:t>
+      </w:r>
+      <w:proofErr w:type="spellStart"/>
+      <w:r>
+        <w:rPr>
+          <w:i/>
+        </w:rPr>
+        <w:t>switch</w:t>
+      </w:r>
+      <w:proofErr w:type="spellEnd"/>
+    </w:p>
+    <w:p/>
+    <w:p>
+      <w:pPr>
+        <w:pStyle w:val="Cabealho2"/>
+        <w:numPr>
+          <w:ilvl w:val="1"/>
+          <w:numId w:val="1"/>
+        </w:numPr>
+      </w:pPr>
+      <w:r>
+        <w:t xml:space="preserve">Experiência 3: configurar um </w:t>
+      </w:r>
+      <w:r>
+        <w:rPr>
+          <w:i/>
+        </w:rPr>
+        <w:t>router</w:t>
+      </w:r>
+      <w:r>
+        <w:t xml:space="preserve"> em Linux</w:t>
+      </w:r>
+    </w:p>
+    <w:p/>
+    <w:p>
+      <w:pPr>
+        <w:pStyle w:val="Cabealho2"/>
+        <w:numPr>
+          <w:ilvl w:val="1"/>
+          <w:numId w:val="1"/>
+        </w:numPr>
+      </w:pPr>
+      <w:r>
+        <w:lastRenderedPageBreak/>
+        <w:t xml:space="preserve">Experiência 4: configurar um </w:t>
+      </w:r>
+      <w:r>
+        <w:rPr>
+          <w:i/>
+        </w:rPr>
+        <w:t>router</w:t>
+      </w:r>
+      <w:r>
+        <w:t xml:space="preserve"> comercial e implementar NAT</w:t>
+      </w:r>
+    </w:p>
+    <w:p>
+      <w:pPr>
+        <w:pStyle w:val="Cabealho2"/>
+        <w:numPr>
+          <w:ilvl w:val="1"/>
+          <w:numId w:val="1"/>
+        </w:numPr>
+      </w:pPr>
+      <w:r>
+        <w:t>Experiência 5: DNS</w:t>
+      </w:r>
+    </w:p>
+    <w:p/>
+    <w:p>
+      <w:pPr>
+        <w:pStyle w:val="Cabealho2"/>
+        <w:numPr>
+          <w:ilvl w:val="1"/>
+          <w:numId w:val="1"/>
+        </w:numPr>
+      </w:pPr>
+      <w:r>
+        <w:t>Experiência 6: conexões TCP</w:t>
+      </w:r>
+    </w:p>
+    <w:p/>
     <w:p>
       <w:pPr>
         <w:pStyle w:val="Cabealho1"/>
-      </w:pPr>
-      <w:r>
-        <w:tab/>
-      </w:r>
-      <w:bookmarkStart w:id="4" w:name="_Toc469155076"/>
-      <w:r>
-        <w:t>3. Parte 2 – Configuração de Análise da Rede</w:t>
-      </w:r>
-      <w:bookmarkEnd w:id="4"/>
-    </w:p>
-    <w:p>
-      <w:r>
-        <w:tab/>
-      </w:r>
-    </w:p>
-    <w:p>
-      <w:pPr>
-        <w:pStyle w:val="Cabealho1"/>
-      </w:pPr>
-      <w:r>
-        <w:tab/>
-      </w:r>
-      <w:bookmarkStart w:id="5" w:name="_Toc469155077"/>
-      <w:r>
-        <w:t>4. Conclusões</w:t>
-      </w:r>
-      <w:bookmarkEnd w:id="5"/>
+        <w:numPr>
+          <w:ilvl w:val="0"/>
+          <w:numId w:val="1"/>
+        </w:numPr>
+      </w:pPr>
+      <w:bookmarkStart w:id="8" w:name="_Toc469755032"/>
+      <w:r>
+        <w:t>Conclusões</w:t>
+      </w:r>
+      <w:bookmarkEnd w:id="8"/>
     </w:p>
     <w:sectPr>
-      <w:headerReference w:type="even" r:id="rId9"/>
-      <w:headerReference w:type="default" r:id="rId10"/>
-      <w:footerReference w:type="even" r:id="rId11"/>
-      <w:footerReference w:type="default" r:id="rId12"/>
-      <w:headerReference w:type="first" r:id="rId13"/>
-      <w:footerReference w:type="first" r:id="rId14"/>
+      <w:headerReference w:type="default" r:id="rId9"/>
+      <w:footerReference w:type="default" r:id="rId10"/>
       <w:pgSz w:w="11906" w:h="16838"/>
       <w:pgMar w:top="1417" w:right="1701" w:bottom="1417" w:left="1701" w:header="708" w:footer="708" w:gutter="0"/>
       <w:cols w:space="708"/>
+      <w:titlePg/>
       <w:docGrid w:linePitch="360"/>
     </w:sectPr>
   </w:body>
@@ -894,16 +1603,6 @@
 </file>
 
 <file path=word/footer1.xml><?xml version="1.0" encoding="utf-8"?>
-<w:ftr xmlns:wpc="http://schemas.microsoft.com/office/word/2010/wordprocessingCanvas" xmlns:cx="http://schemas.microsoft.com/office/drawing/2014/chartex" xmlns:cx1="http://schemas.microsoft.com/office/drawing/2015/9/8/chartex" xmlns:cx2="http://schemas.microsoft.com/office/drawing/2015/10/21/chartex" xmlns:cx3="http://schemas.microsoft.com/office/drawing/2016/5/9/chartex" xmlns:cx4="http://schemas.microsoft.com/office/drawing/2016/5/10/chartex" xmlns:cx5="http://schemas.microsoft.com/office/drawing/2016/5/11/chartex" xmlns:mc="http://schemas.openxmlformats.org/markup-compatibility/2006" xmlns:o="urn:schemas-microsoft-com:office:office" xmlns:r="http://schemas.openxmlformats.org/officeDocument/2006/relationships" xmlns:m="http://schemas.openxmlformats.org/officeDocument/2006/math" xmlns:v="urn:schemas-microsoft-com:vml" xmlns:wp14="http://schemas.microsoft.com/office/word/2010/wordprocessingDrawing" xmlns:wp="http://schemas.openxmlformats.org/drawingml/2006/wordprocessingDrawing" xmlns:w10="urn:schemas-microsoft-com:office:word" xmlns:w="http://schemas.openxmlformats.org/wordprocessingml/2006/main" xmlns:w14="http://schemas.microsoft.com/office/word/2010/wordml" xmlns:w15="http://schemas.microsoft.com/office/word/2012/wordml" xmlns:w16se="http://schemas.microsoft.com/office/word/2015/wordml/symex" xmlns:wpg="http://schemas.microsoft.com/office/word/2010/wordprocessingGroup" xmlns:wpi="http://schemas.microsoft.com/office/word/2010/wordprocessingInk" xmlns:wne="http://schemas.microsoft.com/office/word/2006/wordml" xmlns:wps="http://schemas.microsoft.com/office/word/2010/wordprocessingShape" mc:Ignorable="w14 w15 w16se wp14">
-  <w:p>
-    <w:pPr>
-      <w:pStyle w:val="Rodap"/>
-    </w:pPr>
-  </w:p>
-</w:ftr>
-</file>
-
-<file path=word/footer2.xml><?xml version="1.0" encoding="utf-8"?>
 <w:ftr xmlns:wpc="http://schemas.microsoft.com/office/word/2010/wordprocessingCanvas" xmlns:cx="http://schemas.microsoft.com/office/drawing/2014/chartex" xmlns:cx1="http://schemas.microsoft.com/office/drawing/2015/9/8/chartex" xmlns:cx2="http://schemas.microsoft.com/office/drawing/2015/10/21/chartex" xmlns:cx3="http://schemas.microsoft.com/office/drawing/2016/5/9/chartex" xmlns:cx4="http://schemas.microsoft.com/office/drawing/2016/5/10/chartex" xmlns:cx5="http://schemas.microsoft.com/office/drawing/2016/5/11/chartex" xmlns:mc="http://schemas.openxmlformats.org/markup-compatibility/2006" xmlns:o="urn:schemas-microsoft-com:office:office" xmlns:r="http://schemas.openxmlformats.org/officeDocument/2006/relationships" xmlns:m="http://schemas.openxmlformats.org/officeDocument/2006/math" xmlns:v="urn:schemas-microsoft-com:vml" xmlns:wp14="http://schemas.microsoft.com/office/word/2010/wordprocessingDrawing" xmlns:wp="http://schemas.openxmlformats.org/drawingml/2006/wordprocessingDrawing" xmlns:w10="urn:schemas-microsoft-com:office:word" xmlns:w="http://schemas.openxmlformats.org/wordprocessingml/2006/main" xmlns:w14="http://schemas.microsoft.com/office/word/2010/wordml" xmlns:w15="http://schemas.microsoft.com/office/word/2012/wordml" xmlns:w16se="http://schemas.microsoft.com/office/word/2015/wordml/symex" xmlns:wpg="http://schemas.microsoft.com/office/word/2010/wordprocessingGroup" xmlns:wpi="http://schemas.microsoft.com/office/word/2010/wordprocessingInk" xmlns:wne="http://schemas.microsoft.com/office/word/2006/wordml" xmlns:wps="http://schemas.microsoft.com/office/word/2010/wordprocessingShape" mc:Ignorable="w14 w15 w16se wp14">
   <w:sdt>
     <w:sdtPr>
@@ -933,7 +1632,7 @@
           <w:rPr>
             <w:noProof/>
           </w:rPr>
-          <w:t>2</w:t>
+          <w:t>5</w:t>
         </w:r>
         <w:r>
           <w:fldChar w:fldCharType="end"/>
@@ -949,16 +1648,6 @@
 </w:ftr>
 </file>
 
-<file path=word/footer3.xml><?xml version="1.0" encoding="utf-8"?>
-<w:ftr xmlns:wpc="http://schemas.microsoft.com/office/word/2010/wordprocessingCanvas" xmlns:cx="http://schemas.microsoft.com/office/drawing/2014/chartex" xmlns:cx1="http://schemas.microsoft.com/office/drawing/2015/9/8/chartex" xmlns:cx2="http://schemas.microsoft.com/office/drawing/2015/10/21/chartex" xmlns:cx3="http://schemas.microsoft.com/office/drawing/2016/5/9/chartex" xmlns:cx4="http://schemas.microsoft.com/office/drawing/2016/5/10/chartex" xmlns:cx5="http://schemas.microsoft.com/office/drawing/2016/5/11/chartex" xmlns:mc="http://schemas.openxmlformats.org/markup-compatibility/2006" xmlns:o="urn:schemas-microsoft-com:office:office" xmlns:r="http://schemas.openxmlformats.org/officeDocument/2006/relationships" xmlns:m="http://schemas.openxmlformats.org/officeDocument/2006/math" xmlns:v="urn:schemas-microsoft-com:vml" xmlns:wp14="http://schemas.microsoft.com/office/word/2010/wordprocessingDrawing" xmlns:wp="http://schemas.openxmlformats.org/drawingml/2006/wordprocessingDrawing" xmlns:w10="urn:schemas-microsoft-com:office:word" xmlns:w="http://schemas.openxmlformats.org/wordprocessingml/2006/main" xmlns:w14="http://schemas.microsoft.com/office/word/2010/wordml" xmlns:w15="http://schemas.microsoft.com/office/word/2012/wordml" xmlns:w16se="http://schemas.microsoft.com/office/word/2015/wordml/symex" xmlns:wpg="http://schemas.microsoft.com/office/word/2010/wordprocessingGroup" xmlns:wpi="http://schemas.microsoft.com/office/word/2010/wordprocessingInk" xmlns:wne="http://schemas.microsoft.com/office/word/2006/wordml" xmlns:wps="http://schemas.microsoft.com/office/word/2010/wordprocessingShape" mc:Ignorable="w14 w15 w16se wp14">
-  <w:p>
-    <w:pPr>
-      <w:pStyle w:val="Rodap"/>
-    </w:pPr>
-  </w:p>
-</w:ftr>
-</file>
-
 <file path=word/footnotes.xml><?xml version="1.0" encoding="utf-8"?>
 <w:footnotes xmlns:wpc="http://schemas.microsoft.com/office/word/2010/wordprocessingCanvas" xmlns:cx="http://schemas.microsoft.com/office/drawing/2014/chartex" xmlns:cx1="http://schemas.microsoft.com/office/drawing/2015/9/8/chartex" xmlns:cx2="http://schemas.microsoft.com/office/drawing/2015/10/21/chartex" xmlns:cx3="http://schemas.microsoft.com/office/drawing/2016/5/9/chartex" xmlns:cx4="http://schemas.microsoft.com/office/drawing/2016/5/10/chartex" xmlns:cx5="http://schemas.microsoft.com/office/drawing/2016/5/11/chartex" xmlns:mc="http://schemas.openxmlformats.org/markup-compatibility/2006" xmlns:o="urn:schemas-microsoft-com:office:office" xmlns:r="http://schemas.openxmlformats.org/officeDocument/2006/relationships" xmlns:m="http://schemas.openxmlformats.org/officeDocument/2006/math" xmlns:v="urn:schemas-microsoft-com:vml" xmlns:wp14="http://schemas.microsoft.com/office/word/2010/wordprocessingDrawing" xmlns:wp="http://schemas.openxmlformats.org/drawingml/2006/wordprocessingDrawing" xmlns:w10="urn:schemas-microsoft-com:office:word" xmlns:w="http://schemas.openxmlformats.org/wordprocessingml/2006/main" xmlns:w14="http://schemas.microsoft.com/office/word/2010/wordml" xmlns:w15="http://schemas.microsoft.com/office/word/2012/wordml" xmlns:w16se="http://schemas.microsoft.com/office/word/2015/wordml/symex" xmlns:wpg="http://schemas.microsoft.com/office/word/2010/wordprocessingGroup" xmlns:wpi="http://schemas.microsoft.com/office/word/2010/wordprocessingInk" xmlns:wne="http://schemas.microsoft.com/office/word/2006/wordml" xmlns:wps="http://schemas.microsoft.com/office/word/2010/wordprocessingShape" mc:Ignorable="w14 w15 w16se wp14">
   <w:footnote w:type="separator" w:id="-1">
@@ -990,26 +1679,16 @@
     <w:pPr>
       <w:pStyle w:val="Cabealho"/>
     </w:pPr>
-  </w:p>
-</w:hdr>
-</file>
-
-<file path=word/header2.xml><?xml version="1.0" encoding="utf-8"?>
-<w:hdr xmlns:wpc="http://schemas.microsoft.com/office/word/2010/wordprocessingCanvas" xmlns:cx="http://schemas.microsoft.com/office/drawing/2014/chartex" xmlns:cx1="http://schemas.microsoft.com/office/drawing/2015/9/8/chartex" xmlns:cx2="http://schemas.microsoft.com/office/drawing/2015/10/21/chartex" xmlns:cx3="http://schemas.microsoft.com/office/drawing/2016/5/9/chartex" xmlns:cx4="http://schemas.microsoft.com/office/drawing/2016/5/10/chartex" xmlns:cx5="http://schemas.microsoft.com/office/drawing/2016/5/11/chartex" xmlns:mc="http://schemas.openxmlformats.org/markup-compatibility/2006" xmlns:o="urn:schemas-microsoft-com:office:office" xmlns:r="http://schemas.openxmlformats.org/officeDocument/2006/relationships" xmlns:m="http://schemas.openxmlformats.org/officeDocument/2006/math" xmlns:v="urn:schemas-microsoft-com:vml" xmlns:wp14="http://schemas.microsoft.com/office/word/2010/wordprocessingDrawing" xmlns:wp="http://schemas.openxmlformats.org/drawingml/2006/wordprocessingDrawing" xmlns:w10="urn:schemas-microsoft-com:office:word" xmlns:w="http://schemas.openxmlformats.org/wordprocessingml/2006/main" xmlns:w14="http://schemas.microsoft.com/office/word/2010/wordml" xmlns:w15="http://schemas.microsoft.com/office/word/2012/wordml" xmlns:w16se="http://schemas.microsoft.com/office/word/2015/wordml/symex" xmlns:wpg="http://schemas.microsoft.com/office/word/2010/wordprocessingGroup" xmlns:wpi="http://schemas.microsoft.com/office/word/2010/wordprocessingInk" xmlns:wne="http://schemas.microsoft.com/office/word/2006/wordml" xmlns:wps="http://schemas.microsoft.com/office/word/2010/wordprocessingShape" mc:Ignorable="w14 w15 w16se wp14">
-  <w:p>
-    <w:pPr>
-      <w:pStyle w:val="Cabealho"/>
-    </w:pPr>
-  </w:p>
-</w:hdr>
-</file>
-
-<file path=word/header3.xml><?xml version="1.0" encoding="utf-8"?>
-<w:hdr xmlns:wpc="http://schemas.microsoft.com/office/word/2010/wordprocessingCanvas" xmlns:cx="http://schemas.microsoft.com/office/drawing/2014/chartex" xmlns:cx1="http://schemas.microsoft.com/office/drawing/2015/9/8/chartex" xmlns:cx2="http://schemas.microsoft.com/office/drawing/2015/10/21/chartex" xmlns:cx3="http://schemas.microsoft.com/office/drawing/2016/5/9/chartex" xmlns:cx4="http://schemas.microsoft.com/office/drawing/2016/5/10/chartex" xmlns:cx5="http://schemas.microsoft.com/office/drawing/2016/5/11/chartex" xmlns:mc="http://schemas.openxmlformats.org/markup-compatibility/2006" xmlns:o="urn:schemas-microsoft-com:office:office" xmlns:r="http://schemas.openxmlformats.org/officeDocument/2006/relationships" xmlns:m="http://schemas.openxmlformats.org/officeDocument/2006/math" xmlns:v="urn:schemas-microsoft-com:vml" xmlns:wp14="http://schemas.microsoft.com/office/word/2010/wordprocessingDrawing" xmlns:wp="http://schemas.openxmlformats.org/drawingml/2006/wordprocessingDrawing" xmlns:w10="urn:schemas-microsoft-com:office:word" xmlns:w="http://schemas.openxmlformats.org/wordprocessingml/2006/main" xmlns:w14="http://schemas.microsoft.com/office/word/2010/wordml" xmlns:w15="http://schemas.microsoft.com/office/word/2012/wordml" xmlns:w16se="http://schemas.microsoft.com/office/word/2015/wordml/symex" xmlns:wpg="http://schemas.microsoft.com/office/word/2010/wordprocessingGroup" xmlns:wpi="http://schemas.microsoft.com/office/word/2010/wordprocessingInk" xmlns:wne="http://schemas.microsoft.com/office/word/2006/wordml" xmlns:wps="http://schemas.microsoft.com/office/word/2010/wordprocessingShape" mc:Ignorable="w14 w15 w16se wp14">
-  <w:p>
-    <w:pPr>
-      <w:pStyle w:val="Cabealho"/>
-    </w:pPr>
+    <w:r>
+      <w:t>FEUP - MIEIC</w:t>
+    </w:r>
+    <w:r>
+      <w:tab/>
+    </w:r>
+    <w:r>
+      <w:tab/>
+      <w:t>Redes de Computadores</w:t>
+    </w:r>
   </w:p>
 </w:hdr>
 </file>
@@ -1018,9 +1697,9 @@
 <w:numbering xmlns:wpc="http://schemas.microsoft.com/office/word/2010/wordprocessingCanvas" xmlns:cx="http://schemas.microsoft.com/office/drawing/2014/chartex" xmlns:cx1="http://schemas.microsoft.com/office/drawing/2015/9/8/chartex" xmlns:cx2="http://schemas.microsoft.com/office/drawing/2015/10/21/chartex" xmlns:cx3="http://schemas.microsoft.com/office/drawing/2016/5/9/chartex" xmlns:cx4="http://schemas.microsoft.com/office/drawing/2016/5/10/chartex" xmlns:cx5="http://schemas.microsoft.com/office/drawing/2016/5/11/chartex" xmlns:mc="http://schemas.openxmlformats.org/markup-compatibility/2006" xmlns:o="urn:schemas-microsoft-com:office:office" xmlns:r="http://schemas.openxmlformats.org/officeDocument/2006/relationships" xmlns:m="http://schemas.openxmlformats.org/officeDocument/2006/math" xmlns:v="urn:schemas-microsoft-com:vml" xmlns:wp14="http://schemas.microsoft.com/office/word/2010/wordprocessingDrawing" xmlns:wp="http://schemas.openxmlformats.org/drawingml/2006/wordprocessingDrawing" xmlns:w10="urn:schemas-microsoft-com:office:word" xmlns:w="http://schemas.openxmlformats.org/wordprocessingml/2006/main" xmlns:w14="http://schemas.microsoft.com/office/word/2010/wordml" xmlns:w15="http://schemas.microsoft.com/office/word/2012/wordml" xmlns:w16se="http://schemas.microsoft.com/office/word/2015/wordml/symex" xmlns:wpg="http://schemas.microsoft.com/office/word/2010/wordprocessingGroup" xmlns:wpi="http://schemas.microsoft.com/office/word/2010/wordprocessingInk" xmlns:wne="http://schemas.microsoft.com/office/word/2006/wordml" xmlns:wps="http://schemas.microsoft.com/office/word/2010/wordprocessingShape" mc:Ignorable="w14 w15 w16se wp14">
   <w:abstractNum w:abstractNumId="0" w15:restartNumberingAfterBreak="0">
     <w:nsid w:val="15D83DA8"/>
-    <w:multiLevelType w:val="hybridMultilevel"/>
-    <w:tmpl w:val="419A2F24"/>
-    <w:lvl w:ilvl="0" w:tplc="A882384C">
+    <w:multiLevelType w:val="multilevel"/>
+    <w:tmpl w:val="04DCD090"/>
+    <w:lvl w:ilvl="0">
       <w:start w:val="1"/>
       <w:numFmt w:val="decimal"/>
       <w:lvlText w:val="%1."/>
@@ -1032,13 +1711,357 @@
         <w:rFonts w:hint="default"/>
       </w:rPr>
     </w:lvl>
+    <w:lvl w:ilvl="1">
+      <w:start w:val="1"/>
+      <w:numFmt w:val="decimal"/>
+      <w:isLgl/>
+      <w:lvlText w:val="%1.%2."/>
+      <w:lvlJc w:val="left"/>
+      <w:pPr>
+        <w:ind w:left="1428" w:hanging="720"/>
+      </w:pPr>
+      <w:rPr>
+        <w:rFonts w:hint="default"/>
+      </w:rPr>
+    </w:lvl>
+    <w:lvl w:ilvl="2">
+      <w:start w:val="1"/>
+      <w:numFmt w:val="decimal"/>
+      <w:isLgl/>
+      <w:lvlText w:val="%1.%2.%3."/>
+      <w:lvlJc w:val="left"/>
+      <w:pPr>
+        <w:ind w:left="1428" w:hanging="720"/>
+      </w:pPr>
+      <w:rPr>
+        <w:rFonts w:hint="default"/>
+      </w:rPr>
+    </w:lvl>
+    <w:lvl w:ilvl="3">
+      <w:start w:val="1"/>
+      <w:numFmt w:val="decimal"/>
+      <w:isLgl/>
+      <w:lvlText w:val="%1.%2.%3.%4."/>
+      <w:lvlJc w:val="left"/>
+      <w:pPr>
+        <w:ind w:left="1788" w:hanging="1080"/>
+      </w:pPr>
+      <w:rPr>
+        <w:rFonts w:hint="default"/>
+      </w:rPr>
+    </w:lvl>
+    <w:lvl w:ilvl="4">
+      <w:start w:val="1"/>
+      <w:numFmt w:val="decimal"/>
+      <w:isLgl/>
+      <w:lvlText w:val="%1.%2.%3.%4.%5."/>
+      <w:lvlJc w:val="left"/>
+      <w:pPr>
+        <w:ind w:left="1788" w:hanging="1080"/>
+      </w:pPr>
+      <w:rPr>
+        <w:rFonts w:hint="default"/>
+      </w:rPr>
+    </w:lvl>
+    <w:lvl w:ilvl="5">
+      <w:start w:val="1"/>
+      <w:numFmt w:val="decimal"/>
+      <w:isLgl/>
+      <w:lvlText w:val="%1.%2.%3.%4.%5.%6."/>
+      <w:lvlJc w:val="left"/>
+      <w:pPr>
+        <w:ind w:left="2148" w:hanging="1440"/>
+      </w:pPr>
+      <w:rPr>
+        <w:rFonts w:hint="default"/>
+      </w:rPr>
+    </w:lvl>
+    <w:lvl w:ilvl="6">
+      <w:start w:val="1"/>
+      <w:numFmt w:val="decimal"/>
+      <w:isLgl/>
+      <w:lvlText w:val="%1.%2.%3.%4.%5.%6.%7."/>
+      <w:lvlJc w:val="left"/>
+      <w:pPr>
+        <w:ind w:left="2148" w:hanging="1440"/>
+      </w:pPr>
+      <w:rPr>
+        <w:rFonts w:hint="default"/>
+      </w:rPr>
+    </w:lvl>
+    <w:lvl w:ilvl="7">
+      <w:start w:val="1"/>
+      <w:numFmt w:val="decimal"/>
+      <w:isLgl/>
+      <w:lvlText w:val="%1.%2.%3.%4.%5.%6.%7.%8."/>
+      <w:lvlJc w:val="left"/>
+      <w:pPr>
+        <w:ind w:left="2508" w:hanging="1800"/>
+      </w:pPr>
+      <w:rPr>
+        <w:rFonts w:hint="default"/>
+      </w:rPr>
+    </w:lvl>
+    <w:lvl w:ilvl="8">
+      <w:start w:val="1"/>
+      <w:numFmt w:val="decimal"/>
+      <w:isLgl/>
+      <w:lvlText w:val="%1.%2.%3.%4.%5.%6.%7.%8.%9."/>
+      <w:lvlJc w:val="left"/>
+      <w:pPr>
+        <w:ind w:left="2508" w:hanging="1800"/>
+      </w:pPr>
+      <w:rPr>
+        <w:rFonts w:hint="default"/>
+      </w:rPr>
+    </w:lvl>
+  </w:abstractNum>
+  <w:abstractNum w:abstractNumId="1" w15:restartNumberingAfterBreak="0">
+    <w:nsid w:val="1CB1568A"/>
+    <w:multiLevelType w:val="hybridMultilevel"/>
+    <w:tmpl w:val="7688AD66"/>
+    <w:lvl w:ilvl="0" w:tplc="08160001">
+      <w:start w:val="1"/>
+      <w:numFmt w:val="bullet"/>
+      <w:lvlText w:val=""/>
+      <w:lvlJc w:val="left"/>
+      <w:pPr>
+        <w:ind w:left="1476" w:hanging="360"/>
+      </w:pPr>
+      <w:rPr>
+        <w:rFonts w:ascii="Symbol" w:hAnsi="Symbol" w:hint="default"/>
+      </w:rPr>
+    </w:lvl>
+    <w:lvl w:ilvl="1" w:tplc="08160003" w:tentative="1">
+      <w:start w:val="1"/>
+      <w:numFmt w:val="bullet"/>
+      <w:lvlText w:val="o"/>
+      <w:lvlJc w:val="left"/>
+      <w:pPr>
+        <w:ind w:left="2196" w:hanging="360"/>
+      </w:pPr>
+      <w:rPr>
+        <w:rFonts w:ascii="Courier New" w:hAnsi="Courier New" w:cs="Courier New" w:hint="default"/>
+      </w:rPr>
+    </w:lvl>
+    <w:lvl w:ilvl="2" w:tplc="08160005" w:tentative="1">
+      <w:start w:val="1"/>
+      <w:numFmt w:val="bullet"/>
+      <w:lvlText w:val=""/>
+      <w:lvlJc w:val="left"/>
+      <w:pPr>
+        <w:ind w:left="2916" w:hanging="360"/>
+      </w:pPr>
+      <w:rPr>
+        <w:rFonts w:ascii="Wingdings" w:hAnsi="Wingdings" w:hint="default"/>
+      </w:rPr>
+    </w:lvl>
+    <w:lvl w:ilvl="3" w:tplc="08160001" w:tentative="1">
+      <w:start w:val="1"/>
+      <w:numFmt w:val="bullet"/>
+      <w:lvlText w:val=""/>
+      <w:lvlJc w:val="left"/>
+      <w:pPr>
+        <w:ind w:left="3636" w:hanging="360"/>
+      </w:pPr>
+      <w:rPr>
+        <w:rFonts w:ascii="Symbol" w:hAnsi="Symbol" w:hint="default"/>
+      </w:rPr>
+    </w:lvl>
+    <w:lvl w:ilvl="4" w:tplc="08160003" w:tentative="1">
+      <w:start w:val="1"/>
+      <w:numFmt w:val="bullet"/>
+      <w:lvlText w:val="o"/>
+      <w:lvlJc w:val="left"/>
+      <w:pPr>
+        <w:ind w:left="4356" w:hanging="360"/>
+      </w:pPr>
+      <w:rPr>
+        <w:rFonts w:ascii="Courier New" w:hAnsi="Courier New" w:cs="Courier New" w:hint="default"/>
+      </w:rPr>
+    </w:lvl>
+    <w:lvl w:ilvl="5" w:tplc="08160005" w:tentative="1">
+      <w:start w:val="1"/>
+      <w:numFmt w:val="bullet"/>
+      <w:lvlText w:val=""/>
+      <w:lvlJc w:val="left"/>
+      <w:pPr>
+        <w:ind w:left="5076" w:hanging="360"/>
+      </w:pPr>
+      <w:rPr>
+        <w:rFonts w:ascii="Wingdings" w:hAnsi="Wingdings" w:hint="default"/>
+      </w:rPr>
+    </w:lvl>
+    <w:lvl w:ilvl="6" w:tplc="08160001" w:tentative="1">
+      <w:start w:val="1"/>
+      <w:numFmt w:val="bullet"/>
+      <w:lvlText w:val=""/>
+      <w:lvlJc w:val="left"/>
+      <w:pPr>
+        <w:ind w:left="5796" w:hanging="360"/>
+      </w:pPr>
+      <w:rPr>
+        <w:rFonts w:ascii="Symbol" w:hAnsi="Symbol" w:hint="default"/>
+      </w:rPr>
+    </w:lvl>
+    <w:lvl w:ilvl="7" w:tplc="08160003" w:tentative="1">
+      <w:start w:val="1"/>
+      <w:numFmt w:val="bullet"/>
+      <w:lvlText w:val="o"/>
+      <w:lvlJc w:val="left"/>
+      <w:pPr>
+        <w:ind w:left="6516" w:hanging="360"/>
+      </w:pPr>
+      <w:rPr>
+        <w:rFonts w:ascii="Courier New" w:hAnsi="Courier New" w:cs="Courier New" w:hint="default"/>
+      </w:rPr>
+    </w:lvl>
+    <w:lvl w:ilvl="8" w:tplc="08160005" w:tentative="1">
+      <w:start w:val="1"/>
+      <w:numFmt w:val="bullet"/>
+      <w:lvlText w:val=""/>
+      <w:lvlJc w:val="left"/>
+      <w:pPr>
+        <w:ind w:left="7236" w:hanging="360"/>
+      </w:pPr>
+      <w:rPr>
+        <w:rFonts w:ascii="Wingdings" w:hAnsi="Wingdings" w:hint="default"/>
+      </w:rPr>
+    </w:lvl>
+  </w:abstractNum>
+  <w:abstractNum w:abstractNumId="2" w15:restartNumberingAfterBreak="0">
+    <w:nsid w:val="42560E62"/>
+    <w:multiLevelType w:val="hybridMultilevel"/>
+    <w:tmpl w:val="F912C592"/>
+    <w:lvl w:ilvl="0" w:tplc="08160001">
+      <w:start w:val="1"/>
+      <w:numFmt w:val="bullet"/>
+      <w:lvlText w:val=""/>
+      <w:lvlJc w:val="left"/>
+      <w:pPr>
+        <w:ind w:left="1428" w:hanging="360"/>
+      </w:pPr>
+      <w:rPr>
+        <w:rFonts w:ascii="Symbol" w:hAnsi="Symbol" w:hint="default"/>
+      </w:rPr>
+    </w:lvl>
+    <w:lvl w:ilvl="1" w:tplc="08160003" w:tentative="1">
+      <w:start w:val="1"/>
+      <w:numFmt w:val="bullet"/>
+      <w:lvlText w:val="o"/>
+      <w:lvlJc w:val="left"/>
+      <w:pPr>
+        <w:ind w:left="2148" w:hanging="360"/>
+      </w:pPr>
+      <w:rPr>
+        <w:rFonts w:ascii="Courier New" w:hAnsi="Courier New" w:cs="Courier New" w:hint="default"/>
+      </w:rPr>
+    </w:lvl>
+    <w:lvl w:ilvl="2" w:tplc="08160005" w:tentative="1">
+      <w:start w:val="1"/>
+      <w:numFmt w:val="bullet"/>
+      <w:lvlText w:val=""/>
+      <w:lvlJc w:val="left"/>
+      <w:pPr>
+        <w:ind w:left="2868" w:hanging="360"/>
+      </w:pPr>
+      <w:rPr>
+        <w:rFonts w:ascii="Wingdings" w:hAnsi="Wingdings" w:hint="default"/>
+      </w:rPr>
+    </w:lvl>
+    <w:lvl w:ilvl="3" w:tplc="08160001" w:tentative="1">
+      <w:start w:val="1"/>
+      <w:numFmt w:val="bullet"/>
+      <w:lvlText w:val=""/>
+      <w:lvlJc w:val="left"/>
+      <w:pPr>
+        <w:ind w:left="3588" w:hanging="360"/>
+      </w:pPr>
+      <w:rPr>
+        <w:rFonts w:ascii="Symbol" w:hAnsi="Symbol" w:hint="default"/>
+      </w:rPr>
+    </w:lvl>
+    <w:lvl w:ilvl="4" w:tplc="08160003" w:tentative="1">
+      <w:start w:val="1"/>
+      <w:numFmt w:val="bullet"/>
+      <w:lvlText w:val="o"/>
+      <w:lvlJc w:val="left"/>
+      <w:pPr>
+        <w:ind w:left="4308" w:hanging="360"/>
+      </w:pPr>
+      <w:rPr>
+        <w:rFonts w:ascii="Courier New" w:hAnsi="Courier New" w:cs="Courier New" w:hint="default"/>
+      </w:rPr>
+    </w:lvl>
+    <w:lvl w:ilvl="5" w:tplc="08160005" w:tentative="1">
+      <w:start w:val="1"/>
+      <w:numFmt w:val="bullet"/>
+      <w:lvlText w:val=""/>
+      <w:lvlJc w:val="left"/>
+      <w:pPr>
+        <w:ind w:left="5028" w:hanging="360"/>
+      </w:pPr>
+      <w:rPr>
+        <w:rFonts w:ascii="Wingdings" w:hAnsi="Wingdings" w:hint="default"/>
+      </w:rPr>
+    </w:lvl>
+    <w:lvl w:ilvl="6" w:tplc="08160001" w:tentative="1">
+      <w:start w:val="1"/>
+      <w:numFmt w:val="bullet"/>
+      <w:lvlText w:val=""/>
+      <w:lvlJc w:val="left"/>
+      <w:pPr>
+        <w:ind w:left="5748" w:hanging="360"/>
+      </w:pPr>
+      <w:rPr>
+        <w:rFonts w:ascii="Symbol" w:hAnsi="Symbol" w:hint="default"/>
+      </w:rPr>
+    </w:lvl>
+    <w:lvl w:ilvl="7" w:tplc="08160003" w:tentative="1">
+      <w:start w:val="1"/>
+      <w:numFmt w:val="bullet"/>
+      <w:lvlText w:val="o"/>
+      <w:lvlJc w:val="left"/>
+      <w:pPr>
+        <w:ind w:left="6468" w:hanging="360"/>
+      </w:pPr>
+      <w:rPr>
+        <w:rFonts w:ascii="Courier New" w:hAnsi="Courier New" w:cs="Courier New" w:hint="default"/>
+      </w:rPr>
+    </w:lvl>
+    <w:lvl w:ilvl="8" w:tplc="08160005" w:tentative="1">
+      <w:start w:val="1"/>
+      <w:numFmt w:val="bullet"/>
+      <w:lvlText w:val=""/>
+      <w:lvlJc w:val="left"/>
+      <w:pPr>
+        <w:ind w:left="7188" w:hanging="360"/>
+      </w:pPr>
+      <w:rPr>
+        <w:rFonts w:ascii="Wingdings" w:hAnsi="Wingdings" w:hint="default"/>
+      </w:rPr>
+    </w:lvl>
+  </w:abstractNum>
+  <w:abstractNum w:abstractNumId="3" w15:restartNumberingAfterBreak="0">
+    <w:nsid w:val="4F8733B5"/>
+    <w:multiLevelType w:val="hybridMultilevel"/>
+    <w:tmpl w:val="D9F424E0"/>
+    <w:lvl w:ilvl="0" w:tplc="0816000F">
+      <w:start w:val="1"/>
+      <w:numFmt w:val="decimal"/>
+      <w:lvlText w:val="%1."/>
+      <w:lvlJc w:val="left"/>
+      <w:pPr>
+        <w:ind w:left="720" w:hanging="360"/>
+      </w:pPr>
+    </w:lvl>
     <w:lvl w:ilvl="1" w:tplc="08160019" w:tentative="1">
       <w:start w:val="1"/>
       <w:numFmt w:val="lowerLetter"/>
       <w:lvlText w:val="%2."/>
       <w:lvlJc w:val="left"/>
       <w:pPr>
-        <w:ind w:left="1788" w:hanging="360"/>
+        <w:ind w:left="1440" w:hanging="360"/>
       </w:pPr>
     </w:lvl>
     <w:lvl w:ilvl="2" w:tplc="0816001B" w:tentative="1">
@@ -1047,7 +2070,7 @@
       <w:lvlText w:val="%3."/>
       <w:lvlJc w:val="right"/>
       <w:pPr>
-        <w:ind w:left="2508" w:hanging="180"/>
+        <w:ind w:left="2160" w:hanging="180"/>
       </w:pPr>
     </w:lvl>
     <w:lvl w:ilvl="3" w:tplc="0816000F" w:tentative="1">
@@ -1056,7 +2079,7 @@
       <w:lvlText w:val="%4."/>
       <w:lvlJc w:val="left"/>
       <w:pPr>
-        <w:ind w:left="3228" w:hanging="360"/>
+        <w:ind w:left="2880" w:hanging="360"/>
       </w:pPr>
     </w:lvl>
     <w:lvl w:ilvl="4" w:tplc="08160019" w:tentative="1">
@@ -1065,7 +2088,7 @@
       <w:lvlText w:val="%5."/>
       <w:lvlJc w:val="left"/>
       <w:pPr>
-        <w:ind w:left="3948" w:hanging="360"/>
+        <w:ind w:left="3600" w:hanging="360"/>
       </w:pPr>
     </w:lvl>
     <w:lvl w:ilvl="5" w:tplc="0816001B" w:tentative="1">
@@ -1074,7 +2097,7 @@
       <w:lvlText w:val="%6."/>
       <w:lvlJc w:val="right"/>
       <w:pPr>
-        <w:ind w:left="4668" w:hanging="180"/>
+        <w:ind w:left="4320" w:hanging="180"/>
       </w:pPr>
     </w:lvl>
     <w:lvl w:ilvl="6" w:tplc="0816000F" w:tentative="1">
@@ -1083,7 +2106,7 @@
       <w:lvlText w:val="%7."/>
       <w:lvlJc w:val="left"/>
       <w:pPr>
-        <w:ind w:left="5388" w:hanging="360"/>
+        <w:ind w:left="5040" w:hanging="360"/>
       </w:pPr>
     </w:lvl>
     <w:lvl w:ilvl="7" w:tplc="08160019" w:tentative="1">
@@ -1092,7 +2115,7 @@
       <w:lvlText w:val="%8."/>
       <w:lvlJc w:val="left"/>
       <w:pPr>
-        <w:ind w:left="6108" w:hanging="360"/>
+        <w:ind w:left="5760" w:hanging="360"/>
       </w:pPr>
     </w:lvl>
     <w:lvl w:ilvl="8" w:tplc="0816001B" w:tentative="1">
@@ -1101,12 +2124,137 @@
       <w:lvlText w:val="%9."/>
       <w:lvlJc w:val="right"/>
       <w:pPr>
-        <w:ind w:left="6828" w:hanging="180"/>
-      </w:pPr>
+        <w:ind w:left="6480" w:hanging="180"/>
+      </w:pPr>
+    </w:lvl>
+  </w:abstractNum>
+  <w:abstractNum w:abstractNumId="4" w15:restartNumberingAfterBreak="0">
+    <w:nsid w:val="5BFC2673"/>
+    <w:multiLevelType w:val="hybridMultilevel"/>
+    <w:tmpl w:val="8CC62E94"/>
+    <w:lvl w:ilvl="0" w:tplc="08160001">
+      <w:start w:val="1"/>
+      <w:numFmt w:val="bullet"/>
+      <w:lvlText w:val=""/>
+      <w:lvlJc w:val="left"/>
+      <w:pPr>
+        <w:ind w:left="1476" w:hanging="360"/>
+      </w:pPr>
+      <w:rPr>
+        <w:rFonts w:ascii="Symbol" w:hAnsi="Symbol" w:hint="default"/>
+      </w:rPr>
+    </w:lvl>
+    <w:lvl w:ilvl="1" w:tplc="08160003" w:tentative="1">
+      <w:start w:val="1"/>
+      <w:numFmt w:val="bullet"/>
+      <w:lvlText w:val="o"/>
+      <w:lvlJc w:val="left"/>
+      <w:pPr>
+        <w:ind w:left="2196" w:hanging="360"/>
+      </w:pPr>
+      <w:rPr>
+        <w:rFonts w:ascii="Courier New" w:hAnsi="Courier New" w:cs="Courier New" w:hint="default"/>
+      </w:rPr>
+    </w:lvl>
+    <w:lvl w:ilvl="2" w:tplc="08160005" w:tentative="1">
+      <w:start w:val="1"/>
+      <w:numFmt w:val="bullet"/>
+      <w:lvlText w:val=""/>
+      <w:lvlJc w:val="left"/>
+      <w:pPr>
+        <w:ind w:left="2916" w:hanging="360"/>
+      </w:pPr>
+      <w:rPr>
+        <w:rFonts w:ascii="Wingdings" w:hAnsi="Wingdings" w:hint="default"/>
+      </w:rPr>
+    </w:lvl>
+    <w:lvl w:ilvl="3" w:tplc="08160001" w:tentative="1">
+      <w:start w:val="1"/>
+      <w:numFmt w:val="bullet"/>
+      <w:lvlText w:val=""/>
+      <w:lvlJc w:val="left"/>
+      <w:pPr>
+        <w:ind w:left="3636" w:hanging="360"/>
+      </w:pPr>
+      <w:rPr>
+        <w:rFonts w:ascii="Symbol" w:hAnsi="Symbol" w:hint="default"/>
+      </w:rPr>
+    </w:lvl>
+    <w:lvl w:ilvl="4" w:tplc="08160003" w:tentative="1">
+      <w:start w:val="1"/>
+      <w:numFmt w:val="bullet"/>
+      <w:lvlText w:val="o"/>
+      <w:lvlJc w:val="left"/>
+      <w:pPr>
+        <w:ind w:left="4356" w:hanging="360"/>
+      </w:pPr>
+      <w:rPr>
+        <w:rFonts w:ascii="Courier New" w:hAnsi="Courier New" w:cs="Courier New" w:hint="default"/>
+      </w:rPr>
+    </w:lvl>
+    <w:lvl w:ilvl="5" w:tplc="08160005" w:tentative="1">
+      <w:start w:val="1"/>
+      <w:numFmt w:val="bullet"/>
+      <w:lvlText w:val=""/>
+      <w:lvlJc w:val="left"/>
+      <w:pPr>
+        <w:ind w:left="5076" w:hanging="360"/>
+      </w:pPr>
+      <w:rPr>
+        <w:rFonts w:ascii="Wingdings" w:hAnsi="Wingdings" w:hint="default"/>
+      </w:rPr>
+    </w:lvl>
+    <w:lvl w:ilvl="6" w:tplc="08160001" w:tentative="1">
+      <w:start w:val="1"/>
+      <w:numFmt w:val="bullet"/>
+      <w:lvlText w:val=""/>
+      <w:lvlJc w:val="left"/>
+      <w:pPr>
+        <w:ind w:left="5796" w:hanging="360"/>
+      </w:pPr>
+      <w:rPr>
+        <w:rFonts w:ascii="Symbol" w:hAnsi="Symbol" w:hint="default"/>
+      </w:rPr>
+    </w:lvl>
+    <w:lvl w:ilvl="7" w:tplc="08160003" w:tentative="1">
+      <w:start w:val="1"/>
+      <w:numFmt w:val="bullet"/>
+      <w:lvlText w:val="o"/>
+      <w:lvlJc w:val="left"/>
+      <w:pPr>
+        <w:ind w:left="6516" w:hanging="360"/>
+      </w:pPr>
+      <w:rPr>
+        <w:rFonts w:ascii="Courier New" w:hAnsi="Courier New" w:cs="Courier New" w:hint="default"/>
+      </w:rPr>
+    </w:lvl>
+    <w:lvl w:ilvl="8" w:tplc="08160005" w:tentative="1">
+      <w:start w:val="1"/>
+      <w:numFmt w:val="bullet"/>
+      <w:lvlText w:val=""/>
+      <w:lvlJc w:val="left"/>
+      <w:pPr>
+        <w:ind w:left="7236" w:hanging="360"/>
+      </w:pPr>
+      <w:rPr>
+        <w:rFonts w:ascii="Wingdings" w:hAnsi="Wingdings" w:hint="default"/>
+      </w:rPr>
     </w:lvl>
   </w:abstractNum>
   <w:num w:numId="1">
     <w:abstractNumId w:val="0"/>
+  </w:num>
+  <w:num w:numId="2">
+    <w:abstractNumId w:val="3"/>
+  </w:num>
+  <w:num w:numId="3">
+    <w:abstractNumId w:val="2"/>
+  </w:num>
+  <w:num w:numId="4">
+    <w:abstractNumId w:val="1"/>
+  </w:num>
+  <w:num w:numId="5">
+    <w:abstractNumId w:val="4"/>
   </w:num>
 </w:numbering>
 </file>
@@ -1529,6 +2677,28 @@
       <w:szCs w:val="32"/>
     </w:rPr>
   </w:style>
+  <w:style w:type="paragraph" w:styleId="Cabealho2">
+    <w:name w:val="heading 2"/>
+    <w:basedOn w:val="Normal"/>
+    <w:next w:val="Normal"/>
+    <w:link w:val="Cabealho2Carter"/>
+    <w:uiPriority w:val="9"/>
+    <w:unhideWhenUsed/>
+    <w:qFormat/>
+    <w:rsid w:val="005F227A"/>
+    <w:pPr>
+      <w:keepNext/>
+      <w:keepLines/>
+      <w:spacing w:before="40" w:after="0"/>
+      <w:outlineLvl w:val="1"/>
+    </w:pPr>
+    <w:rPr>
+      <w:rFonts w:asciiTheme="majorHAnsi" w:eastAsiaTheme="majorEastAsia" w:hAnsiTheme="majorHAnsi" w:cstheme="majorBidi"/>
+      <w:color w:val="2E74B5" w:themeColor="accent1" w:themeShade="BF"/>
+      <w:sz w:val="26"/>
+      <w:szCs w:val="26"/>
+    </w:rPr>
+  </w:style>
   <w:style w:type="character" w:default="1" w:styleId="Tipodeletrapredefinidodopargrafo">
     <w:name w:val="Default Paragraph Font"/>
     <w:uiPriority w:val="1"/>
@@ -1650,6 +2820,43 @@
       <w:color w:val="0563C1" w:themeColor="hyperlink"/>
       <w:u w:val="single"/>
     </w:rPr>
+  </w:style>
+  <w:style w:type="paragraph" w:styleId="PargrafodaLista">
+    <w:name w:val="List Paragraph"/>
+    <w:basedOn w:val="Normal"/>
+    <w:uiPriority w:val="34"/>
+    <w:qFormat/>
+    <w:rsid w:val="006741BA"/>
+    <w:pPr>
+      <w:ind w:left="720"/>
+      <w:contextualSpacing/>
+    </w:pPr>
+  </w:style>
+  <w:style w:type="character" w:customStyle="1" w:styleId="Cabealho2Carter">
+    <w:name w:val="Cabeçalho 2 Caráter"/>
+    <w:basedOn w:val="Tipodeletrapredefinidodopargrafo"/>
+    <w:link w:val="Cabealho2"/>
+    <w:uiPriority w:val="9"/>
+    <w:rsid w:val="005F227A"/>
+    <w:rPr>
+      <w:rFonts w:asciiTheme="majorHAnsi" w:eastAsiaTheme="majorEastAsia" w:hAnsiTheme="majorHAnsi" w:cstheme="majorBidi"/>
+      <w:color w:val="2E74B5" w:themeColor="accent1" w:themeShade="BF"/>
+      <w:sz w:val="26"/>
+      <w:szCs w:val="26"/>
+    </w:rPr>
+  </w:style>
+  <w:style w:type="paragraph" w:styleId="ndice2">
+    <w:name w:val="toc 2"/>
+    <w:basedOn w:val="Normal"/>
+    <w:next w:val="Normal"/>
+    <w:autoRedefine/>
+    <w:uiPriority w:val="39"/>
+    <w:unhideWhenUsed/>
+    <w:rsid w:val="005F227A"/>
+    <w:pPr>
+      <w:spacing w:after="100"/>
+      <w:ind w:left="220"/>
+    </w:pPr>
   </w:style>
 </w:styles>
 </file>
@@ -1920,7 +3127,7 @@
 </file>
 
 <file path=customXml/itemProps1.xml><?xml version="1.0" encoding="utf-8"?>
-<ds:datastoreItem xmlns:ds="http://schemas.openxmlformats.org/officeDocument/2006/customXml" ds:itemID="{783F421F-BA84-4ED4-AEF0-1CFDEB036B30}">
+<ds:datastoreItem xmlns:ds="http://schemas.openxmlformats.org/officeDocument/2006/customXml" ds:itemID="{D8BAEBB0-6B75-4038-9716-971E783617D9}">
   <ds:schemaRefs>
     <ds:schemaRef ds:uri="http://schemas.openxmlformats.org/officeDocument/2006/bibliography"/>
   </ds:schemaRefs>

</xml_diff>

<commit_message>
Exp 3 and 4 finished.
</commit_message>
<xml_diff>
--- a/Trabalho 2/docs/RCOM Proj 2 Relatório.docx
+++ b/Trabalho 2/docs/RCOM Proj 2 Relatório.docx
@@ -291,7 +291,7 @@
         <w:ind w:firstLine="708"/>
         <w:jc w:val="both"/>
       </w:pPr>
-      <w:bookmarkStart w:id="0" w:name="_Toc469755025"/>
+      <w:bookmarkStart w:id="0" w:name="_Toc469786935"/>
       <w:r>
         <w:lastRenderedPageBreak/>
         <w:t>Sumário</w:t>
@@ -401,7 +401,7 @@
           <w:r>
             <w:fldChar w:fldCharType="separate"/>
           </w:r>
-          <w:hyperlink w:anchor="_Toc469755025" w:history="1">
+          <w:hyperlink w:anchor="_Toc469786935" w:history="1">
             <w:r>
               <w:rPr>
                 <w:rStyle w:val="Hiperligao"/>
@@ -428,7 +428,7 @@
                 <w:noProof/>
                 <w:webHidden/>
               </w:rPr>
-              <w:instrText xml:space="preserve"> PAGEREF _Toc469755025 \h </w:instrText>
+              <w:instrText xml:space="preserve"> PAGEREF _Toc469786935 \h </w:instrText>
             </w:r>
             <w:r>
               <w:rPr>
@@ -472,7 +472,7 @@
               <w:lang w:eastAsia="pt-PT"/>
             </w:rPr>
           </w:pPr>
-          <w:hyperlink w:anchor="_Toc469755026" w:history="1">
+          <w:hyperlink w:anchor="_Toc469786936" w:history="1">
             <w:r>
               <w:rPr>
                 <w:rStyle w:val="Hiperligao"/>
@@ -514,7 +514,7 @@
                 <w:noProof/>
                 <w:webHidden/>
               </w:rPr>
-              <w:instrText xml:space="preserve"> PAGEREF _Toc469755026 \h </w:instrText>
+              <w:instrText xml:space="preserve"> PAGEREF _Toc469786936 \h </w:instrText>
             </w:r>
             <w:r>
               <w:rPr>
@@ -558,7 +558,7 @@
               <w:lang w:eastAsia="pt-PT"/>
             </w:rPr>
           </w:pPr>
-          <w:hyperlink w:anchor="_Toc469755027" w:history="1">
+          <w:hyperlink w:anchor="_Toc469786937" w:history="1">
             <w:r>
               <w:rPr>
                 <w:rStyle w:val="Hiperligao"/>
@@ -600,7 +600,7 @@
                 <w:noProof/>
                 <w:webHidden/>
               </w:rPr>
-              <w:instrText xml:space="preserve"> PAGEREF _Toc469755027 \h </w:instrText>
+              <w:instrText xml:space="preserve"> PAGEREF _Toc469786937 \h </w:instrText>
             </w:r>
             <w:r>
               <w:rPr>
@@ -644,7 +644,7 @@
               <w:lang w:eastAsia="pt-PT"/>
             </w:rPr>
           </w:pPr>
-          <w:hyperlink w:anchor="_Toc469755028" w:history="1">
+          <w:hyperlink w:anchor="_Toc469786938" w:history="1">
             <w:r>
               <w:rPr>
                 <w:rStyle w:val="Hiperligao"/>
@@ -686,7 +686,7 @@
                 <w:noProof/>
                 <w:webHidden/>
               </w:rPr>
-              <w:instrText xml:space="preserve"> PAGEREF _Toc469755028 \h </w:instrText>
+              <w:instrText xml:space="preserve"> PAGEREF _Toc469786938 \h </w:instrText>
             </w:r>
             <w:r>
               <w:rPr>
@@ -730,7 +730,7 @@
               <w:lang w:eastAsia="pt-PT"/>
             </w:rPr>
           </w:pPr>
-          <w:hyperlink w:anchor="_Toc469755029" w:history="1">
+          <w:hyperlink w:anchor="_Toc469786939" w:history="1">
             <w:r>
               <w:rPr>
                 <w:rStyle w:val="Hiperligao"/>
@@ -772,7 +772,7 @@
                 <w:noProof/>
                 <w:webHidden/>
               </w:rPr>
-              <w:instrText xml:space="preserve"> PAGEREF _Toc469755029 \h </w:instrText>
+              <w:instrText xml:space="preserve"> PAGEREF _Toc469786939 \h </w:instrText>
             </w:r>
             <w:r>
               <w:rPr>
@@ -816,7 +816,7 @@
               <w:lang w:eastAsia="pt-PT"/>
             </w:rPr>
           </w:pPr>
-          <w:hyperlink w:anchor="_Toc469755030" w:history="1">
+          <w:hyperlink w:anchor="_Toc469786940" w:history="1">
             <w:r>
               <w:rPr>
                 <w:rStyle w:val="Hiperligao"/>
@@ -858,7 +858,93 @@
                 <w:noProof/>
                 <w:webHidden/>
               </w:rPr>
-              <w:instrText xml:space="preserve"> PAGEREF _Toc469755030 \h </w:instrText>
+              <w:instrText xml:space="preserve"> PAGEREF _Toc469786940 \h </w:instrText>
+            </w:r>
+            <w:r>
+              <w:rPr>
+                <w:noProof/>
+                <w:webHidden/>
+              </w:rPr>
+            </w:r>
+            <w:r>
+              <w:rPr>
+                <w:noProof/>
+                <w:webHidden/>
+              </w:rPr>
+              <w:fldChar w:fldCharType="separate"/>
+            </w:r>
+            <w:r>
+              <w:rPr>
+                <w:noProof/>
+                <w:webHidden/>
+              </w:rPr>
+              <w:t>4</w:t>
+            </w:r>
+            <w:r>
+              <w:rPr>
+                <w:noProof/>
+                <w:webHidden/>
+              </w:rPr>
+              <w:fldChar w:fldCharType="end"/>
+            </w:r>
+          </w:hyperlink>
+        </w:p>
+        <w:p>
+          <w:pPr>
+            <w:pStyle w:val="ndice2"/>
+            <w:tabs>
+              <w:tab w:val="left" w:pos="880"/>
+              <w:tab w:val="right" w:leader="dot" w:pos="8494"/>
+            </w:tabs>
+            <w:rPr>
+              <w:rFonts w:eastAsiaTheme="minorEastAsia"/>
+              <w:noProof/>
+              <w:lang w:eastAsia="pt-PT"/>
+            </w:rPr>
+          </w:pPr>
+          <w:hyperlink w:anchor="_Toc469786941" w:history="1">
+            <w:r>
+              <w:rPr>
+                <w:rStyle w:val="Hiperligao"/>
+                <w:noProof/>
+              </w:rPr>
+              <w:t>2.4.</w:t>
+            </w:r>
+            <w:r>
+              <w:rPr>
+                <w:rFonts w:eastAsiaTheme="minorEastAsia"/>
+                <w:noProof/>
+                <w:lang w:eastAsia="pt-PT"/>
+              </w:rPr>
+              <w:tab/>
+            </w:r>
+            <w:r>
+              <w:rPr>
+                <w:rStyle w:val="Hiperligao"/>
+                <w:noProof/>
+              </w:rPr>
+              <w:t>Exemplo de um download bem-sucedido</w:t>
+            </w:r>
+            <w:r>
+              <w:rPr>
+                <w:noProof/>
+                <w:webHidden/>
+              </w:rPr>
+              <w:tab/>
+            </w:r>
+            <w:r>
+              <w:rPr>
+                <w:noProof/>
+                <w:webHidden/>
+              </w:rPr>
+              <w:fldChar w:fldCharType="begin"/>
+            </w:r>
+            <w:r>
+              <w:rPr>
+                <w:noProof/>
+                <w:webHidden/>
+              </w:rPr>
+              <w:instrText xml:space="preserve"> PAGEREF _Toc469786941 \h </w:instrText>
             </w:r>
             <w:r>
               <w:rPr>
@@ -902,7 +988,7 @@
               <w:lang w:eastAsia="pt-PT"/>
             </w:rPr>
           </w:pPr>
-          <w:hyperlink w:anchor="_Toc469755031" w:history="1">
+          <w:hyperlink w:anchor="_Toc469786942" w:history="1">
             <w:r>
               <w:rPr>
                 <w:rStyle w:val="Hiperligao"/>
@@ -944,7 +1030,7 @@
                 <w:noProof/>
                 <w:webHidden/>
               </w:rPr>
-              <w:instrText xml:space="preserve"> PAGEREF _Toc469755031 \h </w:instrText>
+              <w:instrText xml:space="preserve"> PAGEREF _Toc469786942 \h </w:instrText>
             </w:r>
             <w:r>
               <w:rPr>
@@ -965,6 +1051,688 @@
                 <w:webHidden/>
               </w:rPr>
               <w:t>4</w:t>
+            </w:r>
+            <w:r>
+              <w:rPr>
+                <w:noProof/>
+                <w:webHidden/>
+              </w:rPr>
+              <w:fldChar w:fldCharType="end"/>
+            </w:r>
+          </w:hyperlink>
+        </w:p>
+        <w:p>
+          <w:pPr>
+            <w:pStyle w:val="ndice2"/>
+            <w:tabs>
+              <w:tab w:val="left" w:pos="880"/>
+              <w:tab w:val="right" w:leader="dot" w:pos="8494"/>
+            </w:tabs>
+            <w:rPr>
+              <w:rFonts w:eastAsiaTheme="minorEastAsia"/>
+              <w:noProof/>
+              <w:lang w:eastAsia="pt-PT"/>
+            </w:rPr>
+          </w:pPr>
+          <w:hyperlink w:anchor="_Toc469786943" w:history="1">
+            <w:r>
+              <w:rPr>
+                <w:rStyle w:val="Hiperligao"/>
+                <w:noProof/>
+              </w:rPr>
+              <w:t>3.1.</w:t>
+            </w:r>
+            <w:r>
+              <w:rPr>
+                <w:rFonts w:eastAsiaTheme="minorEastAsia"/>
+                <w:noProof/>
+                <w:lang w:eastAsia="pt-PT"/>
+              </w:rPr>
+              <w:tab/>
+            </w:r>
+            <w:r>
+              <w:rPr>
+                <w:rStyle w:val="Hiperligao"/>
+                <w:noProof/>
+              </w:rPr>
+              <w:t>Experiência 1: configurar uma rede IP</w:t>
+            </w:r>
+            <w:r>
+              <w:rPr>
+                <w:noProof/>
+                <w:webHidden/>
+              </w:rPr>
+              <w:tab/>
+            </w:r>
+            <w:r>
+              <w:rPr>
+                <w:noProof/>
+                <w:webHidden/>
+              </w:rPr>
+              <w:fldChar w:fldCharType="begin"/>
+            </w:r>
+            <w:r>
+              <w:rPr>
+                <w:noProof/>
+                <w:webHidden/>
+              </w:rPr>
+              <w:instrText xml:space="preserve"> PAGEREF _Toc469786943 \h </w:instrText>
+            </w:r>
+            <w:r>
+              <w:rPr>
+                <w:noProof/>
+                <w:webHidden/>
+              </w:rPr>
+            </w:r>
+            <w:r>
+              <w:rPr>
+                <w:noProof/>
+                <w:webHidden/>
+              </w:rPr>
+              <w:fldChar w:fldCharType="separate"/>
+            </w:r>
+            <w:r>
+              <w:rPr>
+                <w:noProof/>
+                <w:webHidden/>
+              </w:rPr>
+              <w:t>4</w:t>
+            </w:r>
+            <w:r>
+              <w:rPr>
+                <w:noProof/>
+                <w:webHidden/>
+              </w:rPr>
+              <w:fldChar w:fldCharType="end"/>
+            </w:r>
+          </w:hyperlink>
+        </w:p>
+        <w:p>
+          <w:pPr>
+            <w:pStyle w:val="ndice2"/>
+            <w:tabs>
+              <w:tab w:val="left" w:pos="880"/>
+              <w:tab w:val="right" w:leader="dot" w:pos="8494"/>
+            </w:tabs>
+            <w:rPr>
+              <w:rFonts w:eastAsiaTheme="minorEastAsia"/>
+              <w:noProof/>
+              <w:lang w:eastAsia="pt-PT"/>
+            </w:rPr>
+          </w:pPr>
+          <w:hyperlink w:anchor="_Toc469786944" w:history="1">
+            <w:r>
+              <w:rPr>
+                <w:rStyle w:val="Hiperligao"/>
+                <w:noProof/>
+              </w:rPr>
+              <w:t>3.2.</w:t>
+            </w:r>
+            <w:r>
+              <w:rPr>
+                <w:rFonts w:eastAsiaTheme="minorEastAsia"/>
+                <w:noProof/>
+                <w:lang w:eastAsia="pt-PT"/>
+              </w:rPr>
+              <w:tab/>
+            </w:r>
+            <w:r>
+              <w:rPr>
+                <w:rStyle w:val="Hiperligao"/>
+                <w:noProof/>
+              </w:rPr>
+              <w:t>Experiência 2: implementar duas redes virtuais num switch</w:t>
+            </w:r>
+            <w:r>
+              <w:rPr>
+                <w:noProof/>
+                <w:webHidden/>
+              </w:rPr>
+              <w:tab/>
+            </w:r>
+            <w:r>
+              <w:rPr>
+                <w:noProof/>
+                <w:webHidden/>
+              </w:rPr>
+              <w:fldChar w:fldCharType="begin"/>
+            </w:r>
+            <w:r>
+              <w:rPr>
+                <w:noProof/>
+                <w:webHidden/>
+              </w:rPr>
+              <w:instrText xml:space="preserve"> PAGEREF _Toc469786944 \h </w:instrText>
+            </w:r>
+            <w:r>
+              <w:rPr>
+                <w:noProof/>
+                <w:webHidden/>
+              </w:rPr>
+            </w:r>
+            <w:r>
+              <w:rPr>
+                <w:noProof/>
+                <w:webHidden/>
+              </w:rPr>
+              <w:fldChar w:fldCharType="separate"/>
+            </w:r>
+            <w:r>
+              <w:rPr>
+                <w:noProof/>
+                <w:webHidden/>
+              </w:rPr>
+              <w:t>4</w:t>
+            </w:r>
+            <w:r>
+              <w:rPr>
+                <w:noProof/>
+                <w:webHidden/>
+              </w:rPr>
+              <w:fldChar w:fldCharType="end"/>
+            </w:r>
+          </w:hyperlink>
+        </w:p>
+        <w:p>
+          <w:pPr>
+            <w:pStyle w:val="ndice2"/>
+            <w:tabs>
+              <w:tab w:val="left" w:pos="880"/>
+              <w:tab w:val="right" w:leader="dot" w:pos="8494"/>
+            </w:tabs>
+            <w:rPr>
+              <w:rFonts w:eastAsiaTheme="minorEastAsia"/>
+              <w:noProof/>
+              <w:lang w:eastAsia="pt-PT"/>
+            </w:rPr>
+          </w:pPr>
+          <w:hyperlink w:anchor="_Toc469786945" w:history="1">
+            <w:r>
+              <w:rPr>
+                <w:rStyle w:val="Hiperligao"/>
+                <w:noProof/>
+              </w:rPr>
+              <w:t>3.3.</w:t>
+            </w:r>
+            <w:r>
+              <w:rPr>
+                <w:rFonts w:eastAsiaTheme="minorEastAsia"/>
+                <w:noProof/>
+                <w:lang w:eastAsia="pt-PT"/>
+              </w:rPr>
+              <w:tab/>
+            </w:r>
+            <w:r>
+              <w:rPr>
+                <w:rStyle w:val="Hiperligao"/>
+                <w:noProof/>
+              </w:rPr>
+              <w:t>Experiência 3: configurar um router em Linux</w:t>
+            </w:r>
+            <w:r>
+              <w:rPr>
+                <w:noProof/>
+                <w:webHidden/>
+              </w:rPr>
+              <w:tab/>
+            </w:r>
+            <w:r>
+              <w:rPr>
+                <w:noProof/>
+                <w:webHidden/>
+              </w:rPr>
+              <w:fldChar w:fldCharType="begin"/>
+            </w:r>
+            <w:r>
+              <w:rPr>
+                <w:noProof/>
+                <w:webHidden/>
+              </w:rPr>
+              <w:instrText xml:space="preserve"> PAGEREF _Toc469786945 \h </w:instrText>
+            </w:r>
+            <w:r>
+              <w:rPr>
+                <w:noProof/>
+                <w:webHidden/>
+              </w:rPr>
+            </w:r>
+            <w:r>
+              <w:rPr>
+                <w:noProof/>
+                <w:webHidden/>
+              </w:rPr>
+              <w:fldChar w:fldCharType="separate"/>
+            </w:r>
+            <w:r>
+              <w:rPr>
+                <w:noProof/>
+                <w:webHidden/>
+              </w:rPr>
+              <w:t>4</w:t>
+            </w:r>
+            <w:r>
+              <w:rPr>
+                <w:noProof/>
+                <w:webHidden/>
+              </w:rPr>
+              <w:fldChar w:fldCharType="end"/>
+            </w:r>
+          </w:hyperlink>
+        </w:p>
+        <w:p>
+          <w:pPr>
+            <w:pStyle w:val="ndice3"/>
+            <w:tabs>
+              <w:tab w:val="left" w:pos="1320"/>
+              <w:tab w:val="right" w:leader="dot" w:pos="8494"/>
+            </w:tabs>
+            <w:rPr>
+              <w:noProof/>
+            </w:rPr>
+          </w:pPr>
+          <w:hyperlink w:anchor="_Toc469786946" w:history="1">
+            <w:r>
+              <w:rPr>
+                <w:rStyle w:val="Hiperligao"/>
+                <w:noProof/>
+                <w:lang w:val="en-US"/>
+              </w:rPr>
+              <w:t>3.3.1.</w:t>
+            </w:r>
+            <w:r>
+              <w:rPr>
+                <w:noProof/>
+              </w:rPr>
+              <w:tab/>
+            </w:r>
+            <w:r>
+              <w:rPr>
+                <w:rStyle w:val="Hiperligao"/>
+                <w:noProof/>
+                <w:lang w:val="en-US"/>
+              </w:rPr>
+              <w:t>Resultados da experiência</w:t>
+            </w:r>
+            <w:r>
+              <w:rPr>
+                <w:noProof/>
+                <w:webHidden/>
+              </w:rPr>
+              <w:tab/>
+            </w:r>
+            <w:r>
+              <w:rPr>
+                <w:noProof/>
+                <w:webHidden/>
+              </w:rPr>
+              <w:fldChar w:fldCharType="begin"/>
+            </w:r>
+            <w:r>
+              <w:rPr>
+                <w:noProof/>
+                <w:webHidden/>
+              </w:rPr>
+              <w:instrText xml:space="preserve"> PAGEREF _Toc469786946 \h </w:instrText>
+            </w:r>
+            <w:r>
+              <w:rPr>
+                <w:noProof/>
+                <w:webHidden/>
+              </w:rPr>
+            </w:r>
+            <w:r>
+              <w:rPr>
+                <w:noProof/>
+                <w:webHidden/>
+              </w:rPr>
+              <w:fldChar w:fldCharType="separate"/>
+            </w:r>
+            <w:r>
+              <w:rPr>
+                <w:noProof/>
+                <w:webHidden/>
+              </w:rPr>
+              <w:t>5</w:t>
+            </w:r>
+            <w:r>
+              <w:rPr>
+                <w:noProof/>
+                <w:webHidden/>
+              </w:rPr>
+              <w:fldChar w:fldCharType="end"/>
+            </w:r>
+          </w:hyperlink>
+        </w:p>
+        <w:p>
+          <w:pPr>
+            <w:pStyle w:val="ndice3"/>
+            <w:tabs>
+              <w:tab w:val="left" w:pos="1320"/>
+              <w:tab w:val="right" w:leader="dot" w:pos="8494"/>
+            </w:tabs>
+            <w:rPr>
+              <w:noProof/>
+            </w:rPr>
+          </w:pPr>
+          <w:hyperlink w:anchor="_Toc469786947" w:history="1">
+            <w:r>
+              <w:rPr>
+                <w:rStyle w:val="Hiperligao"/>
+                <w:noProof/>
+              </w:rPr>
+              <w:t>3.3.2.</w:t>
+            </w:r>
+            <w:r>
+              <w:rPr>
+                <w:noProof/>
+              </w:rPr>
+              <w:tab/>
+            </w:r>
+            <w:r>
+              <w:rPr>
+                <w:rStyle w:val="Hiperligao"/>
+                <w:noProof/>
+              </w:rPr>
+              <w:t>Endereços MAC e endereços IP dos pacotes ICMP</w:t>
+            </w:r>
+            <w:r>
+              <w:rPr>
+                <w:noProof/>
+                <w:webHidden/>
+              </w:rPr>
+              <w:tab/>
+            </w:r>
+            <w:r>
+              <w:rPr>
+                <w:noProof/>
+                <w:webHidden/>
+              </w:rPr>
+              <w:fldChar w:fldCharType="begin"/>
+            </w:r>
+            <w:r>
+              <w:rPr>
+                <w:noProof/>
+                <w:webHidden/>
+              </w:rPr>
+              <w:instrText xml:space="preserve"> PAGEREF _Toc469786947 \h </w:instrText>
+            </w:r>
+            <w:r>
+              <w:rPr>
+                <w:noProof/>
+                <w:webHidden/>
+              </w:rPr>
+            </w:r>
+            <w:r>
+              <w:rPr>
+                <w:noProof/>
+                <w:webHidden/>
+              </w:rPr>
+              <w:fldChar w:fldCharType="separate"/>
+            </w:r>
+            <w:r>
+              <w:rPr>
+                <w:noProof/>
+                <w:webHidden/>
+              </w:rPr>
+              <w:t>6</w:t>
+            </w:r>
+            <w:r>
+              <w:rPr>
+                <w:noProof/>
+                <w:webHidden/>
+              </w:rPr>
+              <w:fldChar w:fldCharType="end"/>
+            </w:r>
+          </w:hyperlink>
+        </w:p>
+        <w:p>
+          <w:pPr>
+            <w:pStyle w:val="ndice2"/>
+            <w:tabs>
+              <w:tab w:val="left" w:pos="880"/>
+              <w:tab w:val="right" w:leader="dot" w:pos="8494"/>
+            </w:tabs>
+            <w:rPr>
+              <w:rFonts w:eastAsiaTheme="minorEastAsia"/>
+              <w:noProof/>
+              <w:lang w:eastAsia="pt-PT"/>
+            </w:rPr>
+          </w:pPr>
+          <w:hyperlink w:anchor="_Toc469786948" w:history="1">
+            <w:r>
+              <w:rPr>
+                <w:rStyle w:val="Hiperligao"/>
+                <w:noProof/>
+              </w:rPr>
+              <w:t>3.4.</w:t>
+            </w:r>
+            <w:r>
+              <w:rPr>
+                <w:rFonts w:eastAsiaTheme="minorEastAsia"/>
+                <w:noProof/>
+                <w:lang w:eastAsia="pt-PT"/>
+              </w:rPr>
+              <w:tab/>
+            </w:r>
+            <w:r>
+              <w:rPr>
+                <w:rStyle w:val="Hiperligao"/>
+                <w:noProof/>
+              </w:rPr>
+              <w:t>Experiência 4: configurar um router comercial e implementar NAT</w:t>
+            </w:r>
+            <w:r>
+              <w:rPr>
+                <w:noProof/>
+                <w:webHidden/>
+              </w:rPr>
+              <w:tab/>
+            </w:r>
+            <w:r>
+              <w:rPr>
+                <w:noProof/>
+                <w:webHidden/>
+              </w:rPr>
+              <w:fldChar w:fldCharType="begin"/>
+            </w:r>
+            <w:r>
+              <w:rPr>
+                <w:noProof/>
+                <w:webHidden/>
+              </w:rPr>
+              <w:instrText xml:space="preserve"> PAGEREF _Toc469786948 \h </w:instrText>
+            </w:r>
+            <w:r>
+              <w:rPr>
+                <w:noProof/>
+                <w:webHidden/>
+              </w:rPr>
+            </w:r>
+            <w:r>
+              <w:rPr>
+                <w:noProof/>
+                <w:webHidden/>
+              </w:rPr>
+              <w:fldChar w:fldCharType="separate"/>
+            </w:r>
+            <w:r>
+              <w:rPr>
+                <w:noProof/>
+                <w:webHidden/>
+              </w:rPr>
+              <w:t>6</w:t>
+            </w:r>
+            <w:r>
+              <w:rPr>
+                <w:noProof/>
+                <w:webHidden/>
+              </w:rPr>
+              <w:fldChar w:fldCharType="end"/>
+            </w:r>
+          </w:hyperlink>
+        </w:p>
+        <w:p>
+          <w:pPr>
+            <w:pStyle w:val="ndice2"/>
+            <w:tabs>
+              <w:tab w:val="left" w:pos="880"/>
+              <w:tab w:val="right" w:leader="dot" w:pos="8494"/>
+            </w:tabs>
+            <w:rPr>
+              <w:rFonts w:eastAsiaTheme="minorEastAsia"/>
+              <w:noProof/>
+              <w:lang w:eastAsia="pt-PT"/>
+            </w:rPr>
+          </w:pPr>
+          <w:hyperlink w:anchor="_Toc469786949" w:history="1">
+            <w:r>
+              <w:rPr>
+                <w:rStyle w:val="Hiperligao"/>
+                <w:noProof/>
+              </w:rPr>
+              <w:t>3.5.</w:t>
+            </w:r>
+            <w:r>
+              <w:rPr>
+                <w:rFonts w:eastAsiaTheme="minorEastAsia"/>
+                <w:noProof/>
+                <w:lang w:eastAsia="pt-PT"/>
+              </w:rPr>
+              <w:tab/>
+            </w:r>
+            <w:r>
+              <w:rPr>
+                <w:rStyle w:val="Hiperligao"/>
+                <w:noProof/>
+              </w:rPr>
+              <w:t>Experiência 5: DNS</w:t>
+            </w:r>
+            <w:r>
+              <w:rPr>
+                <w:noProof/>
+                <w:webHidden/>
+              </w:rPr>
+              <w:tab/>
+            </w:r>
+            <w:r>
+              <w:rPr>
+                <w:noProof/>
+                <w:webHidden/>
+              </w:rPr>
+              <w:fldChar w:fldCharType="begin"/>
+            </w:r>
+            <w:r>
+              <w:rPr>
+                <w:noProof/>
+                <w:webHidden/>
+              </w:rPr>
+              <w:instrText xml:space="preserve"> PAGEREF _Toc469786949 \h </w:instrText>
+            </w:r>
+            <w:r>
+              <w:rPr>
+                <w:noProof/>
+                <w:webHidden/>
+              </w:rPr>
+            </w:r>
+            <w:r>
+              <w:rPr>
+                <w:noProof/>
+                <w:webHidden/>
+              </w:rPr>
+              <w:fldChar w:fldCharType="separate"/>
+            </w:r>
+            <w:r>
+              <w:rPr>
+                <w:noProof/>
+                <w:webHidden/>
+              </w:rPr>
+              <w:t>7</w:t>
+            </w:r>
+            <w:r>
+              <w:rPr>
+                <w:noProof/>
+                <w:webHidden/>
+              </w:rPr>
+              <w:fldChar w:fldCharType="end"/>
+            </w:r>
+          </w:hyperlink>
+        </w:p>
+        <w:p>
+          <w:pPr>
+            <w:pStyle w:val="ndice2"/>
+            <w:tabs>
+              <w:tab w:val="left" w:pos="880"/>
+              <w:tab w:val="right" w:leader="dot" w:pos="8494"/>
+            </w:tabs>
+            <w:rPr>
+              <w:rFonts w:eastAsiaTheme="minorEastAsia"/>
+              <w:noProof/>
+              <w:lang w:eastAsia="pt-PT"/>
+            </w:rPr>
+          </w:pPr>
+          <w:hyperlink w:anchor="_Toc469786950" w:history="1">
+            <w:r>
+              <w:rPr>
+                <w:rStyle w:val="Hiperligao"/>
+                <w:noProof/>
+              </w:rPr>
+              <w:t>3.6.</w:t>
+            </w:r>
+            <w:r>
+              <w:rPr>
+                <w:rFonts w:eastAsiaTheme="minorEastAsia"/>
+                <w:noProof/>
+                <w:lang w:eastAsia="pt-PT"/>
+              </w:rPr>
+              <w:tab/>
+            </w:r>
+            <w:r>
+              <w:rPr>
+                <w:rStyle w:val="Hiperligao"/>
+                <w:noProof/>
+              </w:rPr>
+              <w:t>Experiência 6: conexões TCP</w:t>
+            </w:r>
+            <w:r>
+              <w:rPr>
+                <w:noProof/>
+                <w:webHidden/>
+              </w:rPr>
+              <w:tab/>
+            </w:r>
+            <w:r>
+              <w:rPr>
+                <w:noProof/>
+                <w:webHidden/>
+              </w:rPr>
+              <w:fldChar w:fldCharType="begin"/>
+            </w:r>
+            <w:r>
+              <w:rPr>
+                <w:noProof/>
+                <w:webHidden/>
+              </w:rPr>
+              <w:instrText xml:space="preserve"> PAGEREF _Toc469786950 \h </w:instrText>
+            </w:r>
+            <w:r>
+              <w:rPr>
+                <w:noProof/>
+                <w:webHidden/>
+              </w:rPr>
+            </w:r>
+            <w:r>
+              <w:rPr>
+                <w:noProof/>
+                <w:webHidden/>
+              </w:rPr>
+              <w:fldChar w:fldCharType="separate"/>
+            </w:r>
+            <w:r>
+              <w:rPr>
+                <w:noProof/>
+                <w:webHidden/>
+              </w:rPr>
+              <w:t>7</w:t>
             </w:r>
             <w:r>
               <w:rPr>
@@ -988,7 +1756,7 @@
               <w:lang w:eastAsia="pt-PT"/>
             </w:rPr>
           </w:pPr>
-          <w:hyperlink w:anchor="_Toc469755032" w:history="1">
+          <w:hyperlink w:anchor="_Toc469786951" w:history="1">
             <w:r>
               <w:rPr>
                 <w:rStyle w:val="Hiperligao"/>
@@ -1030,7 +1798,7 @@
                 <w:noProof/>
                 <w:webHidden/>
               </w:rPr>
-              <w:instrText xml:space="preserve"> PAGEREF _Toc469755032 \h </w:instrText>
+              <w:instrText xml:space="preserve"> PAGEREF _Toc469786951 \h </w:instrText>
             </w:r>
             <w:r>
               <w:rPr>
@@ -1050,7 +1818,7 @@
                 <w:noProof/>
                 <w:webHidden/>
               </w:rPr>
-              <w:t>4</w:t>
+              <w:t>7</w:t>
             </w:r>
             <w:r>
               <w:rPr>
@@ -1100,7 +1868,7 @@
           <w:numId w:val="1"/>
         </w:numPr>
       </w:pPr>
-      <w:bookmarkStart w:id="1" w:name="_Toc469755026"/>
+      <w:bookmarkStart w:id="1" w:name="_Toc469786936"/>
       <w:r>
         <w:lastRenderedPageBreak/>
         <w:t>Introdução</w:t>
@@ -1254,7 +2022,7 @@
           <w:numId w:val="1"/>
         </w:numPr>
       </w:pPr>
-      <w:bookmarkStart w:id="2" w:name="_Toc469755027"/>
+      <w:bookmarkStart w:id="2" w:name="_Toc469786937"/>
       <w:r>
         <w:t>Parte 1 – Aplicação de Download</w:t>
       </w:r>
@@ -1352,7 +2120,7 @@
           <w:numId w:val="1"/>
         </w:numPr>
       </w:pPr>
-      <w:bookmarkStart w:id="3" w:name="_Toc469755028"/>
+      <w:bookmarkStart w:id="3" w:name="_Toc469786938"/>
       <w:proofErr w:type="spellStart"/>
       <w:r>
         <w:rPr>
@@ -1372,7 +2140,7 @@
           <w:numId w:val="1"/>
         </w:numPr>
       </w:pPr>
-      <w:bookmarkStart w:id="4" w:name="_Toc469755029"/>
+      <w:bookmarkStart w:id="4" w:name="_Toc469786939"/>
       <w:proofErr w:type="spellStart"/>
       <w:r>
         <w:rPr>
@@ -1392,7 +2160,7 @@
           <w:numId w:val="1"/>
         </w:numPr>
       </w:pPr>
-      <w:bookmarkStart w:id="5" w:name="_Toc469755030"/>
+      <w:bookmarkStart w:id="5" w:name="_Toc469786940"/>
       <w:proofErr w:type="spellStart"/>
       <w:r>
         <w:rPr>
@@ -1412,6 +2180,7 @@
           <w:numId w:val="1"/>
         </w:numPr>
       </w:pPr>
+      <w:bookmarkStart w:id="6" w:name="_Toc469786941"/>
       <w:r>
         <w:t xml:space="preserve">Exemplo de um </w:t>
       </w:r>
@@ -1427,6 +2196,7 @@
       <w:r>
         <w:t>bem-sucedido</w:t>
       </w:r>
+      <w:bookmarkEnd w:id="6"/>
     </w:p>
     <w:p/>
     <w:p>
@@ -1437,11 +2207,11 @@
           <w:numId w:val="1"/>
         </w:numPr>
       </w:pPr>
-      <w:bookmarkStart w:id="6" w:name="_Toc469755031"/>
+      <w:bookmarkStart w:id="7" w:name="_Toc469786942"/>
       <w:r>
         <w:t>Parte 2 – Configuração de Análise da Rede</w:t>
       </w:r>
-      <w:bookmarkEnd w:id="6"/>
+      <w:bookmarkEnd w:id="7"/>
     </w:p>
     <w:p>
       <w:pPr>
@@ -1451,9 +2221,11 @@
           <w:numId w:val="1"/>
         </w:numPr>
       </w:pPr>
+      <w:bookmarkStart w:id="8" w:name="_Toc469786943"/>
       <w:r>
         <w:t>Experiência 1: configurar uma rede IP</w:t>
       </w:r>
+      <w:bookmarkEnd w:id="8"/>
     </w:p>
     <w:p/>
     <w:p>
@@ -1464,6 +2236,7 @@
           <w:numId w:val="1"/>
         </w:numPr>
       </w:pPr>
+      <w:bookmarkStart w:id="9" w:name="_Toc469786944"/>
       <w:r>
         <w:t xml:space="preserve">Experiência 2: implementar duas redes virtuais num </w:t>
       </w:r>
@@ -1474,6 +2247,7 @@
         </w:rPr>
         <w:t>switch</w:t>
       </w:r>
+      <w:bookmarkEnd w:id="9"/>
       <w:proofErr w:type="spellEnd"/>
     </w:p>
     <w:p/>
@@ -1485,6 +2259,7 @@
           <w:numId w:val="1"/>
         </w:numPr>
       </w:pPr>
+      <w:bookmarkStart w:id="10" w:name="_Toc469786945"/>
       <w:r>
         <w:t xml:space="preserve">Experiência 3: configurar um </w:t>
       </w:r>
@@ -1497,6 +2272,7 @@
       <w:r>
         <w:t xml:space="preserve"> em Linux</w:t>
       </w:r>
+      <w:bookmarkEnd w:id="10"/>
     </w:p>
     <w:p>
       <w:pPr>
@@ -1677,6 +2453,90 @@
       <w:proofErr w:type="spellEnd"/>
       <w:r>
         <w:t xml:space="preserve"> IP.</w:t>
+      </w:r>
+    </w:p>
+    <w:p>
+      <w:pPr>
+        <w:keepNext/>
+        <w:ind w:firstLine="708"/>
+        <w:jc w:val="center"/>
+      </w:pPr>
+      <w:r>
+        <w:rPr>
+          <w:noProof/>
+          <w:lang w:eastAsia="pt-PT"/>
+        </w:rPr>
+        <w:drawing>
+          <wp:inline distT="0" distB="0" distL="0" distR="0">
+            <wp:extent cx="2385267" cy="1501270"/>
+            <wp:effectExtent l="0" t="0" r="0" b="3810"/>
+            <wp:docPr id="2" name="Imagem 2"/>
+            <wp:cNvGraphicFramePr>
+              <a:graphicFrameLocks xmlns:a="http://schemas.openxmlformats.org/drawingml/2006/main" noChangeAspect="1"/>
+            </wp:cNvGraphicFramePr>
+            <a:graphic xmlns:a="http://schemas.openxmlformats.org/drawingml/2006/main">
+              <a:graphicData uri="http://schemas.openxmlformats.org/drawingml/2006/picture">
+                <pic:pic xmlns:pic="http://schemas.openxmlformats.org/drawingml/2006/picture">
+                  <pic:nvPicPr>
+                    <pic:cNvPr id="2" name="DB8F963.tmp"/>
+                    <pic:cNvPicPr/>
+                  </pic:nvPicPr>
+                  <pic:blipFill>
+                    <a:blip r:embed="rId9">
+                      <a:extLst>
+                        <a:ext uri="{28A0092B-C50C-407E-A947-70E740481C1C}">
+                          <a14:useLocalDpi xmlns:a14="http://schemas.microsoft.com/office/drawing/2010/main" val="0"/>
+                        </a:ext>
+                      </a:extLst>
+                    </a:blip>
+                    <a:stretch>
+                      <a:fillRect/>
+                    </a:stretch>
+                  </pic:blipFill>
+                  <pic:spPr>
+                    <a:xfrm>
+                      <a:off x="0" y="0"/>
+                      <a:ext cx="2385267" cy="1501270"/>
+                    </a:xfrm>
+                    <a:prstGeom prst="rect">
+                      <a:avLst/>
+                    </a:prstGeom>
+                  </pic:spPr>
+                </pic:pic>
+              </a:graphicData>
+            </a:graphic>
+          </wp:inline>
+        </w:drawing>
+      </w:r>
+    </w:p>
+    <w:p>
+      <w:pPr>
+        <w:pStyle w:val="Legenda"/>
+        <w:jc w:val="center"/>
+      </w:pPr>
+      <w:r>
+        <w:t xml:space="preserve">Figura </w:t>
+      </w:r>
+      <w:r>
+        <w:fldChar w:fldCharType="begin"/>
+      </w:r>
+      <w:r>
+        <w:instrText xml:space="preserve"> SEQ Figura \* ARABIC </w:instrText>
+      </w:r>
+      <w:r>
+        <w:fldChar w:fldCharType="separate"/>
+      </w:r>
+      <w:r>
+        <w:rPr>
+          <w:noProof/>
+        </w:rPr>
+        <w:t>1</w:t>
+      </w:r>
+      <w:r>
+        <w:fldChar w:fldCharType="end"/>
+      </w:r>
+      <w:r>
+        <w:t xml:space="preserve"> - Esquema da experiência 3</w:t>
       </w:r>
     </w:p>
     <w:p>
@@ -2521,7 +3381,7 @@
         <w:rPr>
           <w:rFonts w:ascii="Consolas" w:hAnsi="Consolas"/>
           <w:noProof/>
-          <w:lang w:val="en-US"/>
+          <w:lang w:eastAsia="pt-PT"/>
         </w:rPr>
         <mc:AlternateContent>
           <mc:Choice Requires="wps">
@@ -2806,6 +3666,7 @@
           <w:lang w:val="en-US"/>
         </w:rPr>
       </w:pPr>
+      <w:bookmarkStart w:id="11" w:name="_Toc469786946"/>
       <w:proofErr w:type="spellStart"/>
       <w:r>
         <w:rPr>
@@ -2827,6 +3688,7 @@
         </w:rPr>
         <w:t>experiência</w:t>
       </w:r>
+      <w:bookmarkEnd w:id="11"/>
       <w:proofErr w:type="spellEnd"/>
     </w:p>
     <w:p>
@@ -2834,9 +3696,6 @@
         <w:jc w:val="both"/>
       </w:pPr>
       <w:r>
-        <w:rPr>
-          <w:lang w:val="en-US"/>
-        </w:rPr>
         <w:tab/>
       </w:r>
       <w:r>
@@ -2877,6 +3736,7 @@
         <w:jc w:val="both"/>
       </w:pPr>
       <w:r>
+        <w:lastRenderedPageBreak/>
         <w:tab/>
         <w:t xml:space="preserve">Por exemplo, quando o tuxy1 faz </w:t>
       </w:r>
@@ -2982,7 +3842,7 @@
                     <pic:cNvPicPr/>
                   </pic:nvPicPr>
                   <pic:blipFill>
-                    <a:blip r:embed="rId9">
+                    <a:blip r:embed="rId10">
                       <a:extLst>
                         <a:ext uri="{28A0092B-C50C-407E-A947-70E740481C1C}">
                           <a14:useLocalDpi xmlns:a14="http://schemas.microsoft.com/office/drawing/2010/main" val="0"/>
@@ -3030,7 +3890,7 @@
         <w:rPr>
           <w:noProof/>
         </w:rPr>
-        <w:t>1</w:t>
+        <w:t>2</w:t>
       </w:r>
       <w:r>
         <w:fldChar w:fldCharType="end"/>
@@ -3039,13 +3899,11 @@
         <w:t xml:space="preserve"> - Pedido ARP feito pelo tuxy1 capturado na porta Eth0 do tuxy4</w:t>
       </w:r>
     </w:p>
-    <w:p/>
     <w:p>
       <w:pPr>
         <w:jc w:val="both"/>
       </w:pPr>
       <w:r>
-        <w:lastRenderedPageBreak/>
         <w:tab/>
         <w:t>Além de pacotes ARP, são também enviados pacotes ICMP derivados do comando “</w:t>
       </w:r>
@@ -3160,8 +4018,8 @@
         </w:rPr>
         <w:drawing>
           <wp:inline distT="0" distB="0" distL="0" distR="0">
-            <wp:extent cx="5372100" cy="457183"/>
-            <wp:effectExtent l="0" t="0" r="0" b="635"/>
+            <wp:extent cx="5364838" cy="412750"/>
+            <wp:effectExtent l="0" t="0" r="7620" b="6350"/>
             <wp:docPr id="4" name="Imagem 4"/>
             <wp:cNvGraphicFramePr>
               <a:graphicFrameLocks xmlns:a="http://schemas.openxmlformats.org/drawingml/2006/main" noChangeAspect="1"/>
@@ -3174,7 +4032,7 @@
                     <pic:cNvPicPr/>
                   </pic:nvPicPr>
                   <pic:blipFill>
-                    <a:blip r:embed="rId10">
+                    <a:blip r:embed="rId11">
                       <a:extLst>
                         <a:ext uri="{28A0092B-C50C-407E-A947-70E740481C1C}">
                           <a14:useLocalDpi xmlns:a14="http://schemas.microsoft.com/office/drawing/2010/main" val="0"/>
@@ -3188,7 +4046,7 @@
                   <pic:spPr>
                     <a:xfrm>
                       <a:off x="0" y="0"/>
-                      <a:ext cx="5901868" cy="502268"/>
+                      <a:ext cx="5903444" cy="454188"/>
                     </a:xfrm>
                     <a:prstGeom prst="rect">
                       <a:avLst/>
@@ -3221,7 +4079,7 @@
         <w:rPr>
           <w:noProof/>
         </w:rPr>
-        <w:t>2</w:t>
+        <w:t>3</w:t>
       </w:r>
       <w:r>
         <w:fldChar w:fldCharType="end"/>
@@ -3231,11 +4089,1070 @@
       </w:r>
     </w:p>
     <w:p>
-      <w:r>
-        <w:t>(falar do IP ser igual em qualquer pacote ICMP e os MAC serem do tuxy2-eth1 e tuxy1-eth0)</w:t>
-      </w:r>
-      <w:bookmarkStart w:id="7" w:name="_GoBack"/>
-      <w:bookmarkEnd w:id="7"/>
+      <w:pPr>
+        <w:pStyle w:val="Cabealho3"/>
+        <w:numPr>
+          <w:ilvl w:val="2"/>
+          <w:numId w:val="1"/>
+        </w:numPr>
+      </w:pPr>
+      <w:bookmarkStart w:id="12" w:name="_Toc469786947"/>
+      <w:r>
+        <w:t xml:space="preserve">Endereços MAC </w:t>
+      </w:r>
+      <w:r>
+        <w:t>e</w:t>
+      </w:r>
+      <w:r>
+        <w:t xml:space="preserve"> endereços IP</w:t>
+      </w:r>
+      <w:r>
+        <w:t xml:space="preserve"> dos pacotes ICMP</w:t>
+      </w:r>
+      <w:bookmarkEnd w:id="12"/>
+    </w:p>
+    <w:p>
+      <w:pPr>
+        <w:ind w:left="708"/>
+      </w:pPr>
+      <w:r>
+        <w:t xml:space="preserve">Para os pacotes ICMP enviados como sendo </w:t>
+      </w:r>
+      <w:proofErr w:type="spellStart"/>
+      <w:r>
+        <w:rPr>
+          <w:i/>
+        </w:rPr>
+        <w:t>echo</w:t>
+      </w:r>
+      <w:proofErr w:type="spellEnd"/>
+      <w:r>
+        <w:rPr>
+          <w:i/>
+        </w:rPr>
+        <w:t xml:space="preserve"> </w:t>
+      </w:r>
+      <w:proofErr w:type="spellStart"/>
+      <w:r>
+        <w:rPr>
+          <w:i/>
+          <w:u w:val="single"/>
+        </w:rPr>
+        <w:t>request</w:t>
+      </w:r>
+      <w:proofErr w:type="spellEnd"/>
+      <w:r>
+        <w:t>:</w:t>
+      </w:r>
+    </w:p>
+    <w:tbl>
+      <w:tblPr>
+        <w:tblStyle w:val="TabelaSimples1"/>
+        <w:tblW w:w="0" w:type="auto"/>
+        <w:tblLook w:val="04A0" w:firstRow="1" w:lastRow="0" w:firstColumn="1" w:lastColumn="0" w:noHBand="0" w:noVBand="1"/>
+      </w:tblPr>
+      <w:tblGrid>
+        <w:gridCol w:w="973"/>
+        <w:gridCol w:w="973"/>
+        <w:gridCol w:w="973"/>
+        <w:gridCol w:w="973"/>
+        <w:gridCol w:w="973"/>
+        <w:gridCol w:w="974"/>
+        <w:gridCol w:w="973"/>
+        <w:gridCol w:w="974"/>
+      </w:tblGrid>
+      <w:tr>
+        <w:trPr>
+          <w:cnfStyle w:val="100000000000" w:firstRow="1" w:lastRow="0" w:firstColumn="0" w:lastColumn="0" w:oddVBand="0" w:evenVBand="0" w:oddHBand="0" w:evenHBand="0" w:firstRowFirstColumn="0" w:firstRowLastColumn="0" w:lastRowFirstColumn="0" w:lastRowLastColumn="0"/>
+        </w:trPr>
+        <w:tc>
+          <w:tcPr>
+            <w:cnfStyle w:val="001000000000" w:firstRow="0" w:lastRow="0" w:firstColumn="1" w:lastColumn="0" w:oddVBand="0" w:evenVBand="0" w:oddHBand="0" w:evenHBand="0" w:firstRowFirstColumn="0" w:firstRowLastColumn="0" w:lastRowFirstColumn="0" w:lastRowLastColumn="0"/>
+            <w:tcW w:w="3892" w:type="dxa"/>
+            <w:gridSpan w:val="4"/>
+          </w:tcPr>
+          <w:p>
+            <w:pPr>
+              <w:jc w:val="center"/>
+            </w:pPr>
+            <w:r>
+              <w:t>Vlan0</w:t>
+            </w:r>
+          </w:p>
+        </w:tc>
+        <w:tc>
+          <w:tcPr>
+            <w:tcW w:w="3894" w:type="dxa"/>
+            <w:gridSpan w:val="4"/>
+          </w:tcPr>
+          <w:p>
+            <w:pPr>
+              <w:jc w:val="center"/>
+              <w:cnfStyle w:val="100000000000" w:firstRow="1" w:lastRow="0" w:firstColumn="0" w:lastColumn="0" w:oddVBand="0" w:evenVBand="0" w:oddHBand="0" w:evenHBand="0" w:firstRowFirstColumn="0" w:firstRowLastColumn="0" w:lastRowFirstColumn="0" w:lastRowLastColumn="0"/>
+            </w:pPr>
+            <w:r>
+              <w:t>Vlan1</w:t>
+            </w:r>
+          </w:p>
+        </w:tc>
+      </w:tr>
+      <w:tr>
+        <w:trPr>
+          <w:cnfStyle w:val="000000100000" w:firstRow="0" w:lastRow="0" w:firstColumn="0" w:lastColumn="0" w:oddVBand="0" w:evenVBand="0" w:oddHBand="1" w:evenHBand="0" w:firstRowFirstColumn="0" w:firstRowLastColumn="0" w:lastRowFirstColumn="0" w:lastRowLastColumn="0"/>
+        </w:trPr>
+        <w:tc>
+          <w:tcPr>
+            <w:cnfStyle w:val="001000000000" w:firstRow="0" w:lastRow="0" w:firstColumn="1" w:lastColumn="0" w:oddVBand="0" w:evenVBand="0" w:oddHBand="0" w:evenHBand="0" w:firstRowFirstColumn="0" w:firstRowLastColumn="0" w:lastRowFirstColumn="0" w:lastRowLastColumn="0"/>
+            <w:tcW w:w="1946" w:type="dxa"/>
+            <w:gridSpan w:val="2"/>
+          </w:tcPr>
+          <w:p>
+            <w:pPr>
+              <w:jc w:val="center"/>
+              <w:rPr>
+                <w:i/>
+              </w:rPr>
+            </w:pPr>
+            <w:proofErr w:type="spellStart"/>
+            <w:r>
+              <w:rPr>
+                <w:i/>
+              </w:rPr>
+              <w:t>Source</w:t>
+            </w:r>
+            <w:proofErr w:type="spellEnd"/>
+          </w:p>
+        </w:tc>
+        <w:tc>
+          <w:tcPr>
+            <w:tcW w:w="1946" w:type="dxa"/>
+            <w:gridSpan w:val="2"/>
+          </w:tcPr>
+          <w:p>
+            <w:pPr>
+              <w:jc w:val="center"/>
+              <w:cnfStyle w:val="000000100000" w:firstRow="0" w:lastRow="0" w:firstColumn="0" w:lastColumn="0" w:oddVBand="0" w:evenVBand="0" w:oddHBand="1" w:evenHBand="0" w:firstRowFirstColumn="0" w:firstRowLastColumn="0" w:lastRowFirstColumn="0" w:lastRowLastColumn="0"/>
+              <w:rPr>
+                <w:b/>
+                <w:i/>
+              </w:rPr>
+            </w:pPr>
+            <w:proofErr w:type="spellStart"/>
+            <w:r>
+              <w:rPr>
+                <w:b/>
+                <w:i/>
+              </w:rPr>
+              <w:t>Destination</w:t>
+            </w:r>
+            <w:proofErr w:type="spellEnd"/>
+          </w:p>
+        </w:tc>
+        <w:tc>
+          <w:tcPr>
+            <w:tcW w:w="1947" w:type="dxa"/>
+            <w:gridSpan w:val="2"/>
+          </w:tcPr>
+          <w:p>
+            <w:pPr>
+              <w:jc w:val="center"/>
+              <w:cnfStyle w:val="000000100000" w:firstRow="0" w:lastRow="0" w:firstColumn="0" w:lastColumn="0" w:oddVBand="0" w:evenVBand="0" w:oddHBand="1" w:evenHBand="0" w:firstRowFirstColumn="0" w:firstRowLastColumn="0" w:lastRowFirstColumn="0" w:lastRowLastColumn="0"/>
+              <w:rPr>
+                <w:b/>
+                <w:i/>
+              </w:rPr>
+            </w:pPr>
+            <w:proofErr w:type="spellStart"/>
+            <w:r>
+              <w:rPr>
+                <w:b/>
+                <w:i/>
+              </w:rPr>
+              <w:t>Source</w:t>
+            </w:r>
+            <w:proofErr w:type="spellEnd"/>
+          </w:p>
+        </w:tc>
+        <w:tc>
+          <w:tcPr>
+            <w:tcW w:w="1947" w:type="dxa"/>
+            <w:gridSpan w:val="2"/>
+          </w:tcPr>
+          <w:p>
+            <w:pPr>
+              <w:jc w:val="center"/>
+              <w:cnfStyle w:val="000000100000" w:firstRow="0" w:lastRow="0" w:firstColumn="0" w:lastColumn="0" w:oddVBand="0" w:evenVBand="0" w:oddHBand="1" w:evenHBand="0" w:firstRowFirstColumn="0" w:firstRowLastColumn="0" w:lastRowFirstColumn="0" w:lastRowLastColumn="0"/>
+              <w:rPr>
+                <w:b/>
+                <w:i/>
+              </w:rPr>
+            </w:pPr>
+            <w:proofErr w:type="spellStart"/>
+            <w:r>
+              <w:rPr>
+                <w:b/>
+                <w:i/>
+              </w:rPr>
+              <w:t>Destination</w:t>
+            </w:r>
+            <w:proofErr w:type="spellEnd"/>
+          </w:p>
+        </w:tc>
+      </w:tr>
+      <w:tr>
+        <w:tc>
+          <w:tcPr>
+            <w:cnfStyle w:val="001000000000" w:firstRow="0" w:lastRow="0" w:firstColumn="1" w:lastColumn="0" w:oddVBand="0" w:evenVBand="0" w:oddHBand="0" w:evenHBand="0" w:firstRowFirstColumn="0" w:firstRowLastColumn="0" w:lastRowFirstColumn="0" w:lastRowLastColumn="0"/>
+            <w:tcW w:w="973" w:type="dxa"/>
+          </w:tcPr>
+          <w:p>
+            <w:pPr>
+              <w:jc w:val="center"/>
+              <w:rPr>
+                <w:b w:val="0"/>
+                <w:bCs w:val="0"/>
+                <w:u w:val="single"/>
+              </w:rPr>
+            </w:pPr>
+            <w:r>
+              <w:rPr>
+                <w:b w:val="0"/>
+                <w:bCs w:val="0"/>
+                <w:u w:val="single"/>
+              </w:rPr>
+              <w:t>IP</w:t>
+            </w:r>
+          </w:p>
+        </w:tc>
+        <w:tc>
+          <w:tcPr>
+            <w:tcW w:w="973" w:type="dxa"/>
+          </w:tcPr>
+          <w:p>
+            <w:pPr>
+              <w:jc w:val="center"/>
+              <w:cnfStyle w:val="000000000000" w:firstRow="0" w:lastRow="0" w:firstColumn="0" w:lastColumn="0" w:oddVBand="0" w:evenVBand="0" w:oddHBand="0" w:evenHBand="0" w:firstRowFirstColumn="0" w:firstRowLastColumn="0" w:lastRowFirstColumn="0" w:lastRowLastColumn="0"/>
+              <w:rPr>
+                <w:u w:val="single"/>
+              </w:rPr>
+            </w:pPr>
+            <w:r>
+              <w:rPr>
+                <w:u w:val="single"/>
+              </w:rPr>
+              <w:t>MAC</w:t>
+            </w:r>
+          </w:p>
+        </w:tc>
+        <w:tc>
+          <w:tcPr>
+            <w:tcW w:w="973" w:type="dxa"/>
+          </w:tcPr>
+          <w:p>
+            <w:pPr>
+              <w:jc w:val="center"/>
+              <w:cnfStyle w:val="000000000000" w:firstRow="0" w:lastRow="0" w:firstColumn="0" w:lastColumn="0" w:oddVBand="0" w:evenVBand="0" w:oddHBand="0" w:evenHBand="0" w:firstRowFirstColumn="0" w:firstRowLastColumn="0" w:lastRowFirstColumn="0" w:lastRowLastColumn="0"/>
+              <w:rPr>
+                <w:u w:val="single"/>
+              </w:rPr>
+            </w:pPr>
+            <w:r>
+              <w:rPr>
+                <w:u w:val="single"/>
+              </w:rPr>
+              <w:t>IP</w:t>
+            </w:r>
+          </w:p>
+        </w:tc>
+        <w:tc>
+          <w:tcPr>
+            <w:tcW w:w="973" w:type="dxa"/>
+          </w:tcPr>
+          <w:p>
+            <w:pPr>
+              <w:jc w:val="center"/>
+              <w:cnfStyle w:val="000000000000" w:firstRow="0" w:lastRow="0" w:firstColumn="0" w:lastColumn="0" w:oddVBand="0" w:evenVBand="0" w:oddHBand="0" w:evenHBand="0" w:firstRowFirstColumn="0" w:firstRowLastColumn="0" w:lastRowFirstColumn="0" w:lastRowLastColumn="0"/>
+              <w:rPr>
+                <w:u w:val="single"/>
+              </w:rPr>
+            </w:pPr>
+            <w:r>
+              <w:rPr>
+                <w:u w:val="single"/>
+              </w:rPr>
+              <w:t>MAC</w:t>
+            </w:r>
+          </w:p>
+        </w:tc>
+        <w:tc>
+          <w:tcPr>
+            <w:tcW w:w="973" w:type="dxa"/>
+          </w:tcPr>
+          <w:p>
+            <w:pPr>
+              <w:jc w:val="center"/>
+              <w:cnfStyle w:val="000000000000" w:firstRow="0" w:lastRow="0" w:firstColumn="0" w:lastColumn="0" w:oddVBand="0" w:evenVBand="0" w:oddHBand="0" w:evenHBand="0" w:firstRowFirstColumn="0" w:firstRowLastColumn="0" w:lastRowFirstColumn="0" w:lastRowLastColumn="0"/>
+              <w:rPr>
+                <w:u w:val="single"/>
+              </w:rPr>
+            </w:pPr>
+            <w:r>
+              <w:rPr>
+                <w:u w:val="single"/>
+              </w:rPr>
+              <w:t>IP</w:t>
+            </w:r>
+          </w:p>
+        </w:tc>
+        <w:tc>
+          <w:tcPr>
+            <w:tcW w:w="974" w:type="dxa"/>
+          </w:tcPr>
+          <w:p>
+            <w:pPr>
+              <w:jc w:val="center"/>
+              <w:cnfStyle w:val="000000000000" w:firstRow="0" w:lastRow="0" w:firstColumn="0" w:lastColumn="0" w:oddVBand="0" w:evenVBand="0" w:oddHBand="0" w:evenHBand="0" w:firstRowFirstColumn="0" w:firstRowLastColumn="0" w:lastRowFirstColumn="0" w:lastRowLastColumn="0"/>
+              <w:rPr>
+                <w:u w:val="single"/>
+              </w:rPr>
+            </w:pPr>
+            <w:r>
+              <w:rPr>
+                <w:u w:val="single"/>
+              </w:rPr>
+              <w:t>MAC</w:t>
+            </w:r>
+          </w:p>
+        </w:tc>
+        <w:tc>
+          <w:tcPr>
+            <w:tcW w:w="973" w:type="dxa"/>
+          </w:tcPr>
+          <w:p>
+            <w:pPr>
+              <w:jc w:val="center"/>
+              <w:cnfStyle w:val="000000000000" w:firstRow="0" w:lastRow="0" w:firstColumn="0" w:lastColumn="0" w:oddVBand="0" w:evenVBand="0" w:oddHBand="0" w:evenHBand="0" w:firstRowFirstColumn="0" w:firstRowLastColumn="0" w:lastRowFirstColumn="0" w:lastRowLastColumn="0"/>
+              <w:rPr>
+                <w:u w:val="single"/>
+              </w:rPr>
+            </w:pPr>
+            <w:r>
+              <w:rPr>
+                <w:u w:val="single"/>
+              </w:rPr>
+              <w:t>IP</w:t>
+            </w:r>
+          </w:p>
+        </w:tc>
+        <w:tc>
+          <w:tcPr>
+            <w:tcW w:w="974" w:type="dxa"/>
+          </w:tcPr>
+          <w:p>
+            <w:pPr>
+              <w:jc w:val="center"/>
+              <w:cnfStyle w:val="000000000000" w:firstRow="0" w:lastRow="0" w:firstColumn="0" w:lastColumn="0" w:oddVBand="0" w:evenVBand="0" w:oddHBand="0" w:evenHBand="0" w:firstRowFirstColumn="0" w:firstRowLastColumn="0" w:lastRowFirstColumn="0" w:lastRowLastColumn="0"/>
+              <w:rPr>
+                <w:u w:val="single"/>
+              </w:rPr>
+            </w:pPr>
+            <w:r>
+              <w:rPr>
+                <w:u w:val="single"/>
+              </w:rPr>
+              <w:t>MAC</w:t>
+            </w:r>
+          </w:p>
+        </w:tc>
+      </w:tr>
+      <w:tr>
+        <w:trPr>
+          <w:cnfStyle w:val="000000100000" w:firstRow="0" w:lastRow="0" w:firstColumn="0" w:lastColumn="0" w:oddVBand="0" w:evenVBand="0" w:oddHBand="1" w:evenHBand="0" w:firstRowFirstColumn="0" w:firstRowLastColumn="0" w:lastRowFirstColumn="0" w:lastRowLastColumn="0"/>
+        </w:trPr>
+        <w:tc>
+          <w:tcPr>
+            <w:cnfStyle w:val="001000000000" w:firstRow="0" w:lastRow="0" w:firstColumn="1" w:lastColumn="0" w:oddVBand="0" w:evenVBand="0" w:oddHBand="0" w:evenHBand="0" w:firstRowFirstColumn="0" w:firstRowLastColumn="0" w:lastRowFirstColumn="0" w:lastRowLastColumn="0"/>
+            <w:tcW w:w="973" w:type="dxa"/>
+          </w:tcPr>
+          <w:p>
+            <w:pPr>
+              <w:rPr>
+                <w:b w:val="0"/>
+                <w:bCs w:val="0"/>
+              </w:rPr>
+            </w:pPr>
+            <w:r>
+              <w:rPr>
+                <w:b w:val="0"/>
+                <w:bCs w:val="0"/>
+              </w:rPr>
+              <w:t>Tuxy1</w:t>
+            </w:r>
+          </w:p>
+        </w:tc>
+        <w:tc>
+          <w:tcPr>
+            <w:tcW w:w="973" w:type="dxa"/>
+          </w:tcPr>
+          <w:p>
+            <w:pPr>
+              <w:cnfStyle w:val="000000100000" w:firstRow="0" w:lastRow="0" w:firstColumn="0" w:lastColumn="0" w:oddVBand="0" w:evenVBand="0" w:oddHBand="1" w:evenHBand="0" w:firstRowFirstColumn="0" w:firstRowLastColumn="0" w:lastRowFirstColumn="0" w:lastRowLastColumn="0"/>
+            </w:pPr>
+            <w:r>
+              <w:t>Tuxy1</w:t>
+            </w:r>
+          </w:p>
+        </w:tc>
+        <w:tc>
+          <w:tcPr>
+            <w:tcW w:w="973" w:type="dxa"/>
+          </w:tcPr>
+          <w:p>
+            <w:pPr>
+              <w:cnfStyle w:val="000000100000" w:firstRow="0" w:lastRow="0" w:firstColumn="0" w:lastColumn="0" w:oddVBand="0" w:evenVBand="0" w:oddHBand="1" w:evenHBand="0" w:firstRowFirstColumn="0" w:firstRowLastColumn="0" w:lastRowFirstColumn="0" w:lastRowLastColumn="0"/>
+            </w:pPr>
+            <w:r>
+              <w:t>Tuxy2</w:t>
+            </w:r>
+          </w:p>
+        </w:tc>
+        <w:tc>
+          <w:tcPr>
+            <w:tcW w:w="973" w:type="dxa"/>
+          </w:tcPr>
+          <w:p>
+            <w:pPr>
+              <w:cnfStyle w:val="000000100000" w:firstRow="0" w:lastRow="0" w:firstColumn="0" w:lastColumn="0" w:oddVBand="0" w:evenVBand="0" w:oddHBand="1" w:evenHBand="0" w:firstRowFirstColumn="0" w:firstRowLastColumn="0" w:lastRowFirstColumn="0" w:lastRowLastColumn="0"/>
+            </w:pPr>
+            <w:r>
+              <w:t>Tuxy4 (</w:t>
+            </w:r>
+            <w:r>
+              <w:rPr>
+                <w:i/>
+              </w:rPr>
+              <w:t>Eth0</w:t>
+            </w:r>
+            <w:r>
+              <w:t>)</w:t>
+            </w:r>
+          </w:p>
+        </w:tc>
+        <w:tc>
+          <w:tcPr>
+            <w:tcW w:w="973" w:type="dxa"/>
+          </w:tcPr>
+          <w:p>
+            <w:pPr>
+              <w:cnfStyle w:val="000000100000" w:firstRow="0" w:lastRow="0" w:firstColumn="0" w:lastColumn="0" w:oddVBand="0" w:evenVBand="0" w:oddHBand="1" w:evenHBand="0" w:firstRowFirstColumn="0" w:firstRowLastColumn="0" w:lastRowFirstColumn="0" w:lastRowLastColumn="0"/>
+            </w:pPr>
+            <w:r>
+              <w:t>Tuxy1</w:t>
+            </w:r>
+          </w:p>
+        </w:tc>
+        <w:tc>
+          <w:tcPr>
+            <w:tcW w:w="974" w:type="dxa"/>
+          </w:tcPr>
+          <w:p>
+            <w:pPr>
+              <w:cnfStyle w:val="000000100000" w:firstRow="0" w:lastRow="0" w:firstColumn="0" w:lastColumn="0" w:oddVBand="0" w:evenVBand="0" w:oddHBand="1" w:evenHBand="0" w:firstRowFirstColumn="0" w:firstRowLastColumn="0" w:lastRowFirstColumn="0" w:lastRowLastColumn="0"/>
+            </w:pPr>
+            <w:r>
+              <w:t>Tuxy4 (</w:t>
+            </w:r>
+            <w:r>
+              <w:rPr>
+                <w:i/>
+              </w:rPr>
+              <w:t>Eth1</w:t>
+            </w:r>
+            <w:r>
+              <w:t>)</w:t>
+            </w:r>
+          </w:p>
+        </w:tc>
+        <w:tc>
+          <w:tcPr>
+            <w:tcW w:w="973" w:type="dxa"/>
+          </w:tcPr>
+          <w:p>
+            <w:pPr>
+              <w:cnfStyle w:val="000000100000" w:firstRow="0" w:lastRow="0" w:firstColumn="0" w:lastColumn="0" w:oddVBand="0" w:evenVBand="0" w:oddHBand="1" w:evenHBand="0" w:firstRowFirstColumn="0" w:firstRowLastColumn="0" w:lastRowFirstColumn="0" w:lastRowLastColumn="0"/>
+            </w:pPr>
+            <w:r>
+              <w:t>Tuxy2</w:t>
+            </w:r>
+          </w:p>
+        </w:tc>
+        <w:tc>
+          <w:tcPr>
+            <w:tcW w:w="974" w:type="dxa"/>
+          </w:tcPr>
+          <w:p>
+            <w:pPr>
+              <w:cnfStyle w:val="000000100000" w:firstRow="0" w:lastRow="0" w:firstColumn="0" w:lastColumn="0" w:oddVBand="0" w:evenVBand="0" w:oddHBand="1" w:evenHBand="0" w:firstRowFirstColumn="0" w:firstRowLastColumn="0" w:lastRowFirstColumn="0" w:lastRowLastColumn="0"/>
+            </w:pPr>
+            <w:r>
+              <w:t>Tuxy2</w:t>
+            </w:r>
+          </w:p>
+        </w:tc>
+      </w:tr>
+    </w:tbl>
+    <w:p>
+      <w:pPr>
+        <w:ind w:left="708"/>
+      </w:pPr>
+    </w:p>
+    <w:p>
+      <w:pPr>
+        <w:ind w:left="708"/>
+      </w:pPr>
+      <w:r>
+        <w:t xml:space="preserve">Para os pacotes ICMP enviados como sendo </w:t>
+      </w:r>
+      <w:proofErr w:type="spellStart"/>
+      <w:r>
+        <w:rPr>
+          <w:i/>
+        </w:rPr>
+        <w:t>echo</w:t>
+      </w:r>
+      <w:proofErr w:type="spellEnd"/>
+      <w:r>
+        <w:rPr>
+          <w:i/>
+        </w:rPr>
+        <w:t xml:space="preserve"> </w:t>
+      </w:r>
+      <w:proofErr w:type="spellStart"/>
+      <w:r>
+        <w:rPr>
+          <w:i/>
+          <w:u w:val="single"/>
+        </w:rPr>
+        <w:t>reply</w:t>
+      </w:r>
+      <w:proofErr w:type="spellEnd"/>
+      <w:r>
+        <w:t>:</w:t>
+      </w:r>
+    </w:p>
+    <w:tbl>
+      <w:tblPr>
+        <w:tblStyle w:val="TabelaSimples1"/>
+        <w:tblW w:w="0" w:type="auto"/>
+        <w:tblLook w:val="04A0" w:firstRow="1" w:lastRow="0" w:firstColumn="1" w:lastColumn="0" w:noHBand="0" w:noVBand="1"/>
+      </w:tblPr>
+      <w:tblGrid>
+        <w:gridCol w:w="973"/>
+        <w:gridCol w:w="973"/>
+        <w:gridCol w:w="973"/>
+        <w:gridCol w:w="973"/>
+        <w:gridCol w:w="973"/>
+        <w:gridCol w:w="974"/>
+        <w:gridCol w:w="973"/>
+        <w:gridCol w:w="974"/>
+      </w:tblGrid>
+      <w:tr>
+        <w:trPr>
+          <w:cnfStyle w:val="100000000000" w:firstRow="1" w:lastRow="0" w:firstColumn="0" w:lastColumn="0" w:oddVBand="0" w:evenVBand="0" w:oddHBand="0" w:evenHBand="0" w:firstRowFirstColumn="0" w:firstRowLastColumn="0" w:lastRowFirstColumn="0" w:lastRowLastColumn="0"/>
+        </w:trPr>
+        <w:tc>
+          <w:tcPr>
+            <w:cnfStyle w:val="001000000000" w:firstRow="0" w:lastRow="0" w:firstColumn="1" w:lastColumn="0" w:oddVBand="0" w:evenVBand="0" w:oddHBand="0" w:evenHBand="0" w:firstRowFirstColumn="0" w:firstRowLastColumn="0" w:lastRowFirstColumn="0" w:lastRowLastColumn="0"/>
+            <w:tcW w:w="3892" w:type="dxa"/>
+            <w:gridSpan w:val="4"/>
+          </w:tcPr>
+          <w:p>
+            <w:pPr>
+              <w:jc w:val="center"/>
+            </w:pPr>
+            <w:r>
+              <w:t>Vlan0</w:t>
+            </w:r>
+          </w:p>
+        </w:tc>
+        <w:tc>
+          <w:tcPr>
+            <w:tcW w:w="3894" w:type="dxa"/>
+            <w:gridSpan w:val="4"/>
+          </w:tcPr>
+          <w:p>
+            <w:pPr>
+              <w:jc w:val="center"/>
+              <w:cnfStyle w:val="100000000000" w:firstRow="1" w:lastRow="0" w:firstColumn="0" w:lastColumn="0" w:oddVBand="0" w:evenVBand="0" w:oddHBand="0" w:evenHBand="0" w:firstRowFirstColumn="0" w:firstRowLastColumn="0" w:lastRowFirstColumn="0" w:lastRowLastColumn="0"/>
+            </w:pPr>
+            <w:r>
+              <w:t>Vlan1</w:t>
+            </w:r>
+          </w:p>
+        </w:tc>
+      </w:tr>
+      <w:tr>
+        <w:trPr>
+          <w:cnfStyle w:val="000000100000" w:firstRow="0" w:lastRow="0" w:firstColumn="0" w:lastColumn="0" w:oddVBand="0" w:evenVBand="0" w:oddHBand="1" w:evenHBand="0" w:firstRowFirstColumn="0" w:firstRowLastColumn="0" w:lastRowFirstColumn="0" w:lastRowLastColumn="0"/>
+        </w:trPr>
+        <w:tc>
+          <w:tcPr>
+            <w:cnfStyle w:val="001000000000" w:firstRow="0" w:lastRow="0" w:firstColumn="1" w:lastColumn="0" w:oddVBand="0" w:evenVBand="0" w:oddHBand="0" w:evenHBand="0" w:firstRowFirstColumn="0" w:firstRowLastColumn="0" w:lastRowFirstColumn="0" w:lastRowLastColumn="0"/>
+            <w:tcW w:w="1946" w:type="dxa"/>
+            <w:gridSpan w:val="2"/>
+          </w:tcPr>
+          <w:p>
+            <w:pPr>
+              <w:jc w:val="center"/>
+              <w:rPr>
+                <w:i/>
+              </w:rPr>
+            </w:pPr>
+            <w:proofErr w:type="spellStart"/>
+            <w:r>
+              <w:rPr>
+                <w:i/>
+              </w:rPr>
+              <w:t>Source</w:t>
+            </w:r>
+            <w:proofErr w:type="spellEnd"/>
+          </w:p>
+        </w:tc>
+        <w:tc>
+          <w:tcPr>
+            <w:tcW w:w="1946" w:type="dxa"/>
+            <w:gridSpan w:val="2"/>
+          </w:tcPr>
+          <w:p>
+            <w:pPr>
+              <w:jc w:val="center"/>
+              <w:cnfStyle w:val="000000100000" w:firstRow="0" w:lastRow="0" w:firstColumn="0" w:lastColumn="0" w:oddVBand="0" w:evenVBand="0" w:oddHBand="1" w:evenHBand="0" w:firstRowFirstColumn="0" w:firstRowLastColumn="0" w:lastRowFirstColumn="0" w:lastRowLastColumn="0"/>
+              <w:rPr>
+                <w:b/>
+                <w:i/>
+              </w:rPr>
+            </w:pPr>
+            <w:proofErr w:type="spellStart"/>
+            <w:r>
+              <w:rPr>
+                <w:b/>
+                <w:i/>
+              </w:rPr>
+              <w:t>Destination</w:t>
+            </w:r>
+            <w:proofErr w:type="spellEnd"/>
+          </w:p>
+        </w:tc>
+        <w:tc>
+          <w:tcPr>
+            <w:tcW w:w="1947" w:type="dxa"/>
+            <w:gridSpan w:val="2"/>
+          </w:tcPr>
+          <w:p>
+            <w:pPr>
+              <w:jc w:val="center"/>
+              <w:cnfStyle w:val="000000100000" w:firstRow="0" w:lastRow="0" w:firstColumn="0" w:lastColumn="0" w:oddVBand="0" w:evenVBand="0" w:oddHBand="1" w:evenHBand="0" w:firstRowFirstColumn="0" w:firstRowLastColumn="0" w:lastRowFirstColumn="0" w:lastRowLastColumn="0"/>
+              <w:rPr>
+                <w:b/>
+                <w:i/>
+              </w:rPr>
+            </w:pPr>
+            <w:proofErr w:type="spellStart"/>
+            <w:r>
+              <w:rPr>
+                <w:b/>
+                <w:i/>
+              </w:rPr>
+              <w:t>Source</w:t>
+            </w:r>
+            <w:proofErr w:type="spellEnd"/>
+          </w:p>
+        </w:tc>
+        <w:tc>
+          <w:tcPr>
+            <w:tcW w:w="1947" w:type="dxa"/>
+            <w:gridSpan w:val="2"/>
+          </w:tcPr>
+          <w:p>
+            <w:pPr>
+              <w:jc w:val="center"/>
+              <w:cnfStyle w:val="000000100000" w:firstRow="0" w:lastRow="0" w:firstColumn="0" w:lastColumn="0" w:oddVBand="0" w:evenVBand="0" w:oddHBand="1" w:evenHBand="0" w:firstRowFirstColumn="0" w:firstRowLastColumn="0" w:lastRowFirstColumn="0" w:lastRowLastColumn="0"/>
+              <w:rPr>
+                <w:b/>
+                <w:i/>
+              </w:rPr>
+            </w:pPr>
+            <w:proofErr w:type="spellStart"/>
+            <w:r>
+              <w:rPr>
+                <w:b/>
+                <w:i/>
+              </w:rPr>
+              <w:t>Destination</w:t>
+            </w:r>
+            <w:proofErr w:type="spellEnd"/>
+          </w:p>
+        </w:tc>
+      </w:tr>
+      <w:tr>
+        <w:tc>
+          <w:tcPr>
+            <w:cnfStyle w:val="001000000000" w:firstRow="0" w:lastRow="0" w:firstColumn="1" w:lastColumn="0" w:oddVBand="0" w:evenVBand="0" w:oddHBand="0" w:evenHBand="0" w:firstRowFirstColumn="0" w:firstRowLastColumn="0" w:lastRowFirstColumn="0" w:lastRowLastColumn="0"/>
+            <w:tcW w:w="973" w:type="dxa"/>
+          </w:tcPr>
+          <w:p>
+            <w:pPr>
+              <w:jc w:val="center"/>
+              <w:rPr>
+                <w:b w:val="0"/>
+                <w:bCs w:val="0"/>
+                <w:u w:val="single"/>
+              </w:rPr>
+            </w:pPr>
+            <w:r>
+              <w:rPr>
+                <w:b w:val="0"/>
+                <w:bCs w:val="0"/>
+                <w:u w:val="single"/>
+              </w:rPr>
+              <w:t>IP</w:t>
+            </w:r>
+          </w:p>
+        </w:tc>
+        <w:tc>
+          <w:tcPr>
+            <w:tcW w:w="973" w:type="dxa"/>
+          </w:tcPr>
+          <w:p>
+            <w:pPr>
+              <w:jc w:val="center"/>
+              <w:cnfStyle w:val="000000000000" w:firstRow="0" w:lastRow="0" w:firstColumn="0" w:lastColumn="0" w:oddVBand="0" w:evenVBand="0" w:oddHBand="0" w:evenHBand="0" w:firstRowFirstColumn="0" w:firstRowLastColumn="0" w:lastRowFirstColumn="0" w:lastRowLastColumn="0"/>
+              <w:rPr>
+                <w:u w:val="single"/>
+              </w:rPr>
+            </w:pPr>
+            <w:r>
+              <w:rPr>
+                <w:u w:val="single"/>
+              </w:rPr>
+              <w:t>MAC</w:t>
+            </w:r>
+          </w:p>
+        </w:tc>
+        <w:tc>
+          <w:tcPr>
+            <w:tcW w:w="973" w:type="dxa"/>
+          </w:tcPr>
+          <w:p>
+            <w:pPr>
+              <w:jc w:val="center"/>
+              <w:cnfStyle w:val="000000000000" w:firstRow="0" w:lastRow="0" w:firstColumn="0" w:lastColumn="0" w:oddVBand="0" w:evenVBand="0" w:oddHBand="0" w:evenHBand="0" w:firstRowFirstColumn="0" w:firstRowLastColumn="0" w:lastRowFirstColumn="0" w:lastRowLastColumn="0"/>
+              <w:rPr>
+                <w:u w:val="single"/>
+              </w:rPr>
+            </w:pPr>
+            <w:r>
+              <w:rPr>
+                <w:u w:val="single"/>
+              </w:rPr>
+              <w:t>IP</w:t>
+            </w:r>
+          </w:p>
+        </w:tc>
+        <w:tc>
+          <w:tcPr>
+            <w:tcW w:w="973" w:type="dxa"/>
+          </w:tcPr>
+          <w:p>
+            <w:pPr>
+              <w:jc w:val="center"/>
+              <w:cnfStyle w:val="000000000000" w:firstRow="0" w:lastRow="0" w:firstColumn="0" w:lastColumn="0" w:oddVBand="0" w:evenVBand="0" w:oddHBand="0" w:evenHBand="0" w:firstRowFirstColumn="0" w:firstRowLastColumn="0" w:lastRowFirstColumn="0" w:lastRowLastColumn="0"/>
+              <w:rPr>
+                <w:u w:val="single"/>
+              </w:rPr>
+            </w:pPr>
+            <w:r>
+              <w:rPr>
+                <w:u w:val="single"/>
+              </w:rPr>
+              <w:t>MAC</w:t>
+            </w:r>
+          </w:p>
+        </w:tc>
+        <w:tc>
+          <w:tcPr>
+            <w:tcW w:w="973" w:type="dxa"/>
+          </w:tcPr>
+          <w:p>
+            <w:pPr>
+              <w:jc w:val="center"/>
+              <w:cnfStyle w:val="000000000000" w:firstRow="0" w:lastRow="0" w:firstColumn="0" w:lastColumn="0" w:oddVBand="0" w:evenVBand="0" w:oddHBand="0" w:evenHBand="0" w:firstRowFirstColumn="0" w:firstRowLastColumn="0" w:lastRowFirstColumn="0" w:lastRowLastColumn="0"/>
+              <w:rPr>
+                <w:u w:val="single"/>
+              </w:rPr>
+            </w:pPr>
+            <w:r>
+              <w:rPr>
+                <w:u w:val="single"/>
+              </w:rPr>
+              <w:t>IP</w:t>
+            </w:r>
+          </w:p>
+        </w:tc>
+        <w:tc>
+          <w:tcPr>
+            <w:tcW w:w="974" w:type="dxa"/>
+          </w:tcPr>
+          <w:p>
+            <w:pPr>
+              <w:jc w:val="center"/>
+              <w:cnfStyle w:val="000000000000" w:firstRow="0" w:lastRow="0" w:firstColumn="0" w:lastColumn="0" w:oddVBand="0" w:evenVBand="0" w:oddHBand="0" w:evenHBand="0" w:firstRowFirstColumn="0" w:firstRowLastColumn="0" w:lastRowFirstColumn="0" w:lastRowLastColumn="0"/>
+              <w:rPr>
+                <w:u w:val="single"/>
+              </w:rPr>
+            </w:pPr>
+            <w:r>
+              <w:rPr>
+                <w:u w:val="single"/>
+              </w:rPr>
+              <w:t>MAC</w:t>
+            </w:r>
+          </w:p>
+        </w:tc>
+        <w:tc>
+          <w:tcPr>
+            <w:tcW w:w="973" w:type="dxa"/>
+          </w:tcPr>
+          <w:p>
+            <w:pPr>
+              <w:jc w:val="center"/>
+              <w:cnfStyle w:val="000000000000" w:firstRow="0" w:lastRow="0" w:firstColumn="0" w:lastColumn="0" w:oddVBand="0" w:evenVBand="0" w:oddHBand="0" w:evenHBand="0" w:firstRowFirstColumn="0" w:firstRowLastColumn="0" w:lastRowFirstColumn="0" w:lastRowLastColumn="0"/>
+              <w:rPr>
+                <w:u w:val="single"/>
+              </w:rPr>
+            </w:pPr>
+            <w:r>
+              <w:rPr>
+                <w:u w:val="single"/>
+              </w:rPr>
+              <w:t>IP</w:t>
+            </w:r>
+          </w:p>
+        </w:tc>
+        <w:tc>
+          <w:tcPr>
+            <w:tcW w:w="974" w:type="dxa"/>
+          </w:tcPr>
+          <w:p>
+            <w:pPr>
+              <w:jc w:val="center"/>
+              <w:cnfStyle w:val="000000000000" w:firstRow="0" w:lastRow="0" w:firstColumn="0" w:lastColumn="0" w:oddVBand="0" w:evenVBand="0" w:oddHBand="0" w:evenHBand="0" w:firstRowFirstColumn="0" w:firstRowLastColumn="0" w:lastRowFirstColumn="0" w:lastRowLastColumn="0"/>
+              <w:rPr>
+                <w:u w:val="single"/>
+              </w:rPr>
+            </w:pPr>
+            <w:r>
+              <w:rPr>
+                <w:u w:val="single"/>
+              </w:rPr>
+              <w:t>MAC</w:t>
+            </w:r>
+          </w:p>
+        </w:tc>
+      </w:tr>
+      <w:tr>
+        <w:trPr>
+          <w:cnfStyle w:val="000000100000" w:firstRow="0" w:lastRow="0" w:firstColumn="0" w:lastColumn="0" w:oddVBand="0" w:evenVBand="0" w:oddHBand="1" w:evenHBand="0" w:firstRowFirstColumn="0" w:firstRowLastColumn="0" w:lastRowFirstColumn="0" w:lastRowLastColumn="0"/>
+        </w:trPr>
+        <w:tc>
+          <w:tcPr>
+            <w:cnfStyle w:val="001000000000" w:firstRow="0" w:lastRow="0" w:firstColumn="1" w:lastColumn="0" w:oddVBand="0" w:evenVBand="0" w:oddHBand="0" w:evenHBand="0" w:firstRowFirstColumn="0" w:firstRowLastColumn="0" w:lastRowFirstColumn="0" w:lastRowLastColumn="0"/>
+            <w:tcW w:w="973" w:type="dxa"/>
+          </w:tcPr>
+          <w:p>
+            <w:pPr>
+              <w:rPr>
+                <w:b w:val="0"/>
+                <w:bCs w:val="0"/>
+              </w:rPr>
+            </w:pPr>
+            <w:r>
+              <w:rPr>
+                <w:b w:val="0"/>
+                <w:bCs w:val="0"/>
+              </w:rPr>
+              <w:t>T</w:t>
+            </w:r>
+            <w:r>
+              <w:rPr>
+                <w:b w:val="0"/>
+                <w:bCs w:val="0"/>
+              </w:rPr>
+              <w:t>uxy2</w:t>
+            </w:r>
+          </w:p>
+        </w:tc>
+        <w:tc>
+          <w:tcPr>
+            <w:tcW w:w="973" w:type="dxa"/>
+          </w:tcPr>
+          <w:p>
+            <w:pPr>
+              <w:cnfStyle w:val="000000100000" w:firstRow="0" w:lastRow="0" w:firstColumn="0" w:lastColumn="0" w:oddVBand="0" w:evenVBand="0" w:oddHBand="1" w:evenHBand="0" w:firstRowFirstColumn="0" w:firstRowLastColumn="0" w:lastRowFirstColumn="0" w:lastRowLastColumn="0"/>
+            </w:pPr>
+            <w:r>
+              <w:t>Tuxy4</w:t>
+            </w:r>
+          </w:p>
+          <w:p>
+            <w:pPr>
+              <w:cnfStyle w:val="000000100000" w:firstRow="0" w:lastRow="0" w:firstColumn="0" w:lastColumn="0" w:oddVBand="0" w:evenVBand="0" w:oddHBand="1" w:evenHBand="0" w:firstRowFirstColumn="0" w:firstRowLastColumn="0" w:lastRowFirstColumn="0" w:lastRowLastColumn="0"/>
+            </w:pPr>
+            <w:r>
+              <w:t>(</w:t>
+            </w:r>
+            <w:r>
+              <w:rPr>
+                <w:i/>
+              </w:rPr>
+              <w:t>Eth0</w:t>
+            </w:r>
+            <w:r>
+              <w:t>)</w:t>
+            </w:r>
+          </w:p>
+        </w:tc>
+        <w:tc>
+          <w:tcPr>
+            <w:tcW w:w="973" w:type="dxa"/>
+          </w:tcPr>
+          <w:p>
+            <w:pPr>
+              <w:cnfStyle w:val="000000100000" w:firstRow="0" w:lastRow="0" w:firstColumn="0" w:lastColumn="0" w:oddVBand="0" w:evenVBand="0" w:oddHBand="1" w:evenHBand="0" w:firstRowFirstColumn="0" w:firstRowLastColumn="0" w:lastRowFirstColumn="0" w:lastRowLastColumn="0"/>
+            </w:pPr>
+            <w:r>
+              <w:t>Tuxy1</w:t>
+            </w:r>
+          </w:p>
+        </w:tc>
+        <w:tc>
+          <w:tcPr>
+            <w:tcW w:w="973" w:type="dxa"/>
+          </w:tcPr>
+          <w:p>
+            <w:pPr>
+              <w:cnfStyle w:val="000000100000" w:firstRow="0" w:lastRow="0" w:firstColumn="0" w:lastColumn="0" w:oddVBand="0" w:evenVBand="0" w:oddHBand="1" w:evenHBand="0" w:firstRowFirstColumn="0" w:firstRowLastColumn="0" w:lastRowFirstColumn="0" w:lastRowLastColumn="0"/>
+            </w:pPr>
+            <w:r>
+              <w:t>Tuxy1</w:t>
+            </w:r>
+          </w:p>
+        </w:tc>
+        <w:tc>
+          <w:tcPr>
+            <w:tcW w:w="973" w:type="dxa"/>
+          </w:tcPr>
+          <w:p>
+            <w:pPr>
+              <w:cnfStyle w:val="000000100000" w:firstRow="0" w:lastRow="0" w:firstColumn="0" w:lastColumn="0" w:oddVBand="0" w:evenVBand="0" w:oddHBand="1" w:evenHBand="0" w:firstRowFirstColumn="0" w:firstRowLastColumn="0" w:lastRowFirstColumn="0" w:lastRowLastColumn="0"/>
+            </w:pPr>
+            <w:r>
+              <w:t>Tuxy2</w:t>
+            </w:r>
+          </w:p>
+        </w:tc>
+        <w:tc>
+          <w:tcPr>
+            <w:tcW w:w="974" w:type="dxa"/>
+          </w:tcPr>
+          <w:p>
+            <w:pPr>
+              <w:cnfStyle w:val="000000100000" w:firstRow="0" w:lastRow="0" w:firstColumn="0" w:lastColumn="0" w:oddVBand="0" w:evenVBand="0" w:oddHBand="1" w:evenHBand="0" w:firstRowFirstColumn="0" w:firstRowLastColumn="0" w:lastRowFirstColumn="0" w:lastRowLastColumn="0"/>
+            </w:pPr>
+            <w:r>
+              <w:t xml:space="preserve">Tuxy2 </w:t>
+            </w:r>
+          </w:p>
+        </w:tc>
+        <w:tc>
+          <w:tcPr>
+            <w:tcW w:w="973" w:type="dxa"/>
+          </w:tcPr>
+          <w:p>
+            <w:pPr>
+              <w:cnfStyle w:val="000000100000" w:firstRow="0" w:lastRow="0" w:firstColumn="0" w:lastColumn="0" w:oddVBand="0" w:evenVBand="0" w:oddHBand="1" w:evenHBand="0" w:firstRowFirstColumn="0" w:firstRowLastColumn="0" w:lastRowFirstColumn="0" w:lastRowLastColumn="0"/>
+            </w:pPr>
+            <w:r>
+              <w:t>Tuxy1</w:t>
+            </w:r>
+          </w:p>
+        </w:tc>
+        <w:tc>
+          <w:tcPr>
+            <w:tcW w:w="974" w:type="dxa"/>
+          </w:tcPr>
+          <w:p>
+            <w:pPr>
+              <w:cnfStyle w:val="000000100000" w:firstRow="0" w:lastRow="0" w:firstColumn="0" w:lastColumn="0" w:oddVBand="0" w:evenVBand="0" w:oddHBand="1" w:evenHBand="0" w:firstRowFirstColumn="0" w:firstRowLastColumn="0" w:lastRowFirstColumn="0" w:lastRowLastColumn="0"/>
+            </w:pPr>
+            <w:r>
+              <w:t>Tuxy4</w:t>
+            </w:r>
+          </w:p>
+          <w:p>
+            <w:pPr>
+              <w:cnfStyle w:val="000000100000" w:firstRow="0" w:lastRow="0" w:firstColumn="0" w:lastColumn="0" w:oddVBand="0" w:evenVBand="0" w:oddHBand="1" w:evenHBand="0" w:firstRowFirstColumn="0" w:firstRowLastColumn="0" w:lastRowFirstColumn="0" w:lastRowLastColumn="0"/>
+            </w:pPr>
+            <w:r>
+              <w:t>(</w:t>
+            </w:r>
+            <w:r>
+              <w:rPr>
+                <w:i/>
+              </w:rPr>
+              <w:t>Eth1</w:t>
+            </w:r>
+            <w:r>
+              <w:t>)</w:t>
+            </w:r>
+          </w:p>
+        </w:tc>
+      </w:tr>
+    </w:tbl>
+    <w:p>
+      <w:pPr>
+        <w:ind w:left="708"/>
+      </w:pPr>
+    </w:p>
+    <w:p>
+      <w:pPr>
+        <w:ind w:firstLine="708"/>
+        <w:jc w:val="both"/>
+      </w:pPr>
+      <w:r>
+        <w:t xml:space="preserve">O que isto nos permite concluir é que na camada de ligação de dados, os endereços IP de destino e de origem mantém-se inalterados, mas os endereços MAC são adaptados aos dispositivos dentro da LAN que transmitem a informação. </w:t>
+      </w:r>
+    </w:p>
+    <w:p>
+      <w:pPr>
+        <w:ind w:firstLine="708"/>
+        <w:jc w:val="both"/>
+      </w:pPr>
+      <w:r>
+        <w:t xml:space="preserve">Por exemplo, neste caso, a resposta do tuxy2 chega ao tuxy1 via tuxy4. O pacote entra na Vlan0 através da porta </w:t>
+      </w:r>
+      <w:r>
+        <w:rPr>
+          <w:i/>
+        </w:rPr>
+        <w:t>Eth0</w:t>
+      </w:r>
+      <w:r>
+        <w:t xml:space="preserve"> do tuxy4, pelo que este é o MAC de origem. Dentro da Vlan0, o destino </w:t>
+      </w:r>
+      <w:r>
+        <w:t>é o endereço MAC do tuxy1, que também possui o IP destino.</w:t>
+      </w:r>
     </w:p>
     <w:p>
       <w:pPr>
@@ -3245,7 +5162,9 @@
           <w:numId w:val="1"/>
         </w:numPr>
       </w:pPr>
-      <w:r>
+      <w:bookmarkStart w:id="13" w:name="_Toc469786948"/>
+      <w:r>
+        <w:lastRenderedPageBreak/>
         <w:t xml:space="preserve">Experiência 4: configurar um </w:t>
       </w:r>
       <w:r>
@@ -3256,6 +5175,1512 @@
       </w:r>
       <w:r>
         <w:t xml:space="preserve"> comercial e implementar NAT</w:t>
+      </w:r>
+      <w:bookmarkEnd w:id="13"/>
+    </w:p>
+    <w:p>
+      <w:pPr>
+        <w:ind w:firstLine="708"/>
+      </w:pPr>
+      <w:r>
+        <w:t xml:space="preserve">Depois de estar estabelecida a ligação entre as redes Vlan0 e Vlan1, o passo seguinte do projeto é conectar a segunda rede a uma rede exterior através de um </w:t>
+      </w:r>
+      <w:r>
+        <w:rPr>
+          <w:i/>
+        </w:rPr>
+        <w:t>router</w:t>
+      </w:r>
+      <w:r>
+        <w:t xml:space="preserve"> comercial, de forma a permitir a ligação à Internet.</w:t>
+      </w:r>
+    </w:p>
+    <w:p>
+      <w:pPr>
+        <w:ind w:firstLine="708"/>
+      </w:pPr>
+      <w:r>
+        <w:t>Para tal, é necessário configurar o router para que se ligue à Vlan1 e permita o tráfego de informação entre ela e uma rede exterior:</w:t>
+      </w:r>
+    </w:p>
+    <w:p>
+      <w:pPr>
+        <w:keepNext/>
+        <w:ind w:firstLine="708"/>
+        <w:jc w:val="center"/>
+      </w:pPr>
+      <w:r>
+        <w:rPr>
+          <w:noProof/>
+          <w:lang w:eastAsia="pt-PT"/>
+        </w:rPr>
+        <w:drawing>
+          <wp:inline distT="0" distB="0" distL="0" distR="0">
+            <wp:extent cx="4070350" cy="1689100"/>
+            <wp:effectExtent l="0" t="0" r="6350" b="6350"/>
+            <wp:docPr id="8" name="Imagem 8"/>
+            <wp:cNvGraphicFramePr>
+              <a:graphicFrameLocks xmlns:a="http://schemas.openxmlformats.org/drawingml/2006/main" noChangeAspect="1"/>
+            </wp:cNvGraphicFramePr>
+            <a:graphic xmlns:a="http://schemas.openxmlformats.org/drawingml/2006/main">
+              <a:graphicData uri="http://schemas.openxmlformats.org/drawingml/2006/picture">
+                <pic:pic xmlns:pic="http://schemas.openxmlformats.org/drawingml/2006/picture">
+                  <pic:nvPicPr>
+                    <pic:cNvPr id="0" name="Picture 2"/>
+                    <pic:cNvPicPr>
+                      <a:picLocks noChangeAspect="1" noChangeArrowheads="1"/>
+                    </pic:cNvPicPr>
+                  </pic:nvPicPr>
+                  <pic:blipFill>
+                    <a:blip r:embed="rId12">
+                      <a:extLst>
+                        <a:ext uri="{28A0092B-C50C-407E-A947-70E740481C1C}">
+                          <a14:useLocalDpi xmlns:a14="http://schemas.microsoft.com/office/drawing/2010/main" val="0"/>
+                        </a:ext>
+                      </a:extLst>
+                    </a:blip>
+                    <a:srcRect/>
+                    <a:stretch>
+                      <a:fillRect/>
+                    </a:stretch>
+                  </pic:blipFill>
+                  <pic:spPr bwMode="auto">
+                    <a:xfrm>
+                      <a:off x="0" y="0"/>
+                      <a:ext cx="4070350" cy="1689100"/>
+                    </a:xfrm>
+                    <a:prstGeom prst="rect">
+                      <a:avLst/>
+                    </a:prstGeom>
+                    <a:noFill/>
+                    <a:ln>
+                      <a:noFill/>
+                    </a:ln>
+                  </pic:spPr>
+                </pic:pic>
+              </a:graphicData>
+            </a:graphic>
+          </wp:inline>
+        </w:drawing>
+      </w:r>
+    </w:p>
+    <w:p>
+      <w:pPr>
+        <w:pStyle w:val="Legenda"/>
+        <w:jc w:val="center"/>
+      </w:pPr>
+      <w:r>
+        <w:t xml:space="preserve">Figura </w:t>
+      </w:r>
+      <w:r>
+        <w:fldChar w:fldCharType="begin"/>
+      </w:r>
+      <w:r>
+        <w:instrText xml:space="preserve"> SEQ Figura \* ARABIC </w:instrText>
+      </w:r>
+      <w:r>
+        <w:fldChar w:fldCharType="separate"/>
+      </w:r>
+      <w:r>
+        <w:rPr>
+          <w:noProof/>
+        </w:rPr>
+        <w:t>4</w:t>
+      </w:r>
+      <w:r>
+        <w:fldChar w:fldCharType="end"/>
+      </w:r>
+      <w:r>
+        <w:t xml:space="preserve"> - Esquema da experiência 4 com redes virtuais</w:t>
+      </w:r>
+    </w:p>
+    <w:p>
+      <w:pPr>
+        <w:ind w:firstLine="708"/>
+        <w:jc w:val="both"/>
+      </w:pPr>
+      <w:r>
+        <w:t xml:space="preserve">Depois de configurar o </w:t>
+      </w:r>
+      <w:proofErr w:type="spellStart"/>
+      <w:r>
+        <w:rPr>
+          <w:i/>
+        </w:rPr>
+        <w:t>switch</w:t>
+      </w:r>
+      <w:proofErr w:type="spellEnd"/>
+      <w:r>
+        <w:t xml:space="preserve"> para incluir o router na Vlan1 e de configurar as portas do </w:t>
+      </w:r>
+      <w:r>
+        <w:rPr>
+          <w:i/>
+        </w:rPr>
+        <w:t>router</w:t>
+      </w:r>
+      <w:r>
+        <w:t xml:space="preserve"> para se ligarem ao </w:t>
+      </w:r>
+      <w:proofErr w:type="spellStart"/>
+      <w:r>
+        <w:rPr>
+          <w:i/>
+        </w:rPr>
+        <w:t>switch</w:t>
+      </w:r>
+      <w:proofErr w:type="spellEnd"/>
+      <w:r>
+        <w:t xml:space="preserve"> e à rede exterior, definindo os seus </w:t>
+      </w:r>
+      <w:proofErr w:type="spellStart"/>
+      <w:r>
+        <w:t>IPs</w:t>
+      </w:r>
+      <w:proofErr w:type="spellEnd"/>
+      <w:r>
+        <w:t xml:space="preserve">, é necessário adicionar as rotas que farão parte da tabela do </w:t>
+      </w:r>
+      <w:r>
+        <w:rPr>
+          <w:i/>
+        </w:rPr>
+        <w:t>router</w:t>
+      </w:r>
+      <w:r>
+        <w:t xml:space="preserve">. Estas rotas podem ser estáticas ou dinâmicas, conforme sejam declaradas manualmente ou através de um protocolo de </w:t>
+      </w:r>
+      <w:proofErr w:type="spellStart"/>
+      <w:r>
+        <w:rPr>
+          <w:i/>
+        </w:rPr>
+        <w:t>routing</w:t>
+      </w:r>
+      <w:proofErr w:type="spellEnd"/>
+      <w:r>
+        <w:t>. No projeto, foram acrescentadas rotas estáticas ao router através dos seguintes comandos:</w:t>
+      </w:r>
+    </w:p>
+    <w:p>
+      <w:pPr>
+        <w:jc w:val="both"/>
+      </w:pPr>
+      <w:r>
+        <w:rPr>
+          <w:rFonts w:ascii="Consolas" w:hAnsi="Consolas"/>
+          <w:noProof/>
+          <w:lang w:eastAsia="pt-PT"/>
+        </w:rPr>
+        <mc:AlternateContent>
+          <mc:Choice Requires="wps">
+            <w:drawing>
+              <wp:inline distT="0" distB="0" distL="0" distR="0" wp14:anchorId="69A478C5" wp14:editId="65BA0604">
+                <wp:extent cx="5384800" cy="558800"/>
+                <wp:effectExtent l="0" t="0" r="25400" b="12700"/>
+                <wp:docPr id="9" name="Caixa de Texto 2"/>
+                <wp:cNvGraphicFramePr>
+                  <a:graphicFrameLocks xmlns:a="http://schemas.openxmlformats.org/drawingml/2006/main"/>
+                </wp:cNvGraphicFramePr>
+                <a:graphic xmlns:a="http://schemas.openxmlformats.org/drawingml/2006/main">
+                  <a:graphicData uri="http://schemas.microsoft.com/office/word/2010/wordprocessingShape">
+                    <wps:wsp>
+                      <wps:cNvSpPr txBox="1">
+                        <a:spLocks noChangeArrowheads="1"/>
+                      </wps:cNvSpPr>
+                      <wps:spPr bwMode="auto">
+                        <a:xfrm>
+                          <a:off x="0" y="0"/>
+                          <a:ext cx="5384800" cy="558800"/>
+                        </a:xfrm>
+                        <a:prstGeom prst="rect">
+                          <a:avLst/>
+                        </a:prstGeom>
+                        <a:solidFill>
+                          <a:schemeClr val="bg2"/>
+                        </a:solidFill>
+                        <a:ln w="9525">
+                          <a:solidFill>
+                            <a:srgbClr val="000000"/>
+                          </a:solidFill>
+                          <a:miter lim="800000"/>
+                          <a:headEnd/>
+                          <a:tailEnd/>
+                        </a:ln>
+                      </wps:spPr>
+                      <wps:txbx>
+                        <w:txbxContent>
+                          <w:p>
+                            <w:pPr>
+                              <w:rPr>
+                                <w:rFonts w:ascii="Consolas" w:hAnsi="Consolas"/>
+                                <w:sz w:val="20"/>
+                                <w:szCs w:val="20"/>
+                              </w:rPr>
+                            </w:pPr>
+                            <w:proofErr w:type="spellStart"/>
+                            <w:r>
+                              <w:rPr>
+                                <w:rFonts w:ascii="Consolas" w:hAnsi="Consolas"/>
+                                <w:sz w:val="20"/>
+                                <w:szCs w:val="20"/>
+                              </w:rPr>
+                              <w:t>ip</w:t>
+                            </w:r>
+                            <w:proofErr w:type="spellEnd"/>
+                            <w:r>
+                              <w:rPr>
+                                <w:rFonts w:ascii="Consolas" w:hAnsi="Consolas"/>
+                                <w:sz w:val="20"/>
+                                <w:szCs w:val="20"/>
+                              </w:rPr>
+                              <w:t xml:space="preserve"> </w:t>
+                            </w:r>
+                            <w:proofErr w:type="spellStart"/>
+                            <w:r>
+                              <w:rPr>
+                                <w:rFonts w:ascii="Consolas" w:hAnsi="Consolas"/>
+                                <w:sz w:val="20"/>
+                                <w:szCs w:val="20"/>
+                              </w:rPr>
+                              <w:t>route</w:t>
+                            </w:r>
+                            <w:proofErr w:type="spellEnd"/>
+                            <w:r>
+                              <w:rPr>
+                                <w:rFonts w:ascii="Consolas" w:hAnsi="Consolas"/>
+                                <w:sz w:val="20"/>
+                                <w:szCs w:val="20"/>
+                              </w:rPr>
+                              <w:t xml:space="preserve"> 0.0.0.0 0.0.0.0 172.16.1.254 </w:t>
+                            </w:r>
+                          </w:p>
+                          <w:p>
+                            <w:pPr>
+                              <w:rPr>
+                                <w:rFonts w:ascii="Consolas" w:hAnsi="Consolas"/>
+                                <w:sz w:val="20"/>
+                                <w:szCs w:val="20"/>
+                              </w:rPr>
+                            </w:pPr>
+                            <w:proofErr w:type="spellStart"/>
+                            <w:r>
+                              <w:rPr>
+                                <w:rFonts w:ascii="Consolas" w:hAnsi="Consolas"/>
+                                <w:sz w:val="20"/>
+                                <w:szCs w:val="20"/>
+                              </w:rPr>
+                              <w:t>ip</w:t>
+                            </w:r>
+                            <w:proofErr w:type="spellEnd"/>
+                            <w:r>
+                              <w:rPr>
+                                <w:rFonts w:ascii="Consolas" w:hAnsi="Consolas"/>
+                                <w:sz w:val="20"/>
+                                <w:szCs w:val="20"/>
+                              </w:rPr>
+                              <w:t xml:space="preserve"> </w:t>
+                            </w:r>
+                            <w:proofErr w:type="spellStart"/>
+                            <w:r>
+                              <w:rPr>
+                                <w:rFonts w:ascii="Consolas" w:hAnsi="Consolas"/>
+                                <w:sz w:val="20"/>
+                                <w:szCs w:val="20"/>
+                              </w:rPr>
+                              <w:t>route</w:t>
+                            </w:r>
+                            <w:proofErr w:type="spellEnd"/>
+                            <w:r>
+                              <w:rPr>
+                                <w:rFonts w:ascii="Consolas" w:hAnsi="Consolas"/>
+                                <w:sz w:val="20"/>
+                                <w:szCs w:val="20"/>
+                              </w:rPr>
+                              <w:t xml:space="preserve"> 172.</w:t>
+                            </w:r>
+                            <w:r>
+                              <w:rPr>
+                                <w:rFonts w:ascii="Consolas" w:hAnsi="Consolas"/>
+                                <w:sz w:val="20"/>
+                                <w:szCs w:val="20"/>
+                              </w:rPr>
+                              <w:t xml:space="preserve">16.Y0.0 255.255.255.0 172.16.Y1.253 </w:t>
+                            </w:r>
+                          </w:p>
+                        </w:txbxContent>
+                      </wps:txbx>
+                      <wps:bodyPr rot="0" vert="horz" wrap="square" lIns="91440" tIns="45720" rIns="91440" bIns="45720" anchor="ctr" anchorCtr="0">
+                        <a:noAutofit/>
+                      </wps:bodyPr>
+                    </wps:wsp>
+                  </a:graphicData>
+                </a:graphic>
+              </wp:inline>
+            </w:drawing>
+          </mc:Choice>
+          <mc:Fallback>
+            <w:pict>
+              <v:shape w14:anchorId="69A478C5" id="_x0000_s1027" type="#_x0000_t202" style="width:424pt;height:44pt;visibility:visible;mso-wrap-style:square;mso-left-percent:-10001;mso-top-percent:-10001;mso-position-horizontal:absolute;mso-position-horizontal-relative:char;mso-position-vertical:absolute;mso-position-vertical-relative:line;mso-left-percent:-10001;mso-top-percent:-10001;v-text-anchor:middle" o:gfxdata="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" fillcolor="#e7e6e6 [3214]">
+                <v:textbox>
+                  <w:txbxContent>
+                    <w:p>
+                      <w:pPr>
+                        <w:rPr>
+                          <w:rFonts w:ascii="Consolas" w:hAnsi="Consolas"/>
+                          <w:sz w:val="20"/>
+                          <w:szCs w:val="20"/>
+                        </w:rPr>
+                      </w:pPr>
+                      <w:proofErr w:type="spellStart"/>
+                      <w:r>
+                        <w:rPr>
+                          <w:rFonts w:ascii="Consolas" w:hAnsi="Consolas"/>
+                          <w:sz w:val="20"/>
+                          <w:szCs w:val="20"/>
+                        </w:rPr>
+                        <w:t>ip</w:t>
+                      </w:r>
+                      <w:proofErr w:type="spellEnd"/>
+                      <w:r>
+                        <w:rPr>
+                          <w:rFonts w:ascii="Consolas" w:hAnsi="Consolas"/>
+                          <w:sz w:val="20"/>
+                          <w:szCs w:val="20"/>
+                        </w:rPr>
+                        <w:t xml:space="preserve"> </w:t>
+                      </w:r>
+                      <w:proofErr w:type="spellStart"/>
+                      <w:r>
+                        <w:rPr>
+                          <w:rFonts w:ascii="Consolas" w:hAnsi="Consolas"/>
+                          <w:sz w:val="20"/>
+                          <w:szCs w:val="20"/>
+                        </w:rPr>
+                        <w:t>route</w:t>
+                      </w:r>
+                      <w:proofErr w:type="spellEnd"/>
+                      <w:r>
+                        <w:rPr>
+                          <w:rFonts w:ascii="Consolas" w:hAnsi="Consolas"/>
+                          <w:sz w:val="20"/>
+                          <w:szCs w:val="20"/>
+                        </w:rPr>
+                        <w:t xml:space="preserve"> 0.0.0.0 0.0.0.0 172.16.1.254 </w:t>
+                      </w:r>
+                    </w:p>
+                    <w:p>
+                      <w:pPr>
+                        <w:rPr>
+                          <w:rFonts w:ascii="Consolas" w:hAnsi="Consolas"/>
+                          <w:sz w:val="20"/>
+                          <w:szCs w:val="20"/>
+                        </w:rPr>
+                      </w:pPr>
+                      <w:proofErr w:type="spellStart"/>
+                      <w:r>
+                        <w:rPr>
+                          <w:rFonts w:ascii="Consolas" w:hAnsi="Consolas"/>
+                          <w:sz w:val="20"/>
+                          <w:szCs w:val="20"/>
+                        </w:rPr>
+                        <w:t>ip</w:t>
+                      </w:r>
+                      <w:proofErr w:type="spellEnd"/>
+                      <w:r>
+                        <w:rPr>
+                          <w:rFonts w:ascii="Consolas" w:hAnsi="Consolas"/>
+                          <w:sz w:val="20"/>
+                          <w:szCs w:val="20"/>
+                        </w:rPr>
+                        <w:t xml:space="preserve"> </w:t>
+                      </w:r>
+                      <w:proofErr w:type="spellStart"/>
+                      <w:r>
+                        <w:rPr>
+                          <w:rFonts w:ascii="Consolas" w:hAnsi="Consolas"/>
+                          <w:sz w:val="20"/>
+                          <w:szCs w:val="20"/>
+                        </w:rPr>
+                        <w:t>route</w:t>
+                      </w:r>
+                      <w:proofErr w:type="spellEnd"/>
+                      <w:r>
+                        <w:rPr>
+                          <w:rFonts w:ascii="Consolas" w:hAnsi="Consolas"/>
+                          <w:sz w:val="20"/>
+                          <w:szCs w:val="20"/>
+                        </w:rPr>
+                        <w:t xml:space="preserve"> 172.</w:t>
+                      </w:r>
+                      <w:r>
+                        <w:rPr>
+                          <w:rFonts w:ascii="Consolas" w:hAnsi="Consolas"/>
+                          <w:sz w:val="20"/>
+                          <w:szCs w:val="20"/>
+                        </w:rPr>
+                        <w:t xml:space="preserve">16.Y0.0 255.255.255.0 172.16.Y1.253 </w:t>
+                      </w:r>
+                    </w:p>
+                  </w:txbxContent>
+                </v:textbox>
+                <w10:anchorlock/>
+              </v:shape>
+            </w:pict>
+          </mc:Fallback>
+        </mc:AlternateContent>
+      </w:r>
+    </w:p>
+    <w:p>
+      <w:pPr>
+        <w:jc w:val="both"/>
+      </w:pPr>
+      <w:r>
+        <w:tab/>
+        <w:t xml:space="preserve">O primeiro define o </w:t>
+      </w:r>
+      <w:proofErr w:type="spellStart"/>
+      <w:r>
+        <w:rPr>
+          <w:i/>
+        </w:rPr>
+        <w:t>default</w:t>
+      </w:r>
+      <w:proofErr w:type="spellEnd"/>
+      <w:r>
+        <w:t xml:space="preserve"> </w:t>
+      </w:r>
+      <w:proofErr w:type="spellStart"/>
+      <w:r>
+        <w:rPr>
+          <w:i/>
+        </w:rPr>
+        <w:t>gateway</w:t>
+      </w:r>
+      <w:proofErr w:type="spellEnd"/>
+      <w:r>
+        <w:t xml:space="preserve"> para informação que chegue ao </w:t>
+      </w:r>
+      <w:r>
+        <w:rPr>
+          <w:i/>
+        </w:rPr>
+        <w:t>router</w:t>
+      </w:r>
+      <w:r>
+        <w:t xml:space="preserve">, que, neste caso, é a porta que se encontra ligada </w:t>
+      </w:r>
+      <w:r>
+        <w:t>à rede exterior</w:t>
+      </w:r>
+      <w:r>
+        <w:t>.</w:t>
+      </w:r>
+      <w:r>
+        <w:t xml:space="preserve"> O segundo define que pacotes que cheguem ao router com destino à rede Vlan0 devem ser redirecionados para o tuxy4, que funciona como </w:t>
+      </w:r>
+      <w:r>
+        <w:rPr>
+          <w:i/>
+        </w:rPr>
+        <w:t>router</w:t>
+      </w:r>
+      <w:r>
+        <w:t xml:space="preserve"> entre a Vlan1 e Vlan0.</w:t>
+      </w:r>
+      <w:r>
+        <w:t xml:space="preserve"> </w:t>
+      </w:r>
+      <w:r>
+        <w:t xml:space="preserve">Assim, pacotes com outro destino que não a Vlan0 vão para o </w:t>
+      </w:r>
+      <w:proofErr w:type="spellStart"/>
+      <w:r>
+        <w:rPr>
+          <w:i/>
+        </w:rPr>
+        <w:t>default</w:t>
+      </w:r>
+      <w:proofErr w:type="spellEnd"/>
+      <w:r>
+        <w:rPr>
+          <w:i/>
+        </w:rPr>
+        <w:t xml:space="preserve"> </w:t>
+      </w:r>
+      <w:proofErr w:type="spellStart"/>
+      <w:r>
+        <w:rPr>
+          <w:i/>
+        </w:rPr>
+        <w:t>gateway</w:t>
+      </w:r>
+      <w:proofErr w:type="spellEnd"/>
+      <w:r>
+        <w:t>.</w:t>
+      </w:r>
+    </w:p>
+    <w:p>
+      <w:pPr>
+        <w:jc w:val="both"/>
+      </w:pPr>
+      <w:r>
+        <w:tab/>
+        <w:t xml:space="preserve">Esta gestão de rotas depende de pacotes ICMP (ICMP </w:t>
+      </w:r>
+      <w:proofErr w:type="spellStart"/>
+      <w:r>
+        <w:rPr>
+          <w:i/>
+        </w:rPr>
+        <w:t>redirects</w:t>
+      </w:r>
+      <w:proofErr w:type="spellEnd"/>
+      <w:r>
+        <w:t xml:space="preserve">) que controlam o trajeto dos pacotes e notificam os </w:t>
+      </w:r>
+      <w:proofErr w:type="spellStart"/>
+      <w:r>
+        <w:rPr>
+          <w:i/>
+        </w:rPr>
+        <w:t>hosts</w:t>
+      </w:r>
+      <w:proofErr w:type="spellEnd"/>
+      <w:r>
+        <w:t xml:space="preserve"> da camada 2 das rotas apropriadas para a informação.</w:t>
+      </w:r>
+    </w:p>
+    <w:p>
+      <w:pPr>
+        <w:keepNext/>
+        <w:ind w:firstLine="708"/>
+        <w:jc w:val="center"/>
+      </w:pPr>
+      <w:r>
+        <w:rPr>
+          <w:noProof/>
+          <w:lang w:eastAsia="pt-PT"/>
+        </w:rPr>
+        <w:drawing>
+          <wp:inline distT="0" distB="0" distL="0" distR="0">
+            <wp:extent cx="3902503" cy="1466850"/>
+            <wp:effectExtent l="0" t="0" r="3175" b="0"/>
+            <wp:docPr id="6" name="Imagem 6"/>
+            <wp:cNvGraphicFramePr>
+              <a:graphicFrameLocks xmlns:a="http://schemas.openxmlformats.org/drawingml/2006/main" noChangeAspect="1"/>
+            </wp:cNvGraphicFramePr>
+            <a:graphic xmlns:a="http://schemas.openxmlformats.org/drawingml/2006/main">
+              <a:graphicData uri="http://schemas.openxmlformats.org/drawingml/2006/picture">
+                <pic:pic xmlns:pic="http://schemas.openxmlformats.org/drawingml/2006/picture">
+                  <pic:nvPicPr>
+                    <pic:cNvPr id="0" name="Picture 1"/>
+                    <pic:cNvPicPr>
+                      <a:picLocks noChangeAspect="1" noChangeArrowheads="1"/>
+                    </pic:cNvPicPr>
+                  </pic:nvPicPr>
+                  <pic:blipFill>
+                    <a:blip r:embed="rId13">
+                      <a:extLst>
+                        <a:ext uri="{28A0092B-C50C-407E-A947-70E740481C1C}">
+                          <a14:useLocalDpi xmlns:a14="http://schemas.microsoft.com/office/drawing/2010/main" val="0"/>
+                        </a:ext>
+                      </a:extLst>
+                    </a:blip>
+                    <a:srcRect/>
+                    <a:stretch>
+                      <a:fillRect/>
+                    </a:stretch>
+                  </pic:blipFill>
+                  <pic:spPr bwMode="auto">
+                    <a:xfrm>
+                      <a:off x="0" y="0"/>
+                      <a:ext cx="3906596" cy="1468389"/>
+                    </a:xfrm>
+                    <a:prstGeom prst="rect">
+                      <a:avLst/>
+                    </a:prstGeom>
+                    <a:noFill/>
+                    <a:ln>
+                      <a:noFill/>
+                    </a:ln>
+                  </pic:spPr>
+                </pic:pic>
+              </a:graphicData>
+            </a:graphic>
+          </wp:inline>
+        </w:drawing>
+      </w:r>
+    </w:p>
+    <w:p>
+      <w:pPr>
+        <w:pStyle w:val="Legenda"/>
+        <w:jc w:val="center"/>
+      </w:pPr>
+      <w:r>
+        <w:t xml:space="preserve">Figura </w:t>
+      </w:r>
+      <w:r>
+        <w:fldChar w:fldCharType="begin"/>
+      </w:r>
+      <w:r>
+        <w:instrText xml:space="preserve"> SEQ Figura \* ARABIC </w:instrText>
+      </w:r>
+      <w:r>
+        <w:fldChar w:fldCharType="separate"/>
+      </w:r>
+      <w:r>
+        <w:rPr>
+          <w:noProof/>
+        </w:rPr>
+        <w:t>5</w:t>
+      </w:r>
+      <w:r>
+        <w:fldChar w:fldCharType="end"/>
+      </w:r>
+      <w:r>
+        <w:t xml:space="preserve"> -  Esquema da experiência 4 com dispositivos</w:t>
+      </w:r>
+    </w:p>
+    <w:p>
+      <w:pPr>
+        <w:jc w:val="both"/>
+      </w:pPr>
+      <w:r>
+        <w:lastRenderedPageBreak/>
+        <w:tab/>
+      </w:r>
+      <w:r>
+        <w:t xml:space="preserve">De seguida, é necessário adicionar as rotas para o </w:t>
+      </w:r>
+      <w:r>
+        <w:rPr>
+          <w:i/>
+        </w:rPr>
+        <w:t xml:space="preserve">router </w:t>
+      </w:r>
+      <w:r>
+        <w:t xml:space="preserve">nos computadores da Vlan1. </w:t>
+      </w:r>
+      <w:r>
+        <w:t>Para</w:t>
+      </w:r>
+      <w:r>
+        <w:t xml:space="preserve"> tal, estabelece-se que a rota por defeito de pacotes enviados a partir do tuxy4 e do tuxy2 é o router comercial:</w:t>
+      </w:r>
+    </w:p>
+    <w:p>
+      <w:r>
+        <w:rPr>
+          <w:rFonts w:ascii="Consolas" w:hAnsi="Consolas"/>
+          <w:noProof/>
+          <w:lang w:eastAsia="pt-PT"/>
+        </w:rPr>
+        <mc:AlternateContent>
+          <mc:Choice Requires="wps">
+            <w:drawing>
+              <wp:inline distT="0" distB="0" distL="0" distR="0" wp14:anchorId="22DC427B" wp14:editId="76EF2E5D">
+                <wp:extent cx="5384800" cy="279400"/>
+                <wp:effectExtent l="0" t="0" r="25400" b="25400"/>
+                <wp:docPr id="7" name="Caixa de Texto 2"/>
+                <wp:cNvGraphicFramePr>
+                  <a:graphicFrameLocks xmlns:a="http://schemas.openxmlformats.org/drawingml/2006/main"/>
+                </wp:cNvGraphicFramePr>
+                <a:graphic xmlns:a="http://schemas.openxmlformats.org/drawingml/2006/main">
+                  <a:graphicData uri="http://schemas.microsoft.com/office/word/2010/wordprocessingShape">
+                    <wps:wsp>
+                      <wps:cNvSpPr txBox="1">
+                        <a:spLocks noChangeArrowheads="1"/>
+                      </wps:cNvSpPr>
+                      <wps:spPr bwMode="auto">
+                        <a:xfrm>
+                          <a:off x="0" y="0"/>
+                          <a:ext cx="5384800" cy="279400"/>
+                        </a:xfrm>
+                        <a:prstGeom prst="rect">
+                          <a:avLst/>
+                        </a:prstGeom>
+                        <a:solidFill>
+                          <a:schemeClr val="bg2"/>
+                        </a:solidFill>
+                        <a:ln w="9525">
+                          <a:solidFill>
+                            <a:srgbClr val="000000"/>
+                          </a:solidFill>
+                          <a:miter lim="800000"/>
+                          <a:headEnd/>
+                          <a:tailEnd/>
+                        </a:ln>
+                      </wps:spPr>
+                      <wps:txbx>
+                        <w:txbxContent>
+                          <w:p>
+                            <w:pPr>
+                              <w:rPr>
+                                <w:rFonts w:ascii="Consolas" w:hAnsi="Consolas"/>
+                                <w:sz w:val="20"/>
+                                <w:szCs w:val="20"/>
+                                <w:lang w:val="en-US"/>
+                              </w:rPr>
+                            </w:pPr>
+                            <w:r>
+                              <w:rPr>
+                                <w:rFonts w:ascii="Consolas" w:hAnsi="Consolas"/>
+                                <w:sz w:val="20"/>
+                                <w:szCs w:val="20"/>
+                                <w:lang w:val="en-US"/>
+                              </w:rPr>
+                              <w:t xml:space="preserve"># </w:t>
+                            </w:r>
+                            <w:r>
+                              <w:rPr>
+                                <w:rFonts w:ascii="Consolas" w:hAnsi="Consolas"/>
+                                <w:sz w:val="20"/>
+                                <w:szCs w:val="20"/>
+                                <w:lang w:val="en-US"/>
+                              </w:rPr>
+                              <w:t xml:space="preserve">route add default </w:t>
+                            </w:r>
+                            <w:proofErr w:type="spellStart"/>
+                            <w:r>
+                              <w:rPr>
+                                <w:rFonts w:ascii="Consolas" w:hAnsi="Consolas"/>
+                                <w:sz w:val="20"/>
+                                <w:szCs w:val="20"/>
+                                <w:lang w:val="en-US"/>
+                              </w:rPr>
+                              <w:t>gw</w:t>
+                            </w:r>
+                            <w:proofErr w:type="spellEnd"/>
+                            <w:r>
+                              <w:rPr>
+                                <w:rFonts w:ascii="Consolas" w:hAnsi="Consolas"/>
+                                <w:sz w:val="20"/>
+                                <w:szCs w:val="20"/>
+                                <w:lang w:val="en-US"/>
+                              </w:rPr>
+                              <w:t xml:space="preserve"> 172.16.41.254</w:t>
+                            </w:r>
+                          </w:p>
+                        </w:txbxContent>
+                      </wps:txbx>
+                      <wps:bodyPr rot="0" vert="horz" wrap="square" lIns="91440" tIns="45720" rIns="91440" bIns="45720" anchor="ctr" anchorCtr="0">
+                        <a:noAutofit/>
+                      </wps:bodyPr>
+                    </wps:wsp>
+                  </a:graphicData>
+                </a:graphic>
+              </wp:inline>
+            </w:drawing>
+          </mc:Choice>
+          <mc:Fallback>
+            <w:pict>
+              <v:shape w14:anchorId="22DC427B" id="_x0000_s1028" type="#_x0000_t202" style="width:424pt;height:22pt;visibility:visible;mso-wrap-style:square;mso-left-percent:-10001;mso-top-percent:-10001;mso-position-horizontal:absolute;mso-position-horizontal-relative:char;mso-position-vertical:absolute;mso-position-vertical-relative:line;mso-left-percent:-10001;mso-top-percent:-10001;v-text-anchor:middle" o:gfxdata="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" fillcolor="#e7e6e6 [3214]">
+                <v:textbox>
+                  <w:txbxContent>
+                    <w:p>
+                      <w:pPr>
+                        <w:rPr>
+                          <w:rFonts w:ascii="Consolas" w:hAnsi="Consolas"/>
+                          <w:sz w:val="20"/>
+                          <w:szCs w:val="20"/>
+                          <w:lang w:val="en-US"/>
+                        </w:rPr>
+                      </w:pPr>
+                      <w:r>
+                        <w:rPr>
+                          <w:rFonts w:ascii="Consolas" w:hAnsi="Consolas"/>
+                          <w:sz w:val="20"/>
+                          <w:szCs w:val="20"/>
+                          <w:lang w:val="en-US"/>
+                        </w:rPr>
+                        <w:t xml:space="preserve"># </w:t>
+                      </w:r>
+                      <w:r>
+                        <w:rPr>
+                          <w:rFonts w:ascii="Consolas" w:hAnsi="Consolas"/>
+                          <w:sz w:val="20"/>
+                          <w:szCs w:val="20"/>
+                          <w:lang w:val="en-US"/>
+                        </w:rPr>
+                        <w:t xml:space="preserve">route add default </w:t>
+                      </w:r>
+                      <w:proofErr w:type="spellStart"/>
+                      <w:r>
+                        <w:rPr>
+                          <w:rFonts w:ascii="Consolas" w:hAnsi="Consolas"/>
+                          <w:sz w:val="20"/>
+                          <w:szCs w:val="20"/>
+                          <w:lang w:val="en-US"/>
+                        </w:rPr>
+                        <w:t>gw</w:t>
+                      </w:r>
+                      <w:proofErr w:type="spellEnd"/>
+                      <w:r>
+                        <w:rPr>
+                          <w:rFonts w:ascii="Consolas" w:hAnsi="Consolas"/>
+                          <w:sz w:val="20"/>
+                          <w:szCs w:val="20"/>
+                          <w:lang w:val="en-US"/>
+                        </w:rPr>
+                        <w:t xml:space="preserve"> 172.16.41.254</w:t>
+                      </w:r>
+                    </w:p>
+                  </w:txbxContent>
+                </v:textbox>
+                <w10:anchorlock/>
+              </v:shape>
+            </w:pict>
+          </mc:Fallback>
+        </mc:AlternateContent>
+      </w:r>
+    </w:p>
+    <w:p>
+      <w:pPr>
+        <w:jc w:val="both"/>
+      </w:pPr>
+      <w:r>
+        <w:tab/>
+      </w:r>
+      <w:r>
+        <w:t xml:space="preserve">Resta permitir que o </w:t>
+      </w:r>
+      <w:r>
+        <w:rPr>
+          <w:i/>
+        </w:rPr>
+        <w:t>router</w:t>
+      </w:r>
+      <w:r>
+        <w:t xml:space="preserve"> se possa ligar a endereços da Internet, ativando o protocolo NAT (</w:t>
+      </w:r>
+      <w:r>
+        <w:rPr>
+          <w:i/>
+        </w:rPr>
+        <w:t xml:space="preserve">Network </w:t>
+      </w:r>
+      <w:proofErr w:type="spellStart"/>
+      <w:r>
+        <w:rPr>
+          <w:i/>
+        </w:rPr>
+        <w:t>Address</w:t>
+      </w:r>
+      <w:proofErr w:type="spellEnd"/>
+      <w:r>
+        <w:rPr>
+          <w:i/>
+        </w:rPr>
+        <w:t xml:space="preserve"> </w:t>
+      </w:r>
+      <w:proofErr w:type="spellStart"/>
+      <w:r>
+        <w:rPr>
+          <w:i/>
+        </w:rPr>
+        <w:t>Translation</w:t>
+      </w:r>
+      <w:proofErr w:type="spellEnd"/>
+      <w:r>
+        <w:t xml:space="preserve">) no </w:t>
+      </w:r>
+      <w:r>
+        <w:rPr>
+          <w:i/>
+        </w:rPr>
+        <w:t>router</w:t>
+      </w:r>
+      <w:r>
+        <w:t xml:space="preserve">. A NAT utiliza uma tabela de </w:t>
+      </w:r>
+      <w:proofErr w:type="spellStart"/>
+      <w:r>
+        <w:rPr>
+          <w:i/>
+        </w:rPr>
+        <w:t>hash</w:t>
+      </w:r>
+      <w:proofErr w:type="spellEnd"/>
+      <w:r>
+        <w:t xml:space="preserve"> para modificar o endereço IP, de acordo com a rede onde teve origem. Desta forma, o pacote pode circular na Internet e chegar ao destino. Se uma resposta for enviada, o endereço do pacote passa de novo por </w:t>
+      </w:r>
+      <w:proofErr w:type="spellStart"/>
+      <w:r>
+        <w:rPr>
+          <w:i/>
+        </w:rPr>
+        <w:t>hashing</w:t>
+      </w:r>
+      <w:proofErr w:type="spellEnd"/>
+      <w:r>
+        <w:t xml:space="preserve"> e chega à rede original.</w:t>
+      </w:r>
+    </w:p>
+    <w:p>
+      <w:pPr>
+        <w:jc w:val="both"/>
+      </w:pPr>
+      <w:r>
+        <w:tab/>
+        <w:t>Para configurar o NAT é necessário:</w:t>
+      </w:r>
+    </w:p>
+    <w:p>
+      <w:pPr>
+        <w:pStyle w:val="PargrafodaLista"/>
+        <w:numPr>
+          <w:ilvl w:val="0"/>
+          <w:numId w:val="9"/>
+        </w:numPr>
+        <w:jc w:val="both"/>
+      </w:pPr>
+      <w:r>
+        <w:t>Indicar qual porta representa o contacto com a rede externa e qual representa o contacto com a rede interna:</w:t>
+      </w:r>
+    </w:p>
+    <w:p>
+      <w:pPr>
+        <w:pStyle w:val="PargrafodaLista"/>
+        <w:numPr>
+          <w:ilvl w:val="1"/>
+          <w:numId w:val="9"/>
+        </w:numPr>
+        <w:jc w:val="both"/>
+        <w:rPr>
+          <w:rFonts w:ascii="Consolas" w:hAnsi="Consolas"/>
+          <w:sz w:val="20"/>
+          <w:szCs w:val="20"/>
+        </w:rPr>
+      </w:pPr>
+      <w:proofErr w:type="spellStart"/>
+      <w:r>
+        <w:rPr>
+          <w:rFonts w:ascii="Consolas" w:hAnsi="Consolas"/>
+          <w:sz w:val="20"/>
+          <w:szCs w:val="20"/>
+        </w:rPr>
+        <w:t>ip</w:t>
+      </w:r>
+      <w:proofErr w:type="spellEnd"/>
+      <w:r>
+        <w:rPr>
+          <w:rFonts w:ascii="Consolas" w:hAnsi="Consolas"/>
+          <w:sz w:val="20"/>
+          <w:szCs w:val="20"/>
+        </w:rPr>
+        <w:t xml:space="preserve"> </w:t>
+      </w:r>
+      <w:proofErr w:type="spellStart"/>
+      <w:r>
+        <w:rPr>
+          <w:rFonts w:ascii="Consolas" w:hAnsi="Consolas"/>
+          <w:sz w:val="20"/>
+          <w:szCs w:val="20"/>
+        </w:rPr>
+        <w:t>nat</w:t>
+      </w:r>
+      <w:proofErr w:type="spellEnd"/>
+      <w:r>
+        <w:rPr>
+          <w:rFonts w:ascii="Consolas" w:hAnsi="Consolas"/>
+          <w:sz w:val="20"/>
+          <w:szCs w:val="20"/>
+        </w:rPr>
+        <w:t xml:space="preserve"> </w:t>
+      </w:r>
+      <w:proofErr w:type="spellStart"/>
+      <w:r>
+        <w:rPr>
+          <w:rFonts w:ascii="Consolas" w:hAnsi="Consolas"/>
+          <w:sz w:val="20"/>
+          <w:szCs w:val="20"/>
+        </w:rPr>
+        <w:t>inside</w:t>
+      </w:r>
+      <w:proofErr w:type="spellEnd"/>
+    </w:p>
+    <w:p>
+      <w:pPr>
+        <w:pStyle w:val="PargrafodaLista"/>
+        <w:numPr>
+          <w:ilvl w:val="1"/>
+          <w:numId w:val="9"/>
+        </w:numPr>
+        <w:jc w:val="both"/>
+        <w:rPr>
+          <w:rFonts w:ascii="Consolas" w:hAnsi="Consolas"/>
+          <w:sz w:val="20"/>
+          <w:szCs w:val="20"/>
+        </w:rPr>
+      </w:pPr>
+      <w:proofErr w:type="spellStart"/>
+      <w:r>
+        <w:rPr>
+          <w:rFonts w:ascii="Consolas" w:hAnsi="Consolas"/>
+          <w:sz w:val="20"/>
+          <w:szCs w:val="20"/>
+        </w:rPr>
+        <w:t>ip</w:t>
+      </w:r>
+      <w:proofErr w:type="spellEnd"/>
+      <w:r>
+        <w:rPr>
+          <w:rFonts w:ascii="Consolas" w:hAnsi="Consolas"/>
+          <w:sz w:val="20"/>
+          <w:szCs w:val="20"/>
+        </w:rPr>
+        <w:t xml:space="preserve"> </w:t>
+      </w:r>
+      <w:proofErr w:type="spellStart"/>
+      <w:r>
+        <w:rPr>
+          <w:rFonts w:ascii="Consolas" w:hAnsi="Consolas"/>
+          <w:sz w:val="20"/>
+          <w:szCs w:val="20"/>
+        </w:rPr>
+        <w:t>nat</w:t>
+      </w:r>
+      <w:proofErr w:type="spellEnd"/>
+      <w:r>
+        <w:rPr>
+          <w:rFonts w:ascii="Consolas" w:hAnsi="Consolas"/>
+          <w:sz w:val="20"/>
+          <w:szCs w:val="20"/>
+        </w:rPr>
+        <w:t xml:space="preserve"> </w:t>
+      </w:r>
+      <w:proofErr w:type="spellStart"/>
+      <w:r>
+        <w:rPr>
+          <w:rFonts w:ascii="Consolas" w:hAnsi="Consolas"/>
+          <w:sz w:val="20"/>
+          <w:szCs w:val="20"/>
+        </w:rPr>
+        <w:t>outside</w:t>
+      </w:r>
+      <w:proofErr w:type="spellEnd"/>
+    </w:p>
+    <w:p>
+      <w:pPr>
+        <w:pStyle w:val="PargrafodaLista"/>
+        <w:numPr>
+          <w:ilvl w:val="0"/>
+          <w:numId w:val="7"/>
+        </w:numPr>
+        <w:jc w:val="both"/>
+      </w:pPr>
+      <w:r>
+        <w:t xml:space="preserve">Configurar o NAT </w:t>
+      </w:r>
+      <w:proofErr w:type="spellStart"/>
+      <w:r>
+        <w:rPr>
+          <w:i/>
+        </w:rPr>
+        <w:t>overload</w:t>
+      </w:r>
+      <w:proofErr w:type="spellEnd"/>
+      <w:r>
+        <w:t xml:space="preserve">, isto é, permitir que o IP público atribuído ao router possa ser usado por vários </w:t>
+      </w:r>
+      <w:proofErr w:type="spellStart"/>
+      <w:r>
+        <w:rPr>
+          <w:i/>
+        </w:rPr>
+        <w:t>hosts</w:t>
+      </w:r>
+      <w:proofErr w:type="spellEnd"/>
+      <w:r>
+        <w:t xml:space="preserve"> internamente de forma concorrente:</w:t>
+      </w:r>
+    </w:p>
+    <w:p>
+      <w:pPr>
+        <w:pStyle w:val="PargrafodaLista"/>
+        <w:numPr>
+          <w:ilvl w:val="1"/>
+          <w:numId w:val="7"/>
+        </w:numPr>
+        <w:jc w:val="both"/>
+        <w:rPr>
+          <w:rFonts w:ascii="Consolas" w:hAnsi="Consolas"/>
+          <w:sz w:val="20"/>
+          <w:szCs w:val="20"/>
+          <w:lang w:val="en-US"/>
+        </w:rPr>
+      </w:pPr>
+      <w:proofErr w:type="spellStart"/>
+      <w:r>
+        <w:rPr>
+          <w:rFonts w:ascii="Consolas" w:hAnsi="Consolas" w:cs="Calibri"/>
+          <w:sz w:val="20"/>
+          <w:szCs w:val="20"/>
+          <w:lang w:val="en-US"/>
+        </w:rPr>
+        <w:t>ip</w:t>
+      </w:r>
+      <w:proofErr w:type="spellEnd"/>
+      <w:r>
+        <w:rPr>
+          <w:rFonts w:ascii="Consolas" w:hAnsi="Consolas" w:cs="Calibri"/>
+          <w:sz w:val="20"/>
+          <w:szCs w:val="20"/>
+          <w:lang w:val="en-US"/>
+        </w:rPr>
+        <w:t xml:space="preserve"> </w:t>
+      </w:r>
+      <w:proofErr w:type="spellStart"/>
+      <w:r>
+        <w:rPr>
+          <w:rFonts w:ascii="Consolas" w:hAnsi="Consolas" w:cs="Calibri"/>
+          <w:sz w:val="20"/>
+          <w:szCs w:val="20"/>
+          <w:lang w:val="en-US"/>
+        </w:rPr>
+        <w:t>nat</w:t>
+      </w:r>
+      <w:proofErr w:type="spellEnd"/>
+      <w:r>
+        <w:rPr>
+          <w:rFonts w:ascii="Consolas" w:hAnsi="Consolas" w:cs="Calibri"/>
+          <w:sz w:val="20"/>
+          <w:szCs w:val="20"/>
+          <w:lang w:val="en-US"/>
+        </w:rPr>
+        <w:t xml:space="preserve"> pool </w:t>
+      </w:r>
+      <w:proofErr w:type="spellStart"/>
+      <w:r>
+        <w:rPr>
+          <w:rFonts w:ascii="Consolas" w:hAnsi="Consolas" w:cs="Calibri"/>
+          <w:sz w:val="20"/>
+          <w:szCs w:val="20"/>
+          <w:lang w:val="en-US"/>
+        </w:rPr>
+        <w:t>ovrld</w:t>
+      </w:r>
+      <w:proofErr w:type="spellEnd"/>
+      <w:r>
+        <w:rPr>
+          <w:rFonts w:ascii="Consolas" w:hAnsi="Consolas" w:cs="Calibri"/>
+          <w:sz w:val="20"/>
+          <w:szCs w:val="20"/>
+          <w:lang w:val="en-US"/>
+        </w:rPr>
+        <w:t xml:space="preserve"> 172.16.1.</w:t>
+      </w:r>
+      <w:r>
+        <w:rPr>
+          <w:rFonts w:ascii="Consolas" w:hAnsi="Consolas" w:cs="Calibri"/>
+          <w:b/>
+          <w:bCs/>
+          <w:sz w:val="20"/>
+          <w:szCs w:val="20"/>
+          <w:lang w:val="en-US"/>
+        </w:rPr>
+        <w:t>Y</w:t>
+      </w:r>
+      <w:r>
+        <w:rPr>
+          <w:rFonts w:ascii="Consolas" w:hAnsi="Consolas" w:cs="Calibri"/>
+          <w:sz w:val="20"/>
+          <w:szCs w:val="20"/>
+          <w:lang w:val="en-US"/>
+        </w:rPr>
+        <w:t xml:space="preserve">9 </w:t>
+      </w:r>
+      <w:proofErr w:type="spellStart"/>
+      <w:r>
+        <w:rPr>
+          <w:rFonts w:ascii="Consolas" w:hAnsi="Consolas" w:cs="Calibri"/>
+          <w:sz w:val="20"/>
+          <w:szCs w:val="20"/>
+          <w:lang w:val="en-US"/>
+        </w:rPr>
+        <w:t>172.16.1.</w:t>
+      </w:r>
+      <w:r>
+        <w:rPr>
+          <w:rFonts w:ascii="Consolas" w:hAnsi="Consolas" w:cs="Calibri"/>
+          <w:b/>
+          <w:bCs/>
+          <w:sz w:val="20"/>
+          <w:szCs w:val="20"/>
+          <w:lang w:val="en-US"/>
+        </w:rPr>
+        <w:t>Y</w:t>
+      </w:r>
+      <w:r>
+        <w:rPr>
+          <w:rFonts w:ascii="Consolas" w:hAnsi="Consolas" w:cs="Calibri"/>
+          <w:sz w:val="20"/>
+          <w:szCs w:val="20"/>
+          <w:lang w:val="en-US"/>
+        </w:rPr>
+        <w:t>9</w:t>
+      </w:r>
+      <w:proofErr w:type="spellEnd"/>
+      <w:r>
+        <w:rPr>
+          <w:rFonts w:ascii="Consolas" w:hAnsi="Consolas" w:cs="Calibri"/>
+          <w:sz w:val="20"/>
+          <w:szCs w:val="20"/>
+          <w:lang w:val="en-US"/>
+        </w:rPr>
+        <w:t xml:space="preserve"> prefix 24</w:t>
+      </w:r>
+    </w:p>
+    <w:p>
+      <w:pPr>
+        <w:pStyle w:val="PargrafodaLista"/>
+        <w:numPr>
+          <w:ilvl w:val="1"/>
+          <w:numId w:val="7"/>
+        </w:numPr>
+        <w:jc w:val="both"/>
+        <w:rPr>
+          <w:rFonts w:ascii="Consolas" w:hAnsi="Consolas"/>
+          <w:sz w:val="20"/>
+          <w:szCs w:val="20"/>
+          <w:lang w:val="en-US"/>
+        </w:rPr>
+      </w:pPr>
+      <w:proofErr w:type="spellStart"/>
+      <w:r>
+        <w:rPr>
+          <w:rFonts w:ascii="Consolas" w:hAnsi="Consolas" w:cs="Calibri"/>
+          <w:sz w:val="20"/>
+          <w:szCs w:val="20"/>
+          <w:lang w:val="en-US"/>
+        </w:rPr>
+        <w:t>ip</w:t>
+      </w:r>
+      <w:proofErr w:type="spellEnd"/>
+      <w:r>
+        <w:rPr>
+          <w:rFonts w:ascii="Consolas" w:hAnsi="Consolas" w:cs="Calibri"/>
+          <w:sz w:val="20"/>
+          <w:szCs w:val="20"/>
+          <w:lang w:val="en-US"/>
+        </w:rPr>
+        <w:t xml:space="preserve"> </w:t>
+      </w:r>
+      <w:proofErr w:type="spellStart"/>
+      <w:r>
+        <w:rPr>
+          <w:rFonts w:ascii="Consolas" w:hAnsi="Consolas" w:cs="Calibri"/>
+          <w:sz w:val="20"/>
+          <w:szCs w:val="20"/>
+          <w:lang w:val="en-US"/>
+        </w:rPr>
+        <w:t>nat</w:t>
+      </w:r>
+      <w:proofErr w:type="spellEnd"/>
+      <w:r>
+        <w:rPr>
+          <w:rFonts w:ascii="Consolas" w:hAnsi="Consolas" w:cs="Calibri"/>
+          <w:sz w:val="20"/>
+          <w:szCs w:val="20"/>
+          <w:lang w:val="en-US"/>
+        </w:rPr>
+        <w:t xml:space="preserve"> inside source list 1 pool </w:t>
+      </w:r>
+      <w:proofErr w:type="spellStart"/>
+      <w:r>
+        <w:rPr>
+          <w:rFonts w:ascii="Consolas" w:hAnsi="Consolas" w:cs="Calibri"/>
+          <w:sz w:val="20"/>
+          <w:szCs w:val="20"/>
+          <w:lang w:val="en-US"/>
+        </w:rPr>
+        <w:t>ovrld</w:t>
+      </w:r>
+      <w:proofErr w:type="spellEnd"/>
+      <w:r>
+        <w:rPr>
+          <w:rFonts w:ascii="Consolas" w:hAnsi="Consolas" w:cs="Calibri"/>
+          <w:sz w:val="20"/>
+          <w:szCs w:val="20"/>
+          <w:lang w:val="en-US"/>
+        </w:rPr>
+        <w:t xml:space="preserve"> overload</w:t>
+      </w:r>
+    </w:p>
+    <w:p>
+      <w:pPr>
+        <w:pStyle w:val="PargrafodaLista"/>
+        <w:numPr>
+          <w:ilvl w:val="0"/>
+          <w:numId w:val="7"/>
+        </w:numPr>
+        <w:jc w:val="both"/>
+      </w:pPr>
+      <w:r>
+        <w:t xml:space="preserve">Indicar quais são os </w:t>
+      </w:r>
+      <w:proofErr w:type="spellStart"/>
+      <w:r>
+        <w:t>IPs</w:t>
+      </w:r>
+      <w:proofErr w:type="spellEnd"/>
+      <w:r>
+        <w:t xml:space="preserve"> que têm acesso ao IP público do router:</w:t>
+      </w:r>
+    </w:p>
+    <w:p>
+      <w:pPr>
+        <w:pStyle w:val="PargrafodaLista"/>
+        <w:numPr>
+          <w:ilvl w:val="1"/>
+          <w:numId w:val="7"/>
+        </w:numPr>
+        <w:jc w:val="both"/>
+        <w:rPr>
+          <w:rFonts w:ascii="Consolas" w:hAnsi="Consolas"/>
+          <w:sz w:val="20"/>
+          <w:szCs w:val="20"/>
+        </w:rPr>
+      </w:pPr>
+      <w:proofErr w:type="spellStart"/>
+      <w:r>
+        <w:rPr>
+          <w:rFonts w:ascii="Consolas" w:hAnsi="Consolas" w:cs="Calibri"/>
+          <w:sz w:val="20"/>
+          <w:szCs w:val="20"/>
+        </w:rPr>
+        <w:t>access-list</w:t>
+      </w:r>
+      <w:proofErr w:type="spellEnd"/>
+      <w:r>
+        <w:rPr>
+          <w:rFonts w:ascii="Consolas" w:hAnsi="Consolas" w:cs="Calibri"/>
+          <w:sz w:val="20"/>
+          <w:szCs w:val="20"/>
+        </w:rPr>
+        <w:t xml:space="preserve"> 1 </w:t>
+      </w:r>
+      <w:proofErr w:type="spellStart"/>
+      <w:r>
+        <w:rPr>
+          <w:rFonts w:ascii="Consolas" w:hAnsi="Consolas" w:cs="Calibri"/>
+          <w:sz w:val="20"/>
+          <w:szCs w:val="20"/>
+        </w:rPr>
+        <w:t>permit</w:t>
+      </w:r>
+      <w:proofErr w:type="spellEnd"/>
+      <w:r>
+        <w:rPr>
+          <w:rFonts w:ascii="Consolas" w:hAnsi="Consolas" w:cs="Calibri"/>
+          <w:sz w:val="20"/>
+          <w:szCs w:val="20"/>
+        </w:rPr>
+        <w:t xml:space="preserve"> 172.16.</w:t>
+      </w:r>
+      <w:r>
+        <w:rPr>
+          <w:rFonts w:ascii="Consolas" w:hAnsi="Consolas" w:cs="Calibri"/>
+          <w:b/>
+          <w:bCs/>
+          <w:sz w:val="20"/>
+          <w:szCs w:val="20"/>
+        </w:rPr>
+        <w:t>Y</w:t>
+      </w:r>
+      <w:r>
+        <w:rPr>
+          <w:rFonts w:ascii="Consolas" w:hAnsi="Consolas" w:cs="Calibri"/>
+          <w:sz w:val="20"/>
+          <w:szCs w:val="20"/>
+        </w:rPr>
+        <w:t>0.0 0.0.0.7</w:t>
+      </w:r>
+    </w:p>
+    <w:p>
+      <w:pPr>
+        <w:pStyle w:val="PargrafodaLista"/>
+        <w:numPr>
+          <w:ilvl w:val="1"/>
+          <w:numId w:val="7"/>
+        </w:numPr>
+        <w:jc w:val="both"/>
+        <w:rPr>
+          <w:rFonts w:ascii="Consolas" w:hAnsi="Consolas"/>
+          <w:sz w:val="20"/>
+          <w:szCs w:val="20"/>
+        </w:rPr>
+      </w:pPr>
+      <w:proofErr w:type="spellStart"/>
+      <w:r>
+        <w:rPr>
+          <w:rFonts w:ascii="Consolas" w:hAnsi="Consolas"/>
+          <w:sz w:val="20"/>
+          <w:szCs w:val="20"/>
+        </w:rPr>
+        <w:t>access-lis</w:t>
+      </w:r>
+      <w:r>
+        <w:rPr>
+          <w:rFonts w:ascii="Consolas" w:hAnsi="Consolas"/>
+          <w:sz w:val="20"/>
+          <w:szCs w:val="20"/>
+        </w:rPr>
+        <w:t>t</w:t>
+      </w:r>
+      <w:proofErr w:type="spellEnd"/>
+      <w:r>
+        <w:rPr>
+          <w:rFonts w:ascii="Consolas" w:hAnsi="Consolas"/>
+          <w:sz w:val="20"/>
+          <w:szCs w:val="20"/>
+        </w:rPr>
+        <w:t xml:space="preserve"> 1 </w:t>
+      </w:r>
+      <w:proofErr w:type="spellStart"/>
+      <w:r>
+        <w:rPr>
+          <w:rFonts w:ascii="Consolas" w:hAnsi="Consolas"/>
+          <w:sz w:val="20"/>
+          <w:szCs w:val="20"/>
+        </w:rPr>
+        <w:t>permit</w:t>
+      </w:r>
+      <w:proofErr w:type="spellEnd"/>
+      <w:r>
+        <w:rPr>
+          <w:rFonts w:ascii="Consolas" w:hAnsi="Consolas"/>
+          <w:sz w:val="20"/>
+          <w:szCs w:val="20"/>
+        </w:rPr>
+        <w:t xml:space="preserve"> 172.16.</w:t>
+      </w:r>
+      <w:r>
+        <w:rPr>
+          <w:rFonts w:ascii="Consolas" w:hAnsi="Consolas"/>
+          <w:b/>
+          <w:sz w:val="20"/>
+          <w:szCs w:val="20"/>
+        </w:rPr>
+        <w:t>Y</w:t>
+      </w:r>
+      <w:r>
+        <w:rPr>
+          <w:rFonts w:ascii="Consolas" w:hAnsi="Consolas"/>
+          <w:sz w:val="20"/>
+          <w:szCs w:val="20"/>
+        </w:rPr>
+        <w:t>1.0 0.0.0.7</w:t>
+      </w:r>
+    </w:p>
+    <w:p>
+      <w:pPr>
+        <w:ind w:firstLine="708"/>
+        <w:jc w:val="both"/>
+      </w:pPr>
+      <w:r>
+        <w:t>Na configuração exemplo, computadores pertencentes à Vlan0 ou Vlan1 que tenham como último número de IP um número entre 0 e 7 podem usufruir do IP público atribuído ao router 172.16.1.Y9.</w:t>
       </w:r>
     </w:p>
     <w:p>
@@ -3266,9 +6691,11 @@
           <w:numId w:val="1"/>
         </w:numPr>
       </w:pPr>
+      <w:bookmarkStart w:id="14" w:name="_Toc469786949"/>
       <w:r>
         <w:t>Experiência 5: DNS</w:t>
       </w:r>
+      <w:bookmarkEnd w:id="14"/>
     </w:p>
     <w:p/>
     <w:p>
@@ -3279,11 +6706,38 @@
           <w:numId w:val="1"/>
         </w:numPr>
       </w:pPr>
+      <w:bookmarkStart w:id="15" w:name="_Toc469786950"/>
       <w:r>
         <w:t>Experiência 6: conexões TCP</w:t>
       </w:r>
+      <w:bookmarkEnd w:id="15"/>
     </w:p>
     <w:p/>
+    <w:p>
+      <w:pPr>
+        <w:pStyle w:val="Cabealho2"/>
+        <w:numPr>
+          <w:ilvl w:val="1"/>
+          <w:numId w:val="1"/>
+        </w:numPr>
+      </w:pPr>
+      <w:r>
+        <w:t>Experiência 7</w:t>
+      </w:r>
+      <w:r>
+        <w:t xml:space="preserve">: </w:t>
+      </w:r>
+      <w:r>
+        <w:t>implementar NAT em Linux</w:t>
+      </w:r>
+    </w:p>
+    <w:p>
+      <w:r>
+        <w:t>(inventar?!?!)</w:t>
+      </w:r>
+      <w:bookmarkStart w:id="16" w:name="_GoBack"/>
+      <w:bookmarkEnd w:id="16"/>
+    </w:p>
     <w:p>
       <w:pPr>
         <w:pStyle w:val="Cabealho1"/>
@@ -3292,15 +6746,15 @@
           <w:numId w:val="1"/>
         </w:numPr>
       </w:pPr>
-      <w:bookmarkStart w:id="8" w:name="_Toc469755032"/>
+      <w:bookmarkStart w:id="17" w:name="_Toc469786951"/>
       <w:r>
         <w:t>Conclusões</w:t>
       </w:r>
-      <w:bookmarkEnd w:id="8"/>
+      <w:bookmarkEnd w:id="17"/>
     </w:p>
     <w:sectPr>
-      <w:headerReference w:type="default" r:id="rId11"/>
-      <w:footerReference w:type="default" r:id="rId12"/>
+      <w:headerReference w:type="default" r:id="rId14"/>
+      <w:footerReference w:type="default" r:id="rId15"/>
       <w:pgSz w:w="11906" w:h="16838"/>
       <w:pgMar w:top="1417" w:right="1701" w:bottom="1417" w:left="1701" w:header="708" w:footer="708" w:gutter="0"/>
       <w:cols w:space="708"/>
@@ -3346,6 +6800,7 @@
         <w:docPartUnique/>
       </w:docPartObj>
     </w:sdtPr>
+    <w:sdtEndPr/>
     <w:sdtContent>
       <w:p>
         <w:pPr>
@@ -3365,7 +6820,7 @@
           <w:rPr>
             <w:noProof/>
           </w:rPr>
-          <w:t>6</w:t>
+          <w:t>7</w:t>
         </w:r>
         <w:r>
           <w:fldChar w:fldCharType="end"/>
@@ -3974,6 +7429,458 @@
       </w:rPr>
     </w:lvl>
   </w:abstractNum>
+  <w:abstractNum w:abstractNumId="5" w15:restartNumberingAfterBreak="0">
+    <w:nsid w:val="5E8F6BD8"/>
+    <w:multiLevelType w:val="hybridMultilevel"/>
+    <w:tmpl w:val="163E9A1A"/>
+    <w:lvl w:ilvl="0" w:tplc="08160001">
+      <w:start w:val="1"/>
+      <w:numFmt w:val="bullet"/>
+      <w:lvlText w:val=""/>
+      <w:lvlJc w:val="left"/>
+      <w:pPr>
+        <w:ind w:left="1776" w:hanging="360"/>
+      </w:pPr>
+      <w:rPr>
+        <w:rFonts w:ascii="Symbol" w:hAnsi="Symbol" w:hint="default"/>
+      </w:rPr>
+    </w:lvl>
+    <w:lvl w:ilvl="1" w:tplc="08160003">
+      <w:start w:val="1"/>
+      <w:numFmt w:val="bullet"/>
+      <w:lvlText w:val="o"/>
+      <w:lvlJc w:val="left"/>
+      <w:pPr>
+        <w:ind w:left="2496" w:hanging="360"/>
+      </w:pPr>
+      <w:rPr>
+        <w:rFonts w:ascii="Courier New" w:hAnsi="Courier New" w:cs="Courier New" w:hint="default"/>
+      </w:rPr>
+    </w:lvl>
+    <w:lvl w:ilvl="2" w:tplc="08160005" w:tentative="1">
+      <w:start w:val="1"/>
+      <w:numFmt w:val="bullet"/>
+      <w:lvlText w:val=""/>
+      <w:lvlJc w:val="left"/>
+      <w:pPr>
+        <w:ind w:left="3216" w:hanging="360"/>
+      </w:pPr>
+      <w:rPr>
+        <w:rFonts w:ascii="Wingdings" w:hAnsi="Wingdings" w:hint="default"/>
+      </w:rPr>
+    </w:lvl>
+    <w:lvl w:ilvl="3" w:tplc="08160001" w:tentative="1">
+      <w:start w:val="1"/>
+      <w:numFmt w:val="bullet"/>
+      <w:lvlText w:val=""/>
+      <w:lvlJc w:val="left"/>
+      <w:pPr>
+        <w:ind w:left="3936" w:hanging="360"/>
+      </w:pPr>
+      <w:rPr>
+        <w:rFonts w:ascii="Symbol" w:hAnsi="Symbol" w:hint="default"/>
+      </w:rPr>
+    </w:lvl>
+    <w:lvl w:ilvl="4" w:tplc="08160003" w:tentative="1">
+      <w:start w:val="1"/>
+      <w:numFmt w:val="bullet"/>
+      <w:lvlText w:val="o"/>
+      <w:lvlJc w:val="left"/>
+      <w:pPr>
+        <w:ind w:left="4656" w:hanging="360"/>
+      </w:pPr>
+      <w:rPr>
+        <w:rFonts w:ascii="Courier New" w:hAnsi="Courier New" w:cs="Courier New" w:hint="default"/>
+      </w:rPr>
+    </w:lvl>
+    <w:lvl w:ilvl="5" w:tplc="08160005" w:tentative="1">
+      <w:start w:val="1"/>
+      <w:numFmt w:val="bullet"/>
+      <w:lvlText w:val=""/>
+      <w:lvlJc w:val="left"/>
+      <w:pPr>
+        <w:ind w:left="5376" w:hanging="360"/>
+      </w:pPr>
+      <w:rPr>
+        <w:rFonts w:ascii="Wingdings" w:hAnsi="Wingdings" w:hint="default"/>
+      </w:rPr>
+    </w:lvl>
+    <w:lvl w:ilvl="6" w:tplc="08160001" w:tentative="1">
+      <w:start w:val="1"/>
+      <w:numFmt w:val="bullet"/>
+      <w:lvlText w:val=""/>
+      <w:lvlJc w:val="left"/>
+      <w:pPr>
+        <w:ind w:left="6096" w:hanging="360"/>
+      </w:pPr>
+      <w:rPr>
+        <w:rFonts w:ascii="Symbol" w:hAnsi="Symbol" w:hint="default"/>
+      </w:rPr>
+    </w:lvl>
+    <w:lvl w:ilvl="7" w:tplc="08160003" w:tentative="1">
+      <w:start w:val="1"/>
+      <w:numFmt w:val="bullet"/>
+      <w:lvlText w:val="o"/>
+      <w:lvlJc w:val="left"/>
+      <w:pPr>
+        <w:ind w:left="6816" w:hanging="360"/>
+      </w:pPr>
+      <w:rPr>
+        <w:rFonts w:ascii="Courier New" w:hAnsi="Courier New" w:cs="Courier New" w:hint="default"/>
+      </w:rPr>
+    </w:lvl>
+    <w:lvl w:ilvl="8" w:tplc="08160005" w:tentative="1">
+      <w:start w:val="1"/>
+      <w:numFmt w:val="bullet"/>
+      <w:lvlText w:val=""/>
+      <w:lvlJc w:val="left"/>
+      <w:pPr>
+        <w:ind w:left="7536" w:hanging="360"/>
+      </w:pPr>
+      <w:rPr>
+        <w:rFonts w:ascii="Wingdings" w:hAnsi="Wingdings" w:hint="default"/>
+      </w:rPr>
+    </w:lvl>
+  </w:abstractNum>
+  <w:abstractNum w:abstractNumId="6" w15:restartNumberingAfterBreak="0">
+    <w:nsid w:val="69385B54"/>
+    <w:multiLevelType w:val="hybridMultilevel"/>
+    <w:tmpl w:val="BA0840E0"/>
+    <w:lvl w:ilvl="0" w:tplc="08160001">
+      <w:start w:val="1"/>
+      <w:numFmt w:val="bullet"/>
+      <w:lvlText w:val=""/>
+      <w:lvlJc w:val="left"/>
+      <w:pPr>
+        <w:ind w:left="1428" w:hanging="360"/>
+      </w:pPr>
+      <w:rPr>
+        <w:rFonts w:ascii="Symbol" w:hAnsi="Symbol" w:hint="default"/>
+      </w:rPr>
+    </w:lvl>
+    <w:lvl w:ilvl="1" w:tplc="08160003" w:tentative="1">
+      <w:start w:val="1"/>
+      <w:numFmt w:val="bullet"/>
+      <w:lvlText w:val="o"/>
+      <w:lvlJc w:val="left"/>
+      <w:pPr>
+        <w:ind w:left="2148" w:hanging="360"/>
+      </w:pPr>
+      <w:rPr>
+        <w:rFonts w:ascii="Courier New" w:hAnsi="Courier New" w:cs="Courier New" w:hint="default"/>
+      </w:rPr>
+    </w:lvl>
+    <w:lvl w:ilvl="2" w:tplc="08160005" w:tentative="1">
+      <w:start w:val="1"/>
+      <w:numFmt w:val="bullet"/>
+      <w:lvlText w:val=""/>
+      <w:lvlJc w:val="left"/>
+      <w:pPr>
+        <w:ind w:left="2868" w:hanging="360"/>
+      </w:pPr>
+      <w:rPr>
+        <w:rFonts w:ascii="Wingdings" w:hAnsi="Wingdings" w:hint="default"/>
+      </w:rPr>
+    </w:lvl>
+    <w:lvl w:ilvl="3" w:tplc="08160001" w:tentative="1">
+      <w:start w:val="1"/>
+      <w:numFmt w:val="bullet"/>
+      <w:lvlText w:val=""/>
+      <w:lvlJc w:val="left"/>
+      <w:pPr>
+        <w:ind w:left="3588" w:hanging="360"/>
+      </w:pPr>
+      <w:rPr>
+        <w:rFonts w:ascii="Symbol" w:hAnsi="Symbol" w:hint="default"/>
+      </w:rPr>
+    </w:lvl>
+    <w:lvl w:ilvl="4" w:tplc="08160003" w:tentative="1">
+      <w:start w:val="1"/>
+      <w:numFmt w:val="bullet"/>
+      <w:lvlText w:val="o"/>
+      <w:lvlJc w:val="left"/>
+      <w:pPr>
+        <w:ind w:left="4308" w:hanging="360"/>
+      </w:pPr>
+      <w:rPr>
+        <w:rFonts w:ascii="Courier New" w:hAnsi="Courier New" w:cs="Courier New" w:hint="default"/>
+      </w:rPr>
+    </w:lvl>
+    <w:lvl w:ilvl="5" w:tplc="08160005" w:tentative="1">
+      <w:start w:val="1"/>
+      <w:numFmt w:val="bullet"/>
+      <w:lvlText w:val=""/>
+      <w:lvlJc w:val="left"/>
+      <w:pPr>
+        <w:ind w:left="5028" w:hanging="360"/>
+      </w:pPr>
+      <w:rPr>
+        <w:rFonts w:ascii="Wingdings" w:hAnsi="Wingdings" w:hint="default"/>
+      </w:rPr>
+    </w:lvl>
+    <w:lvl w:ilvl="6" w:tplc="08160001" w:tentative="1">
+      <w:start w:val="1"/>
+      <w:numFmt w:val="bullet"/>
+      <w:lvlText w:val=""/>
+      <w:lvlJc w:val="left"/>
+      <w:pPr>
+        <w:ind w:left="5748" w:hanging="360"/>
+      </w:pPr>
+      <w:rPr>
+        <w:rFonts w:ascii="Symbol" w:hAnsi="Symbol" w:hint="default"/>
+      </w:rPr>
+    </w:lvl>
+    <w:lvl w:ilvl="7" w:tplc="08160003" w:tentative="1">
+      <w:start w:val="1"/>
+      <w:numFmt w:val="bullet"/>
+      <w:lvlText w:val="o"/>
+      <w:lvlJc w:val="left"/>
+      <w:pPr>
+        <w:ind w:left="6468" w:hanging="360"/>
+      </w:pPr>
+      <w:rPr>
+        <w:rFonts w:ascii="Courier New" w:hAnsi="Courier New" w:cs="Courier New" w:hint="default"/>
+      </w:rPr>
+    </w:lvl>
+    <w:lvl w:ilvl="8" w:tplc="08160005" w:tentative="1">
+      <w:start w:val="1"/>
+      <w:numFmt w:val="bullet"/>
+      <w:lvlText w:val=""/>
+      <w:lvlJc w:val="left"/>
+      <w:pPr>
+        <w:ind w:left="7188" w:hanging="360"/>
+      </w:pPr>
+      <w:rPr>
+        <w:rFonts w:ascii="Wingdings" w:hAnsi="Wingdings" w:hint="default"/>
+      </w:rPr>
+    </w:lvl>
+  </w:abstractNum>
+  <w:abstractNum w:abstractNumId="7" w15:restartNumberingAfterBreak="0">
+    <w:nsid w:val="6DDA1CD7"/>
+    <w:multiLevelType w:val="hybridMultilevel"/>
+    <w:tmpl w:val="3232EDBE"/>
+    <w:lvl w:ilvl="0" w:tplc="08160001">
+      <w:start w:val="1"/>
+      <w:numFmt w:val="bullet"/>
+      <w:lvlText w:val=""/>
+      <w:lvlJc w:val="left"/>
+      <w:pPr>
+        <w:ind w:left="1776" w:hanging="360"/>
+      </w:pPr>
+      <w:rPr>
+        <w:rFonts w:ascii="Symbol" w:hAnsi="Symbol" w:hint="default"/>
+      </w:rPr>
+    </w:lvl>
+    <w:lvl w:ilvl="1" w:tplc="08160003" w:tentative="1">
+      <w:start w:val="1"/>
+      <w:numFmt w:val="bullet"/>
+      <w:lvlText w:val="o"/>
+      <w:lvlJc w:val="left"/>
+      <w:pPr>
+        <w:ind w:left="2496" w:hanging="360"/>
+      </w:pPr>
+      <w:rPr>
+        <w:rFonts w:ascii="Courier New" w:hAnsi="Courier New" w:cs="Courier New" w:hint="default"/>
+      </w:rPr>
+    </w:lvl>
+    <w:lvl w:ilvl="2" w:tplc="08160005" w:tentative="1">
+      <w:start w:val="1"/>
+      <w:numFmt w:val="bullet"/>
+      <w:lvlText w:val=""/>
+      <w:lvlJc w:val="left"/>
+      <w:pPr>
+        <w:ind w:left="3216" w:hanging="360"/>
+      </w:pPr>
+      <w:rPr>
+        <w:rFonts w:ascii="Wingdings" w:hAnsi="Wingdings" w:hint="default"/>
+      </w:rPr>
+    </w:lvl>
+    <w:lvl w:ilvl="3" w:tplc="08160001" w:tentative="1">
+      <w:start w:val="1"/>
+      <w:numFmt w:val="bullet"/>
+      <w:lvlText w:val=""/>
+      <w:lvlJc w:val="left"/>
+      <w:pPr>
+        <w:ind w:left="3936" w:hanging="360"/>
+      </w:pPr>
+      <w:rPr>
+        <w:rFonts w:ascii="Symbol" w:hAnsi="Symbol" w:hint="default"/>
+      </w:rPr>
+    </w:lvl>
+    <w:lvl w:ilvl="4" w:tplc="08160003" w:tentative="1">
+      <w:start w:val="1"/>
+      <w:numFmt w:val="bullet"/>
+      <w:lvlText w:val="o"/>
+      <w:lvlJc w:val="left"/>
+      <w:pPr>
+        <w:ind w:left="4656" w:hanging="360"/>
+      </w:pPr>
+      <w:rPr>
+        <w:rFonts w:ascii="Courier New" w:hAnsi="Courier New" w:cs="Courier New" w:hint="default"/>
+      </w:rPr>
+    </w:lvl>
+    <w:lvl w:ilvl="5" w:tplc="08160005" w:tentative="1">
+      <w:start w:val="1"/>
+      <w:numFmt w:val="bullet"/>
+      <w:lvlText w:val=""/>
+      <w:lvlJc w:val="left"/>
+      <w:pPr>
+        <w:ind w:left="5376" w:hanging="360"/>
+      </w:pPr>
+      <w:rPr>
+        <w:rFonts w:ascii="Wingdings" w:hAnsi="Wingdings" w:hint="default"/>
+      </w:rPr>
+    </w:lvl>
+    <w:lvl w:ilvl="6" w:tplc="08160001" w:tentative="1">
+      <w:start w:val="1"/>
+      <w:numFmt w:val="bullet"/>
+      <w:lvlText w:val=""/>
+      <w:lvlJc w:val="left"/>
+      <w:pPr>
+        <w:ind w:left="6096" w:hanging="360"/>
+      </w:pPr>
+      <w:rPr>
+        <w:rFonts w:ascii="Symbol" w:hAnsi="Symbol" w:hint="default"/>
+      </w:rPr>
+    </w:lvl>
+    <w:lvl w:ilvl="7" w:tplc="08160003" w:tentative="1">
+      <w:start w:val="1"/>
+      <w:numFmt w:val="bullet"/>
+      <w:lvlText w:val="o"/>
+      <w:lvlJc w:val="left"/>
+      <w:pPr>
+        <w:ind w:left="6816" w:hanging="360"/>
+      </w:pPr>
+      <w:rPr>
+        <w:rFonts w:ascii="Courier New" w:hAnsi="Courier New" w:cs="Courier New" w:hint="default"/>
+      </w:rPr>
+    </w:lvl>
+    <w:lvl w:ilvl="8" w:tplc="08160005" w:tentative="1">
+      <w:start w:val="1"/>
+      <w:numFmt w:val="bullet"/>
+      <w:lvlText w:val=""/>
+      <w:lvlJc w:val="left"/>
+      <w:pPr>
+        <w:ind w:left="7536" w:hanging="360"/>
+      </w:pPr>
+      <w:rPr>
+        <w:rFonts w:ascii="Wingdings" w:hAnsi="Wingdings" w:hint="default"/>
+      </w:rPr>
+    </w:lvl>
+  </w:abstractNum>
+  <w:abstractNum w:abstractNumId="8" w15:restartNumberingAfterBreak="0">
+    <w:nsid w:val="78E71AB9"/>
+    <w:multiLevelType w:val="hybridMultilevel"/>
+    <w:tmpl w:val="A492FC06"/>
+    <w:lvl w:ilvl="0" w:tplc="08160001">
+      <w:start w:val="1"/>
+      <w:numFmt w:val="bullet"/>
+      <w:lvlText w:val=""/>
+      <w:lvlJc w:val="left"/>
+      <w:pPr>
+        <w:ind w:left="1776" w:hanging="360"/>
+      </w:pPr>
+      <w:rPr>
+        <w:rFonts w:ascii="Symbol" w:hAnsi="Symbol" w:hint="default"/>
+      </w:rPr>
+    </w:lvl>
+    <w:lvl w:ilvl="1" w:tplc="08160003">
+      <w:start w:val="1"/>
+      <w:numFmt w:val="bullet"/>
+      <w:lvlText w:val="o"/>
+      <w:lvlJc w:val="left"/>
+      <w:pPr>
+        <w:ind w:left="2496" w:hanging="360"/>
+      </w:pPr>
+      <w:rPr>
+        <w:rFonts w:ascii="Courier New" w:hAnsi="Courier New" w:cs="Courier New" w:hint="default"/>
+      </w:rPr>
+    </w:lvl>
+    <w:lvl w:ilvl="2" w:tplc="08160005" w:tentative="1">
+      <w:start w:val="1"/>
+      <w:numFmt w:val="bullet"/>
+      <w:lvlText w:val=""/>
+      <w:lvlJc w:val="left"/>
+      <w:pPr>
+        <w:ind w:left="3216" w:hanging="360"/>
+      </w:pPr>
+      <w:rPr>
+        <w:rFonts w:ascii="Wingdings" w:hAnsi="Wingdings" w:hint="default"/>
+      </w:rPr>
+    </w:lvl>
+    <w:lvl w:ilvl="3" w:tplc="08160001" w:tentative="1">
+      <w:start w:val="1"/>
+      <w:numFmt w:val="bullet"/>
+      <w:lvlText w:val=""/>
+      <w:lvlJc w:val="left"/>
+      <w:pPr>
+        <w:ind w:left="3936" w:hanging="360"/>
+      </w:pPr>
+      <w:rPr>
+        <w:rFonts w:ascii="Symbol" w:hAnsi="Symbol" w:hint="default"/>
+      </w:rPr>
+    </w:lvl>
+    <w:lvl w:ilvl="4" w:tplc="08160003" w:tentative="1">
+      <w:start w:val="1"/>
+      <w:numFmt w:val="bullet"/>
+      <w:lvlText w:val="o"/>
+      <w:lvlJc w:val="left"/>
+      <w:pPr>
+        <w:ind w:left="4656" w:hanging="360"/>
+      </w:pPr>
+      <w:rPr>
+        <w:rFonts w:ascii="Courier New" w:hAnsi="Courier New" w:cs="Courier New" w:hint="default"/>
+      </w:rPr>
+    </w:lvl>
+    <w:lvl w:ilvl="5" w:tplc="08160005" w:tentative="1">
+      <w:start w:val="1"/>
+      <w:numFmt w:val="bullet"/>
+      <w:lvlText w:val=""/>
+      <w:lvlJc w:val="left"/>
+      <w:pPr>
+        <w:ind w:left="5376" w:hanging="360"/>
+      </w:pPr>
+      <w:rPr>
+        <w:rFonts w:ascii="Wingdings" w:hAnsi="Wingdings" w:hint="default"/>
+      </w:rPr>
+    </w:lvl>
+    <w:lvl w:ilvl="6" w:tplc="08160001" w:tentative="1">
+      <w:start w:val="1"/>
+      <w:numFmt w:val="bullet"/>
+      <w:lvlText w:val=""/>
+      <w:lvlJc w:val="left"/>
+      <w:pPr>
+        <w:ind w:left="6096" w:hanging="360"/>
+      </w:pPr>
+      <w:rPr>
+        <w:rFonts w:ascii="Symbol" w:hAnsi="Symbol" w:hint="default"/>
+      </w:rPr>
+    </w:lvl>
+    <w:lvl w:ilvl="7" w:tplc="08160003" w:tentative="1">
+      <w:start w:val="1"/>
+      <w:numFmt w:val="bullet"/>
+      <w:lvlText w:val="o"/>
+      <w:lvlJc w:val="left"/>
+      <w:pPr>
+        <w:ind w:left="6816" w:hanging="360"/>
+      </w:pPr>
+      <w:rPr>
+        <w:rFonts w:ascii="Courier New" w:hAnsi="Courier New" w:cs="Courier New" w:hint="default"/>
+      </w:rPr>
+    </w:lvl>
+    <w:lvl w:ilvl="8" w:tplc="08160005" w:tentative="1">
+      <w:start w:val="1"/>
+      <w:numFmt w:val="bullet"/>
+      <w:lvlText w:val=""/>
+      <w:lvlJc w:val="left"/>
+      <w:pPr>
+        <w:ind w:left="7536" w:hanging="360"/>
+      </w:pPr>
+      <w:rPr>
+        <w:rFonts w:ascii="Wingdings" w:hAnsi="Wingdings" w:hint="default"/>
+      </w:rPr>
+    </w:lvl>
+  </w:abstractNum>
   <w:num w:numId="1">
     <w:abstractNumId w:val="0"/>
   </w:num>
@@ -3988,6 +7895,18 @@
   </w:num>
   <w:num w:numId="5">
     <w:abstractNumId w:val="4"/>
+  </w:num>
+  <w:num w:numId="6">
+    <w:abstractNumId w:val="6"/>
+  </w:num>
+  <w:num w:numId="7">
+    <w:abstractNumId w:val="8"/>
+  </w:num>
+  <w:num w:numId="8">
+    <w:abstractNumId w:val="7"/>
+  </w:num>
+  <w:num w:numId="9">
+    <w:abstractNumId w:val="5"/>
   </w:num>
 </w:numbering>
 </file>
@@ -4457,6 +8376,7 @@
   <w:style w:type="character" w:default="1" w:styleId="Tipodeletrapredefinidodopargrafo">
     <w:name w:val="Default Paragraph Font"/>
     <w:uiPriority w:val="1"/>
+    <w:semiHidden/>
     <w:unhideWhenUsed/>
   </w:style>
   <w:style w:type="table" w:default="1" w:styleId="Tabelanormal">
@@ -4725,6 +8645,19 @@
       <w:sz w:val="18"/>
       <w:szCs w:val="18"/>
     </w:rPr>
+  </w:style>
+  <w:style w:type="paragraph" w:styleId="ndice3">
+    <w:name w:val="toc 3"/>
+    <w:basedOn w:val="Normal"/>
+    <w:next w:val="Normal"/>
+    <w:autoRedefine/>
+    <w:uiPriority w:val="39"/>
+    <w:unhideWhenUsed/>
+    <w:rsid w:val="00CD43FF"/>
+    <w:pPr>
+      <w:spacing w:after="100"/>
+      <w:ind w:left="440"/>
+    </w:pPr>
   </w:style>
 </w:styles>
 </file>
@@ -4995,7 +8928,7 @@
 </file>
 
 <file path=customXml/itemProps1.xml><?xml version="1.0" encoding="utf-8"?>
-<ds:datastoreItem xmlns:ds="http://schemas.openxmlformats.org/officeDocument/2006/customXml" ds:itemID="{77709413-6F14-4588-A9AB-A6289A84987C}">
+<ds:datastoreItem xmlns:ds="http://schemas.openxmlformats.org/officeDocument/2006/customXml" ds:itemID="{98BA7172-4B54-4E2B-89E0-4FB6E0E8E28F}">
   <ds:schemaRefs>
     <ds:schemaRef ds:uri="http://schemas.openxmlformats.org/officeDocument/2006/bibliography"/>
   </ds:schemaRefs>

</xml_diff>

<commit_message>
url.c, exp7 and conclusions done.
</commit_message>
<xml_diff>
--- a/Trabalho 2/docs/RCOM Proj 2 Relatório.docx
+++ b/Trabalho 2/docs/RCOM Proj 2 Relatório.docx
@@ -51,7 +51,17 @@
           <w:sz w:val="32"/>
           <w:szCs w:val="32"/>
         </w:rPr>
-        <w:t>e Desenvolvimento de uma Aplicação de Download</w:t>
+        <w:t>e Desenvolvimento de uma</w:t>
+      </w:r>
+      <w:bookmarkStart w:id="0" w:name="_GoBack"/>
+      <w:bookmarkEnd w:id="0"/>
+      <w:r>
+        <w:rPr>
+          <w:b/>
+          <w:sz w:val="32"/>
+          <w:szCs w:val="32"/>
+        </w:rPr>
+        <w:t xml:space="preserve"> Aplicação de Download</w:t>
       </w:r>
     </w:p>
     <w:p>
@@ -177,22 +187,31 @@
           <w:sz w:val="28"/>
           <w:szCs w:val="28"/>
         </w:rPr>
-        <w:t>Mestrado integrado em Engenharia Informática e Computação</w:t>
-      </w:r>
-    </w:p>
-    <w:p>
-      <w:pPr>
-        <w:jc w:val="center"/>
+        <w:t>Mestrado integrado</w:t>
+      </w:r>
+      <w:r>
         <w:rPr>
           <w:sz w:val="28"/>
           <w:szCs w:val="28"/>
         </w:rPr>
-      </w:pPr>
-      <w:r>
-        <w:rPr>
+        <w:t xml:space="preserve"> em Engenharia Informática e Computação</w:t>
+      </w:r>
+    </w:p>
+    <w:p>
+      <w:pPr>
+        <w:jc w:val="center"/>
+        <w:rPr>
+          <w:b/>
           <w:sz w:val="28"/>
           <w:szCs w:val="28"/>
         </w:rPr>
+      </w:pPr>
+      <w:r>
+        <w:rPr>
+          <w:b/>
+          <w:sz w:val="28"/>
+          <w:szCs w:val="28"/>
+        </w:rPr>
         <w:t>Redes de Computadores</w:t>
       </w:r>
     </w:p>
@@ -230,7 +249,13 @@
         <w:jc w:val="center"/>
       </w:pPr>
       <w:r>
-        <w:t>José Cruz - 201403526</w:t>
+        <w:t>José</w:t>
+      </w:r>
+      <w:r>
+        <w:t xml:space="preserve"> Aleixo</w:t>
+      </w:r>
+      <w:r>
+        <w:t xml:space="preserve"> Cruz - 201403526</w:t>
       </w:r>
     </w:p>
     <w:p>
@@ -291,12 +316,12 @@
         <w:ind w:firstLine="708"/>
         <w:jc w:val="both"/>
       </w:pPr>
-      <w:bookmarkStart w:id="0" w:name="_Toc469786935"/>
+      <w:bookmarkStart w:id="1" w:name="_Toc469786935"/>
       <w:r>
         <w:lastRenderedPageBreak/>
         <w:t>Sumário</w:t>
       </w:r>
-      <w:bookmarkEnd w:id="0"/>
+      <w:bookmarkEnd w:id="1"/>
     </w:p>
     <w:p>
       <w:pPr>
@@ -1868,12 +1893,12 @@
           <w:numId w:val="1"/>
         </w:numPr>
       </w:pPr>
-      <w:bookmarkStart w:id="1" w:name="_Toc469786936"/>
+      <w:bookmarkStart w:id="2" w:name="_Toc469786936"/>
       <w:r>
         <w:lastRenderedPageBreak/>
         <w:t>Introdução</w:t>
       </w:r>
-      <w:bookmarkEnd w:id="1"/>
+      <w:bookmarkEnd w:id="2"/>
     </w:p>
     <w:p>
       <w:pPr>
@@ -2022,11 +2047,11 @@
           <w:numId w:val="1"/>
         </w:numPr>
       </w:pPr>
-      <w:bookmarkStart w:id="2" w:name="_Toc469786937"/>
+      <w:bookmarkStart w:id="3" w:name="_Toc469786937"/>
       <w:r>
         <w:t>Parte 1 – Aplicação de Download</w:t>
       </w:r>
-      <w:bookmarkEnd w:id="2"/>
+      <w:bookmarkEnd w:id="3"/>
     </w:p>
     <w:p>
       <w:pPr>
@@ -2119,8 +2144,11 @@
           <w:ilvl w:val="1"/>
           <w:numId w:val="1"/>
         </w:numPr>
-      </w:pPr>
-      <w:bookmarkStart w:id="3" w:name="_Toc469786938"/>
+        <w:rPr>
+          <w:i/>
+        </w:rPr>
+      </w:pPr>
+      <w:bookmarkStart w:id="4" w:name="_Toc469786938"/>
       <w:proofErr w:type="spellStart"/>
       <w:r>
         <w:rPr>
@@ -2128,10 +2156,504 @@
         </w:rPr>
         <w:t>url.c</w:t>
       </w:r>
-      <w:bookmarkEnd w:id="3"/>
-      <w:proofErr w:type="spellEnd"/>
-    </w:p>
-    <w:p/>
+      <w:bookmarkEnd w:id="4"/>
+      <w:proofErr w:type="spellEnd"/>
+    </w:p>
+    <w:p>
+      <w:pPr>
+        <w:ind w:firstLine="708"/>
+        <w:jc w:val="both"/>
+      </w:pPr>
+      <w:r>
+        <w:t>O argumento utilizado na nossa aplicação para fazer download de um ficheiro é o seu URL (</w:t>
+      </w:r>
+      <w:proofErr w:type="spellStart"/>
+      <w:r>
+        <w:rPr>
+          <w:i/>
+        </w:rPr>
+        <w:t>Uniform</w:t>
+      </w:r>
+      <w:proofErr w:type="spellEnd"/>
+      <w:r>
+        <w:rPr>
+          <w:i/>
+        </w:rPr>
+        <w:t xml:space="preserve"> </w:t>
+      </w:r>
+      <w:proofErr w:type="spellStart"/>
+      <w:r>
+        <w:rPr>
+          <w:i/>
+        </w:rPr>
+        <w:t>Resourc</w:t>
+      </w:r>
+      <w:proofErr w:type="spellEnd"/>
+      <w:r>
+        <w:rPr>
+          <w:i/>
+        </w:rPr>
+        <w:t xml:space="preserve"> </w:t>
+      </w:r>
+      <w:proofErr w:type="spellStart"/>
+      <w:r>
+        <w:rPr>
+          <w:i/>
+        </w:rPr>
+        <w:t>Locator</w:t>
+      </w:r>
+      <w:proofErr w:type="spellEnd"/>
+      <w:r>
+        <w:t xml:space="preserve">) na Internet, com </w:t>
+      </w:r>
+      <w:proofErr w:type="spellStart"/>
+      <w:r>
+        <w:rPr>
+          <w:i/>
+        </w:rPr>
+        <w:t>scheme</w:t>
+      </w:r>
+      <w:proofErr w:type="spellEnd"/>
+      <w:r>
+        <w:t xml:space="preserve"> FTP.</w:t>
+      </w:r>
+    </w:p>
+    <w:p>
+      <w:pPr>
+        <w:jc w:val="both"/>
+      </w:pPr>
+      <w:r>
+        <w:rPr>
+          <w:rFonts w:ascii="Consolas" w:hAnsi="Consolas"/>
+          <w:noProof/>
+          <w:lang w:eastAsia="pt-PT"/>
+        </w:rPr>
+        <mc:AlternateContent>
+          <mc:Choice Requires="wps">
+            <w:drawing>
+              <wp:inline distT="0" distB="0" distL="0" distR="0" wp14:anchorId="0A68F71A" wp14:editId="77DC592A">
+                <wp:extent cx="5384800" cy="819150"/>
+                <wp:effectExtent l="0" t="0" r="25400" b="19050"/>
+                <wp:docPr id="5" name="Caixa de Texto 2"/>
+                <wp:cNvGraphicFramePr>
+                  <a:graphicFrameLocks xmlns:a="http://schemas.openxmlformats.org/drawingml/2006/main"/>
+                </wp:cNvGraphicFramePr>
+                <a:graphic xmlns:a="http://schemas.openxmlformats.org/drawingml/2006/main">
+                  <a:graphicData uri="http://schemas.microsoft.com/office/word/2010/wordprocessingShape">
+                    <wps:wsp>
+                      <wps:cNvSpPr txBox="1">
+                        <a:spLocks noChangeArrowheads="1"/>
+                      </wps:cNvSpPr>
+                      <wps:spPr bwMode="auto">
+                        <a:xfrm>
+                          <a:off x="0" y="0"/>
+                          <a:ext cx="5384800" cy="819150"/>
+                        </a:xfrm>
+                        <a:prstGeom prst="rect">
+                          <a:avLst/>
+                        </a:prstGeom>
+                        <a:solidFill>
+                          <a:schemeClr val="bg2"/>
+                        </a:solidFill>
+                        <a:ln w="9525">
+                          <a:solidFill>
+                            <a:srgbClr val="000000"/>
+                          </a:solidFill>
+                          <a:miter lim="800000"/>
+                          <a:headEnd/>
+                          <a:tailEnd/>
+                        </a:ln>
+                      </wps:spPr>
+                      <wps:txbx>
+                        <w:txbxContent>
+                          <w:p>
+                            <w:pPr>
+                              <w:rPr>
+                                <w:rFonts w:ascii="Consolas" w:hAnsi="Consolas"/>
+                                <w:sz w:val="20"/>
+                                <w:szCs w:val="20"/>
+                                <w:lang w:val="en-US"/>
+                              </w:rPr>
+                            </w:pPr>
+                            <w:r>
+                              <w:rPr>
+                                <w:rFonts w:ascii="Consolas" w:hAnsi="Consolas"/>
+                                <w:sz w:val="20"/>
+                                <w:szCs w:val="20"/>
+                                <w:lang w:val="en-US"/>
+                              </w:rPr>
+                              <w:t>ftp://&lt;user&gt;:&lt;password&gt;@</w:t>
+                            </w:r>
+                            <w:r>
+                              <w:rPr>
+                                <w:rFonts w:ascii="Consolas" w:hAnsi="Consolas"/>
+                                <w:sz w:val="20"/>
+                                <w:szCs w:val="20"/>
+                                <w:lang w:val="en-US"/>
+                              </w:rPr>
+                              <w:t>&lt;host&gt;/&lt;url-path</w:t>
+                            </w:r>
+                            <w:r>
+                              <w:rPr>
+                                <w:rFonts w:ascii="Consolas" w:hAnsi="Consolas"/>
+                                <w:sz w:val="20"/>
+                                <w:szCs w:val="20"/>
+                                <w:lang w:val="en-US"/>
+                              </w:rPr>
+                              <w:t>&gt;</w:t>
+                            </w:r>
+                          </w:p>
+                          <w:p>
+                            <w:pPr>
+                              <w:rPr>
+                                <w:rFonts w:ascii="Consolas" w:hAnsi="Consolas"/>
+                                <w:sz w:val="20"/>
+                                <w:szCs w:val="20"/>
+                                <w:lang w:val="en-US"/>
+                              </w:rPr>
+                            </w:pPr>
+                            <w:r>
+                              <w:rPr>
+                                <w:rFonts w:ascii="Consolas" w:hAnsi="Consolas"/>
+                                <w:sz w:val="20"/>
+                                <w:szCs w:val="20"/>
+                                <w:lang w:val="en-US"/>
+                              </w:rPr>
+                              <w:t>ftp://</w:t>
+                            </w:r>
+                            <w:r>
+                              <w:rPr>
+                                <w:rFonts w:ascii="Consolas" w:hAnsi="Consolas"/>
+                                <w:sz w:val="20"/>
+                                <w:szCs w:val="20"/>
+                                <w:lang w:val="en-US"/>
+                              </w:rPr>
+                              <w:t>&lt;user&gt;@</w:t>
+                            </w:r>
+                            <w:r>
+                              <w:rPr>
+                                <w:rFonts w:ascii="Consolas" w:hAnsi="Consolas"/>
+                                <w:sz w:val="20"/>
+                                <w:szCs w:val="20"/>
+                                <w:lang w:val="en-US"/>
+                              </w:rPr>
+                              <w:t>&lt;host&gt;/&lt;url-path</w:t>
+                            </w:r>
+                            <w:r>
+                              <w:rPr>
+                                <w:rFonts w:ascii="Consolas" w:hAnsi="Consolas"/>
+                                <w:sz w:val="20"/>
+                                <w:szCs w:val="20"/>
+                                <w:lang w:val="en-US"/>
+                              </w:rPr>
+                              <w:t>&gt;</w:t>
+                            </w:r>
+                          </w:p>
+                          <w:p>
+                            <w:pPr>
+                              <w:rPr>
+                                <w:rFonts w:ascii="Consolas" w:hAnsi="Consolas"/>
+                                <w:sz w:val="20"/>
+                                <w:szCs w:val="20"/>
+                                <w:lang w:val="en-US"/>
+                              </w:rPr>
+                            </w:pPr>
+                            <w:r>
+                              <w:rPr>
+                                <w:rFonts w:ascii="Consolas" w:hAnsi="Consolas"/>
+                                <w:sz w:val="20"/>
+                                <w:szCs w:val="20"/>
+                                <w:lang w:val="en-US"/>
+                              </w:rPr>
+                              <w:t>ftp://&lt;host&gt;/&lt;url-path&gt;</w:t>
+                            </w:r>
+                          </w:p>
+                        </w:txbxContent>
+                      </wps:txbx>
+                      <wps:bodyPr rot="0" vert="horz" wrap="square" lIns="91440" tIns="45720" rIns="91440" bIns="45720" anchor="ctr" anchorCtr="0">
+                        <a:noAutofit/>
+                      </wps:bodyPr>
+                    </wps:wsp>
+                  </a:graphicData>
+                </a:graphic>
+              </wp:inline>
+            </w:drawing>
+          </mc:Choice>
+          <mc:Fallback>
+            <w:pict>
+              <v:shapetype w14:anchorId="0A68F71A" id="_x0000_t202" coordsize="21600,21600" o:spt="202" path="m,l,21600r21600,l21600,xe">
+                <v:stroke joinstyle="miter"/>
+                <v:path gradientshapeok="t" o:connecttype="rect"/>
+              </v:shapetype>
+              <v:shape id="Caixa de Texto 2" o:spid="_x0000_s1026" type="#_x0000_t202" style="width:424pt;height:64.5pt;visibility:visible;mso-wrap-style:square;mso-left-percent:-10001;mso-top-percent:-10001;mso-position-horizontal:absolute;mso-position-horizontal-relative:char;mso-position-vertical:absolute;mso-position-vertical-relative:line;mso-left-percent:-10001;mso-top-percent:-10001;v-text-anchor:middle" o:gfxdata="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" fillcolor="#e7e6e6 [3214]">
+                <v:textbox>
+                  <w:txbxContent>
+                    <w:p>
+                      <w:pPr>
+                        <w:rPr>
+                          <w:rFonts w:ascii="Consolas" w:hAnsi="Consolas"/>
+                          <w:sz w:val="20"/>
+                          <w:szCs w:val="20"/>
+                          <w:lang w:val="en-US"/>
+                        </w:rPr>
+                      </w:pPr>
+                      <w:r>
+                        <w:rPr>
+                          <w:rFonts w:ascii="Consolas" w:hAnsi="Consolas"/>
+                          <w:sz w:val="20"/>
+                          <w:szCs w:val="20"/>
+                          <w:lang w:val="en-US"/>
+                        </w:rPr>
+                        <w:t>ftp://&lt;user&gt;:&lt;password&gt;@</w:t>
+                      </w:r>
+                      <w:r>
+                        <w:rPr>
+                          <w:rFonts w:ascii="Consolas" w:hAnsi="Consolas"/>
+                          <w:sz w:val="20"/>
+                          <w:szCs w:val="20"/>
+                          <w:lang w:val="en-US"/>
+                        </w:rPr>
+                        <w:t>&lt;host&gt;/&lt;url-path</w:t>
+                      </w:r>
+                      <w:r>
+                        <w:rPr>
+                          <w:rFonts w:ascii="Consolas" w:hAnsi="Consolas"/>
+                          <w:sz w:val="20"/>
+                          <w:szCs w:val="20"/>
+                          <w:lang w:val="en-US"/>
+                        </w:rPr>
+                        <w:t>&gt;</w:t>
+                      </w:r>
+                    </w:p>
+                    <w:p>
+                      <w:pPr>
+                        <w:rPr>
+                          <w:rFonts w:ascii="Consolas" w:hAnsi="Consolas"/>
+                          <w:sz w:val="20"/>
+                          <w:szCs w:val="20"/>
+                          <w:lang w:val="en-US"/>
+                        </w:rPr>
+                      </w:pPr>
+                      <w:r>
+                        <w:rPr>
+                          <w:rFonts w:ascii="Consolas" w:hAnsi="Consolas"/>
+                          <w:sz w:val="20"/>
+                          <w:szCs w:val="20"/>
+                          <w:lang w:val="en-US"/>
+                        </w:rPr>
+                        <w:t>ftp://</w:t>
+                      </w:r>
+                      <w:r>
+                        <w:rPr>
+                          <w:rFonts w:ascii="Consolas" w:hAnsi="Consolas"/>
+                          <w:sz w:val="20"/>
+                          <w:szCs w:val="20"/>
+                          <w:lang w:val="en-US"/>
+                        </w:rPr>
+                        <w:t>&lt;user&gt;@</w:t>
+                      </w:r>
+                      <w:r>
+                        <w:rPr>
+                          <w:rFonts w:ascii="Consolas" w:hAnsi="Consolas"/>
+                          <w:sz w:val="20"/>
+                          <w:szCs w:val="20"/>
+                          <w:lang w:val="en-US"/>
+                        </w:rPr>
+                        <w:t>&lt;host&gt;/&lt;url-path</w:t>
+                      </w:r>
+                      <w:r>
+                        <w:rPr>
+                          <w:rFonts w:ascii="Consolas" w:hAnsi="Consolas"/>
+                          <w:sz w:val="20"/>
+                          <w:szCs w:val="20"/>
+                          <w:lang w:val="en-US"/>
+                        </w:rPr>
+                        <w:t>&gt;</w:t>
+                      </w:r>
+                    </w:p>
+                    <w:p>
+                      <w:pPr>
+                        <w:rPr>
+                          <w:rFonts w:ascii="Consolas" w:hAnsi="Consolas"/>
+                          <w:sz w:val="20"/>
+                          <w:szCs w:val="20"/>
+                          <w:lang w:val="en-US"/>
+                        </w:rPr>
+                      </w:pPr>
+                      <w:r>
+                        <w:rPr>
+                          <w:rFonts w:ascii="Consolas" w:hAnsi="Consolas"/>
+                          <w:sz w:val="20"/>
+                          <w:szCs w:val="20"/>
+                          <w:lang w:val="en-US"/>
+                        </w:rPr>
+                        <w:t>ftp://&lt;host&gt;/&lt;url-path&gt;</w:t>
+                      </w:r>
+                    </w:p>
+                  </w:txbxContent>
+                </v:textbox>
+                <w10:anchorlock/>
+              </v:shape>
+            </w:pict>
+          </mc:Fallback>
+        </mc:AlternateContent>
+      </w:r>
+    </w:p>
+    <w:p>
+      <w:pPr>
+        <w:jc w:val="both"/>
+      </w:pPr>
+      <w:r>
+        <w:tab/>
+        <w:t xml:space="preserve">O módulo </w:t>
+      </w:r>
+      <w:proofErr w:type="spellStart"/>
+      <w:r>
+        <w:t>url.c</w:t>
+      </w:r>
+      <w:proofErr w:type="spellEnd"/>
+      <w:r>
+        <w:t xml:space="preserve"> é responsável por pegar no argumento fornecido pelo utilizador e esmiuçá-lo de forma a obter as informações necessárias para uma ligaç</w:t>
+      </w:r>
+      <w:r>
+        <w:t xml:space="preserve">ão FTP, guardando-as numa </w:t>
+      </w:r>
+      <w:proofErr w:type="spellStart"/>
+      <w:r>
+        <w:rPr>
+          <w:i/>
+        </w:rPr>
+        <w:t>struct</w:t>
+      </w:r>
+      <w:proofErr w:type="spellEnd"/>
+      <w:r>
+        <w:rPr>
+          <w:i/>
+        </w:rPr>
+        <w:t xml:space="preserve"> </w:t>
+      </w:r>
+      <w:r>
+        <w:t>com o nome “</w:t>
+      </w:r>
+      <w:proofErr w:type="spellStart"/>
+      <w:r>
+        <w:rPr>
+          <w:i/>
+        </w:rPr>
+        <w:t>Parsed_URL</w:t>
+      </w:r>
+      <w:proofErr w:type="spellEnd"/>
+      <w:r>
+        <w:rPr>
+          <w:i/>
+        </w:rPr>
+        <w:t>”</w:t>
+      </w:r>
+      <w:r>
+        <w:t>.</w:t>
+      </w:r>
+    </w:p>
+    <w:p>
+      <w:pPr>
+        <w:jc w:val="both"/>
+      </w:pPr>
+      <w:r>
+        <w:tab/>
+        <w:t xml:space="preserve">A abordagem tomada consiste em ir percorrendo a </w:t>
+      </w:r>
+      <w:proofErr w:type="spellStart"/>
+      <w:r>
+        <w:rPr>
+          <w:i/>
+        </w:rPr>
+        <w:t>string</w:t>
+      </w:r>
+      <w:proofErr w:type="spellEnd"/>
+      <w:r>
+        <w:t xml:space="preserve"> que representa o URL e, através dos separadores descritos na sintaxe, obter os campos que estão explícitos no URL, como o </w:t>
+      </w:r>
+      <w:proofErr w:type="spellStart"/>
+      <w:r>
+        <w:rPr>
+          <w:i/>
+        </w:rPr>
+        <w:t>host</w:t>
+      </w:r>
+      <w:proofErr w:type="spellEnd"/>
+      <w:r>
+        <w:t xml:space="preserve"> e a </w:t>
+      </w:r>
+      <w:proofErr w:type="spellStart"/>
+      <w:r>
+        <w:rPr>
+          <w:i/>
+        </w:rPr>
+        <w:t>path</w:t>
+      </w:r>
+      <w:proofErr w:type="spellEnd"/>
+      <w:r>
+        <w:t xml:space="preserve"> do ficheiro.</w:t>
+      </w:r>
+      <w:r>
+        <w:rPr>
+          <w:i/>
+        </w:rPr>
+        <w:t xml:space="preserve"> </w:t>
+      </w:r>
+      <w:r>
+        <w:t>Há certas informações que são opcionais no URL, pelo que se não constarem nele são pedidas mais tarde, como o utilizador e a palavra-passe.</w:t>
+      </w:r>
+    </w:p>
+    <w:p>
+      <w:pPr>
+        <w:jc w:val="both"/>
+      </w:pPr>
+      <w:r>
+        <w:tab/>
+        <w:t xml:space="preserve">Além dos campos explícitos no URL ou fornecidos pelo utilizador, o </w:t>
+      </w:r>
+      <w:proofErr w:type="spellStart"/>
+      <w:r>
+        <w:t>url.c</w:t>
+      </w:r>
+      <w:proofErr w:type="spellEnd"/>
+      <w:r>
+        <w:t xml:space="preserve"> calcula também informações implícitas, como o IP do </w:t>
+      </w:r>
+      <w:proofErr w:type="spellStart"/>
+      <w:r>
+        <w:rPr>
+          <w:i/>
+        </w:rPr>
+        <w:t>host</w:t>
+      </w:r>
+      <w:proofErr w:type="spellEnd"/>
+      <w:r>
+        <w:t xml:space="preserve">. A porta pré-definida para a conexão do </w:t>
+      </w:r>
+      <w:proofErr w:type="spellStart"/>
+      <w:r>
+        <w:rPr>
+          <w:i/>
+        </w:rPr>
+        <w:t>socket</w:t>
+      </w:r>
+      <w:proofErr w:type="spellEnd"/>
+      <w:r>
+        <w:t xml:space="preserve"> de controlo é a porta 21, que </w:t>
+      </w:r>
+      <w:r>
+        <w:t xml:space="preserve">fica definida na </w:t>
+      </w:r>
+      <w:proofErr w:type="spellStart"/>
+      <w:r>
+        <w:t>struct</w:t>
+      </w:r>
+      <w:proofErr w:type="spellEnd"/>
+      <w:r>
+        <w:t xml:space="preserve">, se não for especificada nenhuma outra. </w:t>
+      </w:r>
+    </w:p>
     <w:p>
       <w:pPr>
         <w:pStyle w:val="Cabealho2"/>
@@ -2140,7 +2662,7 @@
           <w:numId w:val="1"/>
         </w:numPr>
       </w:pPr>
-      <w:bookmarkStart w:id="4" w:name="_Toc469786939"/>
+      <w:bookmarkStart w:id="5" w:name="_Toc469786939"/>
       <w:proofErr w:type="spellStart"/>
       <w:r>
         <w:rPr>
@@ -2148,7 +2670,7 @@
         </w:rPr>
         <w:t>ftp.c</w:t>
       </w:r>
-      <w:bookmarkEnd w:id="4"/>
+      <w:bookmarkEnd w:id="5"/>
       <w:proofErr w:type="spellEnd"/>
     </w:p>
     <w:p/>
@@ -2160,15 +2682,16 @@
           <w:numId w:val="1"/>
         </w:numPr>
       </w:pPr>
-      <w:bookmarkStart w:id="5" w:name="_Toc469786940"/>
-      <w:proofErr w:type="spellStart"/>
-      <w:r>
-        <w:rPr>
-          <w:i/>
-        </w:rPr>
+      <w:bookmarkStart w:id="6" w:name="_Toc469786940"/>
+      <w:proofErr w:type="spellStart"/>
+      <w:r>
+        <w:rPr>
+          <w:i/>
+        </w:rPr>
+        <w:lastRenderedPageBreak/>
         <w:t>main.c</w:t>
       </w:r>
-      <w:bookmarkEnd w:id="5"/>
+      <w:bookmarkEnd w:id="6"/>
       <w:proofErr w:type="spellEnd"/>
     </w:p>
     <w:p/>
@@ -2180,7 +2703,7 @@
           <w:numId w:val="1"/>
         </w:numPr>
       </w:pPr>
-      <w:bookmarkStart w:id="6" w:name="_Toc469786941"/>
+      <w:bookmarkStart w:id="7" w:name="_Toc469786941"/>
       <w:r>
         <w:t xml:space="preserve">Exemplo de um </w:t>
       </w:r>
@@ -2196,7 +2719,7 @@
       <w:r>
         <w:t>bem-sucedido</w:t>
       </w:r>
-      <w:bookmarkEnd w:id="6"/>
+      <w:bookmarkEnd w:id="7"/>
     </w:p>
     <w:p/>
     <w:p>
@@ -2207,11 +2730,11 @@
           <w:numId w:val="1"/>
         </w:numPr>
       </w:pPr>
-      <w:bookmarkStart w:id="7" w:name="_Toc469786942"/>
+      <w:bookmarkStart w:id="8" w:name="_Toc469786942"/>
       <w:r>
         <w:t>Parte 2 – Configuração de Análise da Rede</w:t>
       </w:r>
-      <w:bookmarkEnd w:id="7"/>
+      <w:bookmarkEnd w:id="8"/>
     </w:p>
     <w:p>
       <w:pPr>
@@ -2221,11 +2744,11 @@
           <w:numId w:val="1"/>
         </w:numPr>
       </w:pPr>
-      <w:bookmarkStart w:id="8" w:name="_Toc469786943"/>
+      <w:bookmarkStart w:id="9" w:name="_Toc469786943"/>
       <w:r>
         <w:t>Experiência 1: configurar uma rede IP</w:t>
       </w:r>
-      <w:bookmarkEnd w:id="8"/>
+      <w:bookmarkEnd w:id="9"/>
     </w:p>
     <w:p/>
     <w:p>
@@ -2236,7 +2759,7 @@
           <w:numId w:val="1"/>
         </w:numPr>
       </w:pPr>
-      <w:bookmarkStart w:id="9" w:name="_Toc469786944"/>
+      <w:bookmarkStart w:id="10" w:name="_Toc469786944"/>
       <w:r>
         <w:t xml:space="preserve">Experiência 2: implementar duas redes virtuais num </w:t>
       </w:r>
@@ -2247,7 +2770,7 @@
         </w:rPr>
         <w:t>switch</w:t>
       </w:r>
-      <w:bookmarkEnd w:id="9"/>
+      <w:bookmarkEnd w:id="10"/>
       <w:proofErr w:type="spellEnd"/>
     </w:p>
     <w:p/>
@@ -2259,7 +2782,7 @@
           <w:numId w:val="1"/>
         </w:numPr>
       </w:pPr>
-      <w:bookmarkStart w:id="10" w:name="_Toc469786945"/>
+      <w:bookmarkStart w:id="11" w:name="_Toc469786945"/>
       <w:r>
         <w:t xml:space="preserve">Experiência 3: configurar um </w:t>
       </w:r>
@@ -2272,7 +2795,7 @@
       <w:r>
         <w:t xml:space="preserve"> em Linux</w:t>
       </w:r>
-      <w:bookmarkEnd w:id="10"/>
+      <w:bookmarkEnd w:id="11"/>
     </w:p>
     <w:p>
       <w:pPr>
@@ -2347,7 +2870,6 @@
         <w:jc w:val="both"/>
       </w:pPr>
       <w:r>
-        <w:lastRenderedPageBreak/>
         <w:t>A</w:t>
       </w:r>
       <w:r>
@@ -2517,24 +3039,14 @@
       <w:r>
         <w:t xml:space="preserve">Figura </w:t>
       </w:r>
-      <w:r>
-        <w:fldChar w:fldCharType="begin"/>
-      </w:r>
-      <w:r>
-        <w:instrText xml:space="preserve"> SEQ Figura \* ARABIC </w:instrText>
-      </w:r>
-      <w:r>
-        <w:fldChar w:fldCharType="separate"/>
-      </w:r>
-      <w:r>
-        <w:rPr>
-          <w:noProof/>
-        </w:rPr>
-        <w:t>1</w:t>
-      </w:r>
-      <w:r>
-        <w:fldChar w:fldCharType="end"/>
-      </w:r>
+      <w:fldSimple w:instr=" SEQ Figura \* ARABIC ">
+        <w:r>
+          <w:rPr>
+            <w:noProof/>
+          </w:rPr>
+          <w:t>1</w:t>
+        </w:r>
+      </w:fldSimple>
       <w:r>
         <w:t xml:space="preserve"> - Esquema da experiência 3</w:t>
       </w:r>
@@ -3207,6 +3719,7 @@
                 <w:rFonts w:ascii="Consolas" w:hAnsi="Consolas"/>
                 <w:b w:val="0"/>
               </w:rPr>
+              <w:lastRenderedPageBreak/>
               <w:t>172.16.y1.253</w:t>
             </w:r>
           </w:p>
@@ -3666,7 +4179,7 @@
           <w:lang w:val="en-US"/>
         </w:rPr>
       </w:pPr>
-      <w:bookmarkStart w:id="11" w:name="_Toc469786946"/>
+      <w:bookmarkStart w:id="12" w:name="_Toc469786946"/>
       <w:proofErr w:type="spellStart"/>
       <w:r>
         <w:rPr>
@@ -3688,7 +4201,7 @@
         </w:rPr>
         <w:t>experiência</w:t>
       </w:r>
-      <w:bookmarkEnd w:id="11"/>
+      <w:bookmarkEnd w:id="12"/>
       <w:proofErr w:type="spellEnd"/>
     </w:p>
     <w:p>
@@ -3736,7 +4249,6 @@
         <w:jc w:val="both"/>
       </w:pPr>
       <w:r>
-        <w:lastRenderedPageBreak/>
         <w:tab/>
         <w:t xml:space="preserve">Por exemplo, quando o tuxy1 faz </w:t>
       </w:r>
@@ -3877,24 +4389,14 @@
       <w:r>
         <w:t xml:space="preserve">Figura </w:t>
       </w:r>
-      <w:r>
-        <w:fldChar w:fldCharType="begin"/>
-      </w:r>
-      <w:r>
-        <w:instrText xml:space="preserve"> SEQ Figura \* ARABIC </w:instrText>
-      </w:r>
-      <w:r>
-        <w:fldChar w:fldCharType="separate"/>
-      </w:r>
-      <w:r>
-        <w:rPr>
-          <w:noProof/>
-        </w:rPr>
-        <w:t>2</w:t>
-      </w:r>
-      <w:r>
-        <w:fldChar w:fldCharType="end"/>
-      </w:r>
+      <w:fldSimple w:instr=" SEQ Figura \* ARABIC ">
+        <w:r>
+          <w:rPr>
+            <w:noProof/>
+          </w:rPr>
+          <w:t>2</w:t>
+        </w:r>
+      </w:fldSimple>
       <w:r>
         <w:t xml:space="preserve"> - Pedido ARP feito pelo tuxy1 capturado na porta Eth0 do tuxy4</w:t>
       </w:r>
@@ -4066,24 +4568,14 @@
       <w:r>
         <w:t xml:space="preserve">Figura </w:t>
       </w:r>
-      <w:r>
-        <w:fldChar w:fldCharType="begin"/>
-      </w:r>
-      <w:r>
-        <w:instrText xml:space="preserve"> SEQ Figura \* ARABIC </w:instrText>
-      </w:r>
-      <w:r>
-        <w:fldChar w:fldCharType="separate"/>
-      </w:r>
-      <w:r>
-        <w:rPr>
-          <w:noProof/>
-        </w:rPr>
-        <w:t>3</w:t>
-      </w:r>
-      <w:r>
-        <w:fldChar w:fldCharType="end"/>
-      </w:r>
+      <w:fldSimple w:instr=" SEQ Figura \* ARABIC ">
+        <w:r>
+          <w:rPr>
+            <w:noProof/>
+          </w:rPr>
+          <w:t>3</w:t>
+        </w:r>
+      </w:fldSimple>
       <w:r>
         <w:t xml:space="preserve"> - Pacotes ICMP capturados na porta Eth1 do tuxy4 quando o tuxy1 "pinga" o tuxy2</w:t>
       </w:r>
@@ -4096,7 +4588,7 @@
           <w:numId w:val="1"/>
         </w:numPr>
       </w:pPr>
-      <w:bookmarkStart w:id="12" w:name="_Toc469786947"/>
+      <w:bookmarkStart w:id="13" w:name="_Toc469786947"/>
       <w:r>
         <w:t xml:space="preserve">Endereços MAC </w:t>
       </w:r>
@@ -4109,7 +4601,7 @@
       <w:r>
         <w:t xml:space="preserve"> dos pacotes ICMP</w:t>
       </w:r>
-      <w:bookmarkEnd w:id="12"/>
+      <w:bookmarkEnd w:id="13"/>
     </w:p>
     <w:p>
       <w:pPr>
@@ -4671,6 +5163,7 @@
               <w:jc w:val="center"/>
             </w:pPr>
             <w:r>
+              <w:lastRenderedPageBreak/>
               <w:t>Vlan0</w:t>
             </w:r>
           </w:p>
@@ -4981,14 +5474,7 @@
                 <w:b w:val="0"/>
                 <w:bCs w:val="0"/>
               </w:rPr>
-              <w:t>T</w:t>
-            </w:r>
-            <w:r>
-              <w:rPr>
-                <w:b w:val="0"/>
-                <w:bCs w:val="0"/>
-              </w:rPr>
-              <w:t>uxy2</w:t>
+              <w:t>Tuxy2</w:t>
             </w:r>
           </w:p>
         </w:tc>
@@ -5162,9 +5648,8 @@
           <w:numId w:val="1"/>
         </w:numPr>
       </w:pPr>
-      <w:bookmarkStart w:id="13" w:name="_Toc469786948"/>
-      <w:r>
-        <w:lastRenderedPageBreak/>
+      <w:bookmarkStart w:id="14" w:name="_Toc469786948"/>
+      <w:r>
         <w:t xml:space="preserve">Experiência 4: configurar um </w:t>
       </w:r>
       <w:r>
@@ -5176,7 +5661,7 @@
       <w:r>
         <w:t xml:space="preserve"> comercial e implementar NAT</w:t>
       </w:r>
-      <w:bookmarkEnd w:id="13"/>
+      <w:bookmarkEnd w:id="14"/>
     </w:p>
     <w:p>
       <w:pPr>
@@ -5272,24 +5757,14 @@
       <w:r>
         <w:t xml:space="preserve">Figura </w:t>
       </w:r>
-      <w:r>
-        <w:fldChar w:fldCharType="begin"/>
-      </w:r>
-      <w:r>
-        <w:instrText xml:space="preserve"> SEQ Figura \* ARABIC </w:instrText>
-      </w:r>
-      <w:r>
-        <w:fldChar w:fldCharType="separate"/>
-      </w:r>
-      <w:r>
-        <w:rPr>
-          <w:noProof/>
-        </w:rPr>
-        <w:t>4</w:t>
-      </w:r>
-      <w:r>
-        <w:fldChar w:fldCharType="end"/>
-      </w:r>
+      <w:fldSimple w:instr=" SEQ Figura \* ARABIC ">
+        <w:r>
+          <w:rPr>
+            <w:noProof/>
+          </w:rPr>
+          <w:t>4</w:t>
+        </w:r>
+      </w:fldSimple>
       <w:r>
         <w:t xml:space="preserve"> - Esquema da experiência 4 com redes virtuais</w:t>
       </w:r>
@@ -5497,15 +5972,7 @@
                                 <w:sz w:val="20"/>
                                 <w:szCs w:val="20"/>
                               </w:rPr>
-                              <w:t xml:space="preserve"> 172.</w:t>
-                            </w:r>
-                            <w:r>
-                              <w:rPr>
-                                <w:rFonts w:ascii="Consolas" w:hAnsi="Consolas"/>
-                                <w:sz w:val="20"/>
-                                <w:szCs w:val="20"/>
-                              </w:rPr>
-                              <w:t xml:space="preserve">16.Y0.0 255.255.255.0 172.16.Y1.253 </w:t>
+                              <w:t xml:space="preserve"> 172.16.Y0.0 255.255.255.0 172.16.Y1.253 </w:t>
                             </w:r>
                           </w:p>
                         </w:txbxContent>
@@ -5725,6 +6192,7 @@
         <w:jc w:val="both"/>
       </w:pPr>
       <w:r>
+        <w:lastRenderedPageBreak/>
         <w:tab/>
         <w:t xml:space="preserve">Esta gestão de rotas depende de pacotes ICMP (ICMP </w:t>
       </w:r>
@@ -5820,24 +6288,14 @@
       <w:r>
         <w:t xml:space="preserve">Figura </w:t>
       </w:r>
-      <w:r>
-        <w:fldChar w:fldCharType="begin"/>
-      </w:r>
-      <w:r>
-        <w:instrText xml:space="preserve"> SEQ Figura \* ARABIC </w:instrText>
-      </w:r>
-      <w:r>
-        <w:fldChar w:fldCharType="separate"/>
-      </w:r>
-      <w:r>
-        <w:rPr>
-          <w:noProof/>
-        </w:rPr>
-        <w:t>5</w:t>
-      </w:r>
-      <w:r>
-        <w:fldChar w:fldCharType="end"/>
-      </w:r>
+      <w:fldSimple w:instr=" SEQ Figura \* ARABIC ">
+        <w:r>
+          <w:rPr>
+            <w:noProof/>
+          </w:rPr>
+          <w:t>5</w:t>
+        </w:r>
+      </w:fldSimple>
       <w:r>
         <w:t xml:space="preserve"> -  Esquema da experiência 4 com dispositivos</w:t>
       </w:r>
@@ -5847,7 +6305,6 @@
         <w:jc w:val="both"/>
       </w:pPr>
       <w:r>
-        <w:lastRenderedPageBreak/>
         <w:tab/>
       </w:r>
       <w:r>
@@ -6116,6 +6573,9 @@
       <w:r>
         <w:t xml:space="preserve"> e chega à rede original.</w:t>
       </w:r>
+      <w:r>
+        <w:t xml:space="preserve"> O objetivo do NAT é reduzir o número de endereços IP únicos na Internet, que, antes do aparecimento do IPv6, começavam a escassear. </w:t>
+      </w:r>
     </w:p>
     <w:p>
       <w:pPr>
@@ -6691,11 +7151,11 @@
           <w:numId w:val="1"/>
         </w:numPr>
       </w:pPr>
-      <w:bookmarkStart w:id="14" w:name="_Toc469786949"/>
+      <w:bookmarkStart w:id="15" w:name="_Toc469786949"/>
       <w:r>
         <w:t>Experiência 5: DNS</w:t>
       </w:r>
-      <w:bookmarkEnd w:id="14"/>
+      <w:bookmarkEnd w:id="15"/>
     </w:p>
     <w:p/>
     <w:p>
@@ -6706,11 +7166,11 @@
           <w:numId w:val="1"/>
         </w:numPr>
       </w:pPr>
-      <w:bookmarkStart w:id="15" w:name="_Toc469786950"/>
+      <w:bookmarkStart w:id="16" w:name="_Toc469786950"/>
       <w:r>
         <w:t>Experiência 6: conexões TCP</w:t>
       </w:r>
-      <w:bookmarkEnd w:id="15"/>
+      <w:bookmarkEnd w:id="16"/>
     </w:p>
     <w:p/>
     <w:p>
@@ -6722,21 +7182,638 @@
         </w:numPr>
       </w:pPr>
       <w:r>
-        <w:t>Experiência 7</w:t>
-      </w:r>
-      <w:r>
-        <w:t xml:space="preserve">: </w:t>
-      </w:r>
-      <w:r>
-        <w:t>implementar NAT em Linux</w:t>
-      </w:r>
-    </w:p>
-    <w:p>
-      <w:r>
-        <w:t>(inventar?!?!)</w:t>
-      </w:r>
-      <w:bookmarkStart w:id="16" w:name="_GoBack"/>
-      <w:bookmarkEnd w:id="16"/>
+        <w:lastRenderedPageBreak/>
+        <w:t>Experiência 7: implementar NAT em Linux</w:t>
+      </w:r>
+    </w:p>
+    <w:p>
+      <w:pPr>
+        <w:ind w:firstLine="708"/>
+        <w:jc w:val="both"/>
+      </w:pPr>
+      <w:r>
+        <w:t>Tendo-se já configurado NAT num</w:t>
+      </w:r>
+      <w:r>
+        <w:rPr>
+          <w:i/>
+        </w:rPr>
+        <w:t xml:space="preserve"> router</w:t>
+      </w:r>
+      <w:r>
+        <w:t xml:space="preserve">, segue-se a configuração de NAT num computador com </w:t>
+      </w:r>
+      <w:proofErr w:type="spellStart"/>
+      <w:r>
+        <w:rPr>
+          <w:i/>
+        </w:rPr>
+        <w:t>kernel</w:t>
+      </w:r>
+      <w:proofErr w:type="spellEnd"/>
+      <w:r>
+        <w:t xml:space="preserve"> Linux, mais precisamente no tuxy4, que já tem </w:t>
+      </w:r>
+      <w:r>
+        <w:rPr>
+          <w:i/>
+        </w:rPr>
+        <w:t xml:space="preserve">IP </w:t>
+      </w:r>
+      <w:proofErr w:type="spellStart"/>
+      <w:r>
+        <w:rPr>
+          <w:i/>
+        </w:rPr>
+        <w:t>forwarding</w:t>
+      </w:r>
+      <w:proofErr w:type="spellEnd"/>
+      <w:r>
+        <w:t xml:space="preserve"> ativo.</w:t>
+      </w:r>
+    </w:p>
+    <w:p>
+      <w:pPr>
+        <w:ind w:firstLine="708"/>
+        <w:jc w:val="both"/>
+      </w:pPr>
+      <w:proofErr w:type="spellStart"/>
+      <w:r>
+        <w:rPr>
+          <w:i/>
+        </w:rPr>
+        <w:t>Iptables</w:t>
+      </w:r>
+      <w:proofErr w:type="spellEnd"/>
+      <w:r>
+        <w:t xml:space="preserve"> é uma </w:t>
+      </w:r>
+      <w:r>
+        <w:rPr>
+          <w:i/>
+        </w:rPr>
+        <w:t>firewall</w:t>
+      </w:r>
+      <w:r>
+        <w:t xml:space="preserve"> que vem instalada numa distribuição Linux e que permite controlar o tráfego de informação num computador. Para “instalar” a NAT, é necessário atualizar as regras da </w:t>
+      </w:r>
+      <w:proofErr w:type="spellStart"/>
+      <w:r>
+        <w:rPr>
+          <w:i/>
+        </w:rPr>
+        <w:t>iptables</w:t>
+      </w:r>
+      <w:proofErr w:type="spellEnd"/>
+      <w:r>
+        <w:t xml:space="preserve"> para que faça o </w:t>
+      </w:r>
+      <w:proofErr w:type="spellStart"/>
+      <w:r>
+        <w:rPr>
+          <w:i/>
+        </w:rPr>
+        <w:t>masquerading</w:t>
+      </w:r>
+      <w:proofErr w:type="spellEnd"/>
+      <w:r>
+        <w:t xml:space="preserve"> dos pacotes IP e os redirecione da rede interior para a rede exterior.</w:t>
+      </w:r>
+    </w:p>
+    <w:p>
+      <w:pPr>
+        <w:ind w:firstLine="708"/>
+        <w:jc w:val="both"/>
+      </w:pPr>
+      <w:r>
+        <w:t>Imagine-se que agora se envia, a partir do tuxy1, um pacote para o IP 8.8.8.8 (</w:t>
+      </w:r>
+      <w:hyperlink r:id="rId14" w:history="1">
+        <w:r>
+          <w:rPr>
+            <w:rStyle w:val="Hiperligao"/>
+          </w:rPr>
+          <w:t>www.google.com</w:t>
+        </w:r>
+      </w:hyperlink>
+      <w:r>
+        <w:t xml:space="preserve">). </w:t>
+      </w:r>
+      <w:r>
+        <w:t xml:space="preserve">Ao capturar </w:t>
+      </w:r>
+      <w:r>
+        <w:rPr>
+          <w:i/>
+        </w:rPr>
+        <w:t>Eth0</w:t>
+      </w:r>
+      <w:r>
+        <w:rPr>
+          <w:i/>
+        </w:rPr>
+        <w:t xml:space="preserve">, </w:t>
+      </w:r>
+      <w:r>
+        <w:t>ligada à</w:t>
+      </w:r>
+      <w:r>
+        <w:t xml:space="preserve"> rede interior,</w:t>
+      </w:r>
+      <w:r>
+        <w:t xml:space="preserve"> e </w:t>
+      </w:r>
+      <w:r>
+        <w:rPr>
+          <w:i/>
+        </w:rPr>
+        <w:t>Eth1</w:t>
+      </w:r>
+      <w:r>
+        <w:t>,</w:t>
+      </w:r>
+      <w:r>
+        <w:t xml:space="preserve"> ligada </w:t>
+      </w:r>
+      <w:r>
+        <w:t>à rede exterior, verifica-se o seguinte:</w:t>
+      </w:r>
+    </w:p>
+    <w:tbl>
+      <w:tblPr>
+        <w:tblStyle w:val="TabelaSimples1"/>
+        <w:tblW w:w="0" w:type="auto"/>
+        <w:tblLook w:val="04A0" w:firstRow="1" w:lastRow="0" w:firstColumn="1" w:lastColumn="0" w:noHBand="0" w:noVBand="1"/>
+      </w:tblPr>
+      <w:tblGrid>
+        <w:gridCol w:w="1946"/>
+        <w:gridCol w:w="1946"/>
+        <w:gridCol w:w="1947"/>
+        <w:gridCol w:w="1947"/>
+      </w:tblGrid>
+      <w:tr>
+        <w:trPr>
+          <w:cnfStyle w:val="100000000000" w:firstRow="1" w:lastRow="0" w:firstColumn="0" w:lastColumn="0" w:oddVBand="0" w:evenVBand="0" w:oddHBand="0" w:evenHBand="0" w:firstRowFirstColumn="0" w:firstRowLastColumn="0" w:lastRowFirstColumn="0" w:lastRowLastColumn="0"/>
+        </w:trPr>
+        <w:tc>
+          <w:tcPr>
+            <w:cnfStyle w:val="001000000000" w:firstRow="0" w:lastRow="0" w:firstColumn="1" w:lastColumn="0" w:oddVBand="0" w:evenVBand="0" w:oddHBand="0" w:evenHBand="0" w:firstRowFirstColumn="0" w:firstRowLastColumn="0" w:lastRowFirstColumn="0" w:lastRowLastColumn="0"/>
+            <w:tcW w:w="3892" w:type="dxa"/>
+            <w:gridSpan w:val="2"/>
+          </w:tcPr>
+          <w:p>
+            <w:pPr>
+              <w:jc w:val="center"/>
+            </w:pPr>
+            <w:r>
+              <w:t>Eth0</w:t>
+            </w:r>
+          </w:p>
+        </w:tc>
+        <w:tc>
+          <w:tcPr>
+            <w:tcW w:w="3894" w:type="dxa"/>
+            <w:gridSpan w:val="2"/>
+          </w:tcPr>
+          <w:p>
+            <w:pPr>
+              <w:jc w:val="center"/>
+              <w:cnfStyle w:val="100000000000" w:firstRow="1" w:lastRow="0" w:firstColumn="0" w:lastColumn="0" w:oddVBand="0" w:evenVBand="0" w:oddHBand="0" w:evenHBand="0" w:firstRowFirstColumn="0" w:firstRowLastColumn="0" w:lastRowFirstColumn="0" w:lastRowLastColumn="0"/>
+            </w:pPr>
+            <w:r>
+              <w:t>Eth1</w:t>
+            </w:r>
+          </w:p>
+        </w:tc>
+      </w:tr>
+      <w:tr>
+        <w:trPr>
+          <w:cnfStyle w:val="000000100000" w:firstRow="0" w:lastRow="0" w:firstColumn="0" w:lastColumn="0" w:oddVBand="0" w:evenVBand="0" w:oddHBand="1" w:evenHBand="0" w:firstRowFirstColumn="0" w:firstRowLastColumn="0" w:lastRowFirstColumn="0" w:lastRowLastColumn="0"/>
+        </w:trPr>
+        <w:tc>
+          <w:tcPr>
+            <w:cnfStyle w:val="001000000000" w:firstRow="0" w:lastRow="0" w:firstColumn="1" w:lastColumn="0" w:oddVBand="0" w:evenVBand="0" w:oddHBand="0" w:evenHBand="0" w:firstRowFirstColumn="0" w:firstRowLastColumn="0" w:lastRowFirstColumn="0" w:lastRowLastColumn="0"/>
+            <w:tcW w:w="1946" w:type="dxa"/>
+          </w:tcPr>
+          <w:p>
+            <w:pPr>
+              <w:jc w:val="center"/>
+              <w:rPr>
+                <w:i/>
+              </w:rPr>
+            </w:pPr>
+            <w:proofErr w:type="spellStart"/>
+            <w:r>
+              <w:rPr>
+                <w:i/>
+              </w:rPr>
+              <w:t>Source</w:t>
+            </w:r>
+            <w:proofErr w:type="spellEnd"/>
+          </w:p>
+        </w:tc>
+        <w:tc>
+          <w:tcPr>
+            <w:tcW w:w="1946" w:type="dxa"/>
+          </w:tcPr>
+          <w:p>
+            <w:pPr>
+              <w:jc w:val="center"/>
+              <w:cnfStyle w:val="000000100000" w:firstRow="0" w:lastRow="0" w:firstColumn="0" w:lastColumn="0" w:oddVBand="0" w:evenVBand="0" w:oddHBand="1" w:evenHBand="0" w:firstRowFirstColumn="0" w:firstRowLastColumn="0" w:lastRowFirstColumn="0" w:lastRowLastColumn="0"/>
+              <w:rPr>
+                <w:b/>
+                <w:i/>
+              </w:rPr>
+            </w:pPr>
+            <w:proofErr w:type="spellStart"/>
+            <w:r>
+              <w:rPr>
+                <w:b/>
+                <w:i/>
+              </w:rPr>
+              <w:t>Destination</w:t>
+            </w:r>
+            <w:proofErr w:type="spellEnd"/>
+          </w:p>
+        </w:tc>
+        <w:tc>
+          <w:tcPr>
+            <w:tcW w:w="1947" w:type="dxa"/>
+          </w:tcPr>
+          <w:p>
+            <w:pPr>
+              <w:jc w:val="center"/>
+              <w:cnfStyle w:val="000000100000" w:firstRow="0" w:lastRow="0" w:firstColumn="0" w:lastColumn="0" w:oddVBand="0" w:evenVBand="0" w:oddHBand="1" w:evenHBand="0" w:firstRowFirstColumn="0" w:firstRowLastColumn="0" w:lastRowFirstColumn="0" w:lastRowLastColumn="0"/>
+              <w:rPr>
+                <w:b/>
+                <w:i/>
+              </w:rPr>
+            </w:pPr>
+            <w:proofErr w:type="spellStart"/>
+            <w:r>
+              <w:rPr>
+                <w:b/>
+                <w:i/>
+              </w:rPr>
+              <w:t>Source</w:t>
+            </w:r>
+            <w:proofErr w:type="spellEnd"/>
+          </w:p>
+        </w:tc>
+        <w:tc>
+          <w:tcPr>
+            <w:tcW w:w="1947" w:type="dxa"/>
+          </w:tcPr>
+          <w:p>
+            <w:pPr>
+              <w:jc w:val="center"/>
+              <w:cnfStyle w:val="000000100000" w:firstRow="0" w:lastRow="0" w:firstColumn="0" w:lastColumn="0" w:oddVBand="0" w:evenVBand="0" w:oddHBand="1" w:evenHBand="0" w:firstRowFirstColumn="0" w:firstRowLastColumn="0" w:lastRowFirstColumn="0" w:lastRowLastColumn="0"/>
+              <w:rPr>
+                <w:b/>
+                <w:i/>
+              </w:rPr>
+            </w:pPr>
+            <w:proofErr w:type="spellStart"/>
+            <w:r>
+              <w:rPr>
+                <w:b/>
+                <w:i/>
+              </w:rPr>
+              <w:t>Destination</w:t>
+            </w:r>
+            <w:proofErr w:type="spellEnd"/>
+          </w:p>
+        </w:tc>
+      </w:tr>
+      <w:tr>
+        <w:tc>
+          <w:tcPr>
+            <w:cnfStyle w:val="001000000000" w:firstRow="0" w:lastRow="0" w:firstColumn="1" w:lastColumn="0" w:oddVBand="0" w:evenVBand="0" w:oddHBand="0" w:evenHBand="0" w:firstRowFirstColumn="0" w:firstRowLastColumn="0" w:lastRowFirstColumn="0" w:lastRowLastColumn="0"/>
+            <w:tcW w:w="1946" w:type="dxa"/>
+          </w:tcPr>
+          <w:p>
+            <w:pPr>
+              <w:jc w:val="center"/>
+              <w:rPr>
+                <w:b w:val="0"/>
+              </w:rPr>
+            </w:pPr>
+            <w:r>
+              <w:rPr>
+                <w:b w:val="0"/>
+              </w:rPr>
+              <w:t>Tuxy1</w:t>
+            </w:r>
+          </w:p>
+        </w:tc>
+        <w:tc>
+          <w:tcPr>
+            <w:tcW w:w="1946" w:type="dxa"/>
+          </w:tcPr>
+          <w:p>
+            <w:pPr>
+              <w:jc w:val="center"/>
+              <w:cnfStyle w:val="000000000000" w:firstRow="0" w:lastRow="0" w:firstColumn="0" w:lastColumn="0" w:oddVBand="0" w:evenVBand="0" w:oddHBand="0" w:evenHBand="0" w:firstRowFirstColumn="0" w:firstRowLastColumn="0" w:lastRowFirstColumn="0" w:lastRowLastColumn="0"/>
+            </w:pPr>
+            <w:r>
+              <w:t>8.8.8.8</w:t>
+            </w:r>
+          </w:p>
+        </w:tc>
+        <w:tc>
+          <w:tcPr>
+            <w:tcW w:w="1947" w:type="dxa"/>
+          </w:tcPr>
+          <w:p>
+            <w:pPr>
+              <w:jc w:val="center"/>
+              <w:cnfStyle w:val="000000000000" w:firstRow="0" w:lastRow="0" w:firstColumn="0" w:lastColumn="0" w:oddVBand="0" w:evenVBand="0" w:oddHBand="0" w:evenHBand="0" w:firstRowFirstColumn="0" w:firstRowLastColumn="0" w:lastRowFirstColumn="0" w:lastRowLastColumn="0"/>
+            </w:pPr>
+            <w:r>
+              <w:t>IP público do tuxy4</w:t>
+            </w:r>
+          </w:p>
+        </w:tc>
+        <w:tc>
+          <w:tcPr>
+            <w:tcW w:w="1947" w:type="dxa"/>
+          </w:tcPr>
+          <w:p>
+            <w:pPr>
+              <w:jc w:val="center"/>
+              <w:cnfStyle w:val="000000000000" w:firstRow="0" w:lastRow="0" w:firstColumn="0" w:lastColumn="0" w:oddVBand="0" w:evenVBand="0" w:oddHBand="0" w:evenHBand="0" w:firstRowFirstColumn="0" w:firstRowLastColumn="0" w:lastRowFirstColumn="0" w:lastRowLastColumn="0"/>
+            </w:pPr>
+            <w:r>
+              <w:t>8.8.8.8</w:t>
+            </w:r>
+          </w:p>
+        </w:tc>
+      </w:tr>
+    </w:tbl>
+    <w:p>
+      <w:pPr>
+        <w:spacing w:after="0"/>
+        <w:jc w:val="both"/>
+      </w:pPr>
+      <w:r>
+        <w:tab/>
+      </w:r>
+    </w:p>
+    <w:p>
+      <w:pPr>
+        <w:jc w:val="both"/>
+      </w:pPr>
+      <w:r>
+        <w:tab/>
+        <w:t>E ao receber um pacote de volta:</w:t>
+      </w:r>
+    </w:p>
+    <w:tbl>
+      <w:tblPr>
+        <w:tblStyle w:val="TabelaSimples1"/>
+        <w:tblW w:w="0" w:type="auto"/>
+        <w:tblLook w:val="04A0" w:firstRow="1" w:lastRow="0" w:firstColumn="1" w:lastColumn="0" w:noHBand="0" w:noVBand="1"/>
+      </w:tblPr>
+      <w:tblGrid>
+        <w:gridCol w:w="1946"/>
+        <w:gridCol w:w="1946"/>
+        <w:gridCol w:w="1947"/>
+        <w:gridCol w:w="1947"/>
+      </w:tblGrid>
+      <w:tr>
+        <w:trPr>
+          <w:cnfStyle w:val="100000000000" w:firstRow="1" w:lastRow="0" w:firstColumn="0" w:lastColumn="0" w:oddVBand="0" w:evenVBand="0" w:oddHBand="0" w:evenHBand="0" w:firstRowFirstColumn="0" w:firstRowLastColumn="0" w:lastRowFirstColumn="0" w:lastRowLastColumn="0"/>
+        </w:trPr>
+        <w:tc>
+          <w:tcPr>
+            <w:cnfStyle w:val="001000000000" w:firstRow="0" w:lastRow="0" w:firstColumn="1" w:lastColumn="0" w:oddVBand="0" w:evenVBand="0" w:oddHBand="0" w:evenHBand="0" w:firstRowFirstColumn="0" w:firstRowLastColumn="0" w:lastRowFirstColumn="0" w:lastRowLastColumn="0"/>
+            <w:tcW w:w="3892" w:type="dxa"/>
+            <w:gridSpan w:val="2"/>
+          </w:tcPr>
+          <w:p>
+            <w:pPr>
+              <w:jc w:val="center"/>
+            </w:pPr>
+            <w:r>
+              <w:t>Eth0</w:t>
+            </w:r>
+          </w:p>
+        </w:tc>
+        <w:tc>
+          <w:tcPr>
+            <w:tcW w:w="3894" w:type="dxa"/>
+            <w:gridSpan w:val="2"/>
+          </w:tcPr>
+          <w:p>
+            <w:pPr>
+              <w:jc w:val="center"/>
+              <w:cnfStyle w:val="100000000000" w:firstRow="1" w:lastRow="0" w:firstColumn="0" w:lastColumn="0" w:oddVBand="0" w:evenVBand="0" w:oddHBand="0" w:evenHBand="0" w:firstRowFirstColumn="0" w:firstRowLastColumn="0" w:lastRowFirstColumn="0" w:lastRowLastColumn="0"/>
+            </w:pPr>
+            <w:r>
+              <w:t>Eth1</w:t>
+            </w:r>
+          </w:p>
+        </w:tc>
+      </w:tr>
+      <w:tr>
+        <w:trPr>
+          <w:cnfStyle w:val="000000100000" w:firstRow="0" w:lastRow="0" w:firstColumn="0" w:lastColumn="0" w:oddVBand="0" w:evenVBand="0" w:oddHBand="1" w:evenHBand="0" w:firstRowFirstColumn="0" w:firstRowLastColumn="0" w:lastRowFirstColumn="0" w:lastRowLastColumn="0"/>
+        </w:trPr>
+        <w:tc>
+          <w:tcPr>
+            <w:cnfStyle w:val="001000000000" w:firstRow="0" w:lastRow="0" w:firstColumn="1" w:lastColumn="0" w:oddVBand="0" w:evenVBand="0" w:oddHBand="0" w:evenHBand="0" w:firstRowFirstColumn="0" w:firstRowLastColumn="0" w:lastRowFirstColumn="0" w:lastRowLastColumn="0"/>
+            <w:tcW w:w="1946" w:type="dxa"/>
+          </w:tcPr>
+          <w:p>
+            <w:pPr>
+              <w:jc w:val="center"/>
+              <w:rPr>
+                <w:i/>
+              </w:rPr>
+            </w:pPr>
+            <w:proofErr w:type="spellStart"/>
+            <w:r>
+              <w:rPr>
+                <w:i/>
+              </w:rPr>
+              <w:t>Source</w:t>
+            </w:r>
+            <w:proofErr w:type="spellEnd"/>
+          </w:p>
+        </w:tc>
+        <w:tc>
+          <w:tcPr>
+            <w:tcW w:w="1946" w:type="dxa"/>
+          </w:tcPr>
+          <w:p>
+            <w:pPr>
+              <w:jc w:val="center"/>
+              <w:cnfStyle w:val="000000100000" w:firstRow="0" w:lastRow="0" w:firstColumn="0" w:lastColumn="0" w:oddVBand="0" w:evenVBand="0" w:oddHBand="1" w:evenHBand="0" w:firstRowFirstColumn="0" w:firstRowLastColumn="0" w:lastRowFirstColumn="0" w:lastRowLastColumn="0"/>
+              <w:rPr>
+                <w:b/>
+                <w:i/>
+              </w:rPr>
+            </w:pPr>
+            <w:proofErr w:type="spellStart"/>
+            <w:r>
+              <w:rPr>
+                <w:b/>
+                <w:i/>
+              </w:rPr>
+              <w:t>Destination</w:t>
+            </w:r>
+            <w:proofErr w:type="spellEnd"/>
+          </w:p>
+        </w:tc>
+        <w:tc>
+          <w:tcPr>
+            <w:tcW w:w="1947" w:type="dxa"/>
+          </w:tcPr>
+          <w:p>
+            <w:pPr>
+              <w:jc w:val="center"/>
+              <w:cnfStyle w:val="000000100000" w:firstRow="0" w:lastRow="0" w:firstColumn="0" w:lastColumn="0" w:oddVBand="0" w:evenVBand="0" w:oddHBand="1" w:evenHBand="0" w:firstRowFirstColumn="0" w:firstRowLastColumn="0" w:lastRowFirstColumn="0" w:lastRowLastColumn="0"/>
+              <w:rPr>
+                <w:b/>
+                <w:i/>
+              </w:rPr>
+            </w:pPr>
+            <w:proofErr w:type="spellStart"/>
+            <w:r>
+              <w:rPr>
+                <w:b/>
+                <w:i/>
+              </w:rPr>
+              <w:t>Source</w:t>
+            </w:r>
+            <w:proofErr w:type="spellEnd"/>
+          </w:p>
+        </w:tc>
+        <w:tc>
+          <w:tcPr>
+            <w:tcW w:w="1947" w:type="dxa"/>
+          </w:tcPr>
+          <w:p>
+            <w:pPr>
+              <w:jc w:val="center"/>
+              <w:cnfStyle w:val="000000100000" w:firstRow="0" w:lastRow="0" w:firstColumn="0" w:lastColumn="0" w:oddVBand="0" w:evenVBand="0" w:oddHBand="1" w:evenHBand="0" w:firstRowFirstColumn="0" w:firstRowLastColumn="0" w:lastRowFirstColumn="0" w:lastRowLastColumn="0"/>
+              <w:rPr>
+                <w:b/>
+                <w:i/>
+              </w:rPr>
+            </w:pPr>
+            <w:proofErr w:type="spellStart"/>
+            <w:r>
+              <w:rPr>
+                <w:b/>
+                <w:i/>
+              </w:rPr>
+              <w:t>Destination</w:t>
+            </w:r>
+            <w:proofErr w:type="spellEnd"/>
+          </w:p>
+        </w:tc>
+      </w:tr>
+      <w:tr>
+        <w:tc>
+          <w:tcPr>
+            <w:cnfStyle w:val="001000000000" w:firstRow="0" w:lastRow="0" w:firstColumn="1" w:lastColumn="0" w:oddVBand="0" w:evenVBand="0" w:oddHBand="0" w:evenHBand="0" w:firstRowFirstColumn="0" w:firstRowLastColumn="0" w:lastRowFirstColumn="0" w:lastRowLastColumn="0"/>
+            <w:tcW w:w="1946" w:type="dxa"/>
+          </w:tcPr>
+          <w:p>
+            <w:pPr>
+              <w:jc w:val="center"/>
+              <w:rPr>
+                <w:b w:val="0"/>
+              </w:rPr>
+            </w:pPr>
+            <w:r>
+              <w:rPr>
+                <w:b w:val="0"/>
+              </w:rPr>
+              <w:t>8.8.8.8</w:t>
+            </w:r>
+          </w:p>
+        </w:tc>
+        <w:tc>
+          <w:tcPr>
+            <w:tcW w:w="1946" w:type="dxa"/>
+          </w:tcPr>
+          <w:p>
+            <w:pPr>
+              <w:jc w:val="center"/>
+              <w:cnfStyle w:val="000000000000" w:firstRow="0" w:lastRow="0" w:firstColumn="0" w:lastColumn="0" w:oddVBand="0" w:evenVBand="0" w:oddHBand="0" w:evenHBand="0" w:firstRowFirstColumn="0" w:firstRowLastColumn="0" w:lastRowFirstColumn="0" w:lastRowLastColumn="0"/>
+            </w:pPr>
+            <w:r>
+              <w:t>Tuxy1</w:t>
+            </w:r>
+          </w:p>
+        </w:tc>
+        <w:tc>
+          <w:tcPr>
+            <w:tcW w:w="1947" w:type="dxa"/>
+          </w:tcPr>
+          <w:p>
+            <w:pPr>
+              <w:jc w:val="center"/>
+              <w:cnfStyle w:val="000000000000" w:firstRow="0" w:lastRow="0" w:firstColumn="0" w:lastColumn="0" w:oddVBand="0" w:evenVBand="0" w:oddHBand="0" w:evenHBand="0" w:firstRowFirstColumn="0" w:firstRowLastColumn="0" w:lastRowFirstColumn="0" w:lastRowLastColumn="0"/>
+            </w:pPr>
+            <w:r>
+              <w:t>8.8.8.8</w:t>
+            </w:r>
+          </w:p>
+        </w:tc>
+        <w:tc>
+          <w:tcPr>
+            <w:tcW w:w="1947" w:type="dxa"/>
+          </w:tcPr>
+          <w:p>
+            <w:pPr>
+              <w:jc w:val="center"/>
+              <w:cnfStyle w:val="000000000000" w:firstRow="0" w:lastRow="0" w:firstColumn="0" w:lastColumn="0" w:oddVBand="0" w:evenVBand="0" w:oddHBand="0" w:evenHBand="0" w:firstRowFirstColumn="0" w:firstRowLastColumn="0" w:lastRowFirstColumn="0" w:lastRowLastColumn="0"/>
+            </w:pPr>
+            <w:r>
+              <w:t>IP público do tuxy4</w:t>
+            </w:r>
+          </w:p>
+        </w:tc>
+      </w:tr>
+    </w:tbl>
+    <w:p>
+      <w:pPr>
+        <w:spacing w:after="0"/>
+        <w:jc w:val="both"/>
+      </w:pPr>
+    </w:p>
+    <w:p>
+      <w:pPr>
+        <w:spacing w:after="0"/>
+        <w:jc w:val="both"/>
+      </w:pPr>
+      <w:r>
+        <w:tab/>
+        <w:t xml:space="preserve">O tuxy4, ao receber o pacote, altera-lhe o endereço IP de origem conforme o endereço público que lhe foi atribuído, guardando informação sobre o IP e a </w:t>
+      </w:r>
+      <w:proofErr w:type="spellStart"/>
+      <w:r>
+        <w:rPr>
+          <w:i/>
+        </w:rPr>
+        <w:t>port</w:t>
+      </w:r>
+      <w:proofErr w:type="spellEnd"/>
+      <w:r>
+        <w:t xml:space="preserve"> de destino e o IP de origem local. Quando recebe uma resposta de volta, acede aos dados que tinha guardado e determina que o pacote vindo de 8</w:t>
+      </w:r>
+      <w:r>
+        <w:t>.8.8.8 tem como destino o tuxy1, redirecionando-o.</w:t>
+      </w:r>
+    </w:p>
+    <w:p>
+      <w:pPr>
+        <w:spacing w:after="0"/>
+        <w:jc w:val="both"/>
+      </w:pPr>
     </w:p>
     <w:p>
       <w:pPr>
@@ -6752,9 +7829,80 @@
       </w:r>
       <w:bookmarkEnd w:id="17"/>
     </w:p>
+    <w:p>
+      <w:pPr>
+        <w:ind w:firstLine="708"/>
+        <w:jc w:val="both"/>
+      </w:pPr>
+      <w:r>
+        <w:t xml:space="preserve">A interligação que se observa entre todos os </w:t>
+      </w:r>
+      <w:r>
+        <w:rPr>
+          <w:i/>
+        </w:rPr>
+        <w:t>gadgets</w:t>
+      </w:r>
+      <w:r>
+        <w:t xml:space="preserve"> de hoje em dia é permitida pela atuação invisível de vários protocolos de comunicação, conjugados para criar redes computacionais e transferir dados por todo o globo. </w:t>
+      </w:r>
+      <w:r>
+        <w:t>Os documentos RFC (</w:t>
+      </w:r>
+      <w:proofErr w:type="spellStart"/>
+      <w:r>
+        <w:rPr>
+          <w:i/>
+        </w:rPr>
+        <w:t>Request</w:t>
+      </w:r>
+      <w:proofErr w:type="spellEnd"/>
+      <w:r>
+        <w:rPr>
+          <w:i/>
+        </w:rPr>
+        <w:t xml:space="preserve"> for </w:t>
+      </w:r>
+      <w:proofErr w:type="spellStart"/>
+      <w:r>
+        <w:rPr>
+          <w:i/>
+        </w:rPr>
+        <w:t>Comments</w:t>
+      </w:r>
+      <w:proofErr w:type="spellEnd"/>
+      <w:r>
+        <w:t xml:space="preserve">) escritos pela Internet </w:t>
+      </w:r>
+      <w:proofErr w:type="spellStart"/>
+      <w:r>
+        <w:t>Engineering</w:t>
+      </w:r>
+      <w:proofErr w:type="spellEnd"/>
+      <w:r>
+        <w:t xml:space="preserve"> </w:t>
+      </w:r>
+      <w:proofErr w:type="spellStart"/>
+      <w:r>
+        <w:t>Task</w:t>
+      </w:r>
+      <w:proofErr w:type="spellEnd"/>
+      <w:r>
+        <w:t xml:space="preserve"> Force contribuem para uma uniformização de normas utilizadas, que, por sua vez, permitem ligar criar a </w:t>
+      </w:r>
+      <w:r>
+        <w:rPr>
+          <w:i/>
+        </w:rPr>
+        <w:t>Web</w:t>
+      </w:r>
+      <w:r>
+        <w:t xml:space="preserve"> que nos liga.</w:t>
+      </w:r>
+    </w:p>
     <w:sectPr>
-      <w:headerReference w:type="default" r:id="rId14"/>
-      <w:footerReference w:type="default" r:id="rId15"/>
+      <w:headerReference w:type="default" r:id="rId15"/>
+      <w:footerReference w:type="default" r:id="rId16"/>
       <w:pgSz w:w="11906" w:h="16838"/>
       <w:pgMar w:top="1417" w:right="1701" w:bottom="1417" w:left="1701" w:header="708" w:footer="708" w:gutter="0"/>
       <w:cols w:space="708"/>
@@ -6820,7 +7968,7 @@
           <w:rPr>
             <w:noProof/>
           </w:rPr>
-          <w:t>7</w:t>
+          <w:t>9</w:t>
         </w:r>
         <w:r>
           <w:fldChar w:fldCharType="end"/>
@@ -8928,7 +10076,7 @@
 </file>
 
 <file path=customXml/itemProps1.xml><?xml version="1.0" encoding="utf-8"?>
-<ds:datastoreItem xmlns:ds="http://schemas.openxmlformats.org/officeDocument/2006/customXml" ds:itemID="{98BA7172-4B54-4E2B-89E0-4FB6E0E8E28F}">
+<ds:datastoreItem xmlns:ds="http://schemas.openxmlformats.org/officeDocument/2006/customXml" ds:itemID="{F0D2C40B-0369-4676-BD27-6BFA3FDE56A4}">
   <ds:schemaRefs>
     <ds:schemaRef ds:uri="http://schemas.openxmlformats.org/officeDocument/2006/bibliography"/>
   </ds:schemaRefs>

</xml_diff>

<commit_message>
Verified and added all parts
</commit_message>
<xml_diff>
--- a/Trabalho 2/docs/RCOM Proj 2 Relatório.docx
+++ b/Trabalho 2/docs/RCOM Proj 2 Relatório.docx
@@ -2208,6 +2208,7 @@
         <w:t xml:space="preserve"> FTP.</w:t>
       </w:r>
     </w:p>
+    <w:bookmarkStart w:id="4" w:name="_GoBack"/>
     <w:p>
       <w:pPr>
         <w:jc w:val="both"/>
@@ -2479,6 +2480,7 @@
           </mc:Fallback>
         </mc:AlternateContent>
       </w:r>
+      <w:bookmarkEnd w:id="4"/>
     </w:p>
     <w:p>
       <w:pPr>
@@ -2643,7 +2645,7 @@
           <w:numId w:val="1"/>
         </w:numPr>
       </w:pPr>
-      <w:bookmarkStart w:id="4" w:name="_Toc469786939"/>
+      <w:bookmarkStart w:id="5" w:name="_Toc469786939"/>
       <w:proofErr w:type="spellStart"/>
       <w:r>
         <w:rPr>
@@ -2651,7 +2653,7 @@
         </w:rPr>
         <w:t>ftp.c</w:t>
       </w:r>
-      <w:bookmarkEnd w:id="4"/>
+      <w:bookmarkEnd w:id="5"/>
       <w:proofErr w:type="spellEnd"/>
     </w:p>
     <w:p/>
@@ -2663,7 +2665,7 @@
           <w:numId w:val="1"/>
         </w:numPr>
       </w:pPr>
-      <w:bookmarkStart w:id="5" w:name="_Toc469786940"/>
+      <w:bookmarkStart w:id="6" w:name="_Toc469786940"/>
       <w:proofErr w:type="spellStart"/>
       <w:r>
         <w:rPr>
@@ -2672,7 +2674,7 @@
         <w:lastRenderedPageBreak/>
         <w:t>main.c</w:t>
       </w:r>
-      <w:bookmarkEnd w:id="5"/>
+      <w:bookmarkEnd w:id="6"/>
       <w:proofErr w:type="spellEnd"/>
     </w:p>
     <w:p/>
@@ -2684,7 +2686,7 @@
           <w:numId w:val="1"/>
         </w:numPr>
       </w:pPr>
-      <w:bookmarkStart w:id="6" w:name="_Toc469786941"/>
+      <w:bookmarkStart w:id="7" w:name="_Toc469786941"/>
       <w:r>
         <w:t xml:space="preserve">Exemplo de um </w:t>
       </w:r>
@@ -2700,7 +2702,7 @@
       <w:r>
         <w:t>bem-sucedido</w:t>
       </w:r>
-      <w:bookmarkEnd w:id="6"/>
+      <w:bookmarkEnd w:id="7"/>
     </w:p>
     <w:p/>
     <w:p>
@@ -2711,11 +2713,11 @@
           <w:numId w:val="1"/>
         </w:numPr>
       </w:pPr>
-      <w:bookmarkStart w:id="7" w:name="_Toc469786942"/>
+      <w:bookmarkStart w:id="8" w:name="_Toc469786942"/>
       <w:r>
         <w:t>Parte 2 – Configuração de Análise da Rede</w:t>
       </w:r>
-      <w:bookmarkEnd w:id="7"/>
+      <w:bookmarkEnd w:id="8"/>
     </w:p>
     <w:p>
       <w:pPr>
@@ -2725,12 +2727,13 @@
           <w:numId w:val="1"/>
         </w:numPr>
       </w:pPr>
-      <w:bookmarkStart w:id="8" w:name="_Toc469786943"/>
+      <w:bookmarkStart w:id="9" w:name="_Toc469786943"/>
       <w:r>
         <w:t>Experiência 1: configurar uma rede IP</w:t>
       </w:r>
-      <w:bookmarkEnd w:id="8"/>
-    </w:p>
+      <w:bookmarkEnd w:id="9"/>
+    </w:p>
+    <w:p/>
     <w:p/>
     <w:p>
       <w:pPr>
@@ -2740,7 +2743,7 @@
           <w:numId w:val="1"/>
         </w:numPr>
       </w:pPr>
-      <w:bookmarkStart w:id="9" w:name="_Toc469786944"/>
+      <w:bookmarkStart w:id="10" w:name="_Toc469786944"/>
       <w:r>
         <w:t xml:space="preserve">Experiência 2: implementar duas redes virtuais num </w:t>
       </w:r>
@@ -2751,7 +2754,7 @@
         </w:rPr>
         <w:t>switch</w:t>
       </w:r>
-      <w:bookmarkEnd w:id="9"/>
+      <w:bookmarkEnd w:id="10"/>
       <w:proofErr w:type="spellEnd"/>
     </w:p>
     <w:p/>
@@ -2763,7 +2766,7 @@
           <w:numId w:val="1"/>
         </w:numPr>
       </w:pPr>
-      <w:bookmarkStart w:id="10" w:name="_Toc469786945"/>
+      <w:bookmarkStart w:id="11" w:name="_Toc469786945"/>
       <w:r>
         <w:t xml:space="preserve">Experiência 3: configurar um </w:t>
       </w:r>
@@ -2776,7 +2779,7 @@
       <w:r>
         <w:t xml:space="preserve"> em Linux</w:t>
       </w:r>
-      <w:bookmarkEnd w:id="10"/>
+      <w:bookmarkEnd w:id="11"/>
     </w:p>
     <w:p>
       <w:pPr>
@@ -3020,14 +3023,27 @@
       <w:r>
         <w:t xml:space="preserve">Figura </w:t>
       </w:r>
-      <w:fldSimple w:instr=" SEQ Figura \* ARABIC ">
-        <w:r>
-          <w:rPr>
-            <w:noProof/>
-          </w:rPr>
-          <w:t>1</w:t>
-        </w:r>
-      </w:fldSimple>
+      <w:r>
+        <w:fldChar w:fldCharType="begin"/>
+      </w:r>
+      <w:r>
+        <w:instrText xml:space="preserve"> SEQ Figura \* ARABIC </w:instrText>
+      </w:r>
+      <w:r>
+        <w:fldChar w:fldCharType="separate"/>
+      </w:r>
+      <w:r>
+        <w:rPr>
+          <w:noProof/>
+        </w:rPr>
+        <w:t>1</w:t>
+      </w:r>
+      <w:r>
+        <w:rPr>
+          <w:noProof/>
+        </w:rPr>
+        <w:fldChar w:fldCharType="end"/>
+      </w:r>
       <w:r>
         <w:t xml:space="preserve"> - Esquema da experiência 3</w:t>
       </w:r>
@@ -3599,6 +3615,7 @@
                 <w:rFonts w:ascii="Consolas" w:hAnsi="Consolas"/>
                 <w:b w:val="0"/>
               </w:rPr>
+              <w:lastRenderedPageBreak/>
               <w:t>172.16.y0.254</w:t>
             </w:r>
           </w:p>
@@ -3700,7 +3717,6 @@
                 <w:rFonts w:ascii="Consolas" w:hAnsi="Consolas"/>
                 <w:b w:val="0"/>
               </w:rPr>
-              <w:lastRenderedPageBreak/>
               <w:t>172.16.y1.253</w:t>
             </w:r>
           </w:p>
@@ -4160,7 +4176,7 @@
           <w:lang w:val="en-US"/>
         </w:rPr>
       </w:pPr>
-      <w:bookmarkStart w:id="11" w:name="_Toc469786946"/>
+      <w:bookmarkStart w:id="12" w:name="_Toc469786946"/>
       <w:proofErr w:type="spellStart"/>
       <w:r>
         <w:rPr>
@@ -4182,7 +4198,7 @@
         </w:rPr>
         <w:t>experiência</w:t>
       </w:r>
-      <w:bookmarkEnd w:id="11"/>
+      <w:bookmarkEnd w:id="12"/>
       <w:proofErr w:type="spellEnd"/>
     </w:p>
     <w:p>
@@ -4370,14 +4386,27 @@
       <w:r>
         <w:t xml:space="preserve">Figura </w:t>
       </w:r>
-      <w:fldSimple w:instr=" SEQ Figura \* ARABIC ">
-        <w:r>
-          <w:rPr>
-            <w:noProof/>
-          </w:rPr>
-          <w:t>2</w:t>
-        </w:r>
-      </w:fldSimple>
+      <w:r>
+        <w:fldChar w:fldCharType="begin"/>
+      </w:r>
+      <w:r>
+        <w:instrText xml:space="preserve"> SEQ Figura \* ARABIC </w:instrText>
+      </w:r>
+      <w:r>
+        <w:fldChar w:fldCharType="separate"/>
+      </w:r>
+      <w:r>
+        <w:rPr>
+          <w:noProof/>
+        </w:rPr>
+        <w:t>2</w:t>
+      </w:r>
+      <w:r>
+        <w:rPr>
+          <w:noProof/>
+        </w:rPr>
+        <w:fldChar w:fldCharType="end"/>
+      </w:r>
       <w:r>
         <w:t xml:space="preserve"> - Pedido ARP feito pelo tuxy1 capturado na porta Eth0 do tuxy4</w:t>
       </w:r>
@@ -4549,14 +4578,27 @@
       <w:r>
         <w:t xml:space="preserve">Figura </w:t>
       </w:r>
-      <w:fldSimple w:instr=" SEQ Figura \* ARABIC ">
-        <w:r>
-          <w:rPr>
-            <w:noProof/>
-          </w:rPr>
-          <w:t>3</w:t>
-        </w:r>
-      </w:fldSimple>
+      <w:r>
+        <w:fldChar w:fldCharType="begin"/>
+      </w:r>
+      <w:r>
+        <w:instrText xml:space="preserve"> SEQ Figura \* ARABIC </w:instrText>
+      </w:r>
+      <w:r>
+        <w:fldChar w:fldCharType="separate"/>
+      </w:r>
+      <w:r>
+        <w:rPr>
+          <w:noProof/>
+        </w:rPr>
+        <w:t>3</w:t>
+      </w:r>
+      <w:r>
+        <w:rPr>
+          <w:noProof/>
+        </w:rPr>
+        <w:fldChar w:fldCharType="end"/>
+      </w:r>
       <w:r>
         <w:t xml:space="preserve"> - Pacotes ICMP capturados na porta Eth1 do tuxy4 quando o tuxy1 "pinga" o tuxy2</w:t>
       </w:r>
@@ -4569,7 +4611,7 @@
           <w:numId w:val="1"/>
         </w:numPr>
       </w:pPr>
-      <w:bookmarkStart w:id="12" w:name="_Toc469786947"/>
+      <w:bookmarkStart w:id="13" w:name="_Toc469786947"/>
       <w:r>
         <w:t xml:space="preserve">Endereços MAC </w:t>
       </w:r>
@@ -4582,7 +4624,7 @@
       <w:r>
         <w:t xml:space="preserve"> dos pacotes ICMP</w:t>
       </w:r>
-      <w:bookmarkEnd w:id="12"/>
+      <w:bookmarkEnd w:id="13"/>
     </w:p>
     <w:p>
       <w:pPr>
@@ -5084,6 +5126,7 @@
         <w:ind w:left="708"/>
       </w:pPr>
       <w:r>
+        <w:lastRenderedPageBreak/>
         <w:t xml:space="preserve">Para os pacotes ICMP enviados como sendo </w:t>
       </w:r>
       <w:proofErr w:type="spellStart"/>
@@ -5144,7 +5187,6 @@
               <w:jc w:val="center"/>
             </w:pPr>
             <w:r>
-              <w:lastRenderedPageBreak/>
               <w:t>Vlan0</w:t>
             </w:r>
           </w:p>
@@ -5629,7 +5671,7 @@
           <w:numId w:val="1"/>
         </w:numPr>
       </w:pPr>
-      <w:bookmarkStart w:id="13" w:name="_Toc469786948"/>
+      <w:bookmarkStart w:id="14" w:name="_Toc469786948"/>
       <w:r>
         <w:t xml:space="preserve">Experiência 4: configurar um </w:t>
       </w:r>
@@ -5642,7 +5684,7 @@
       <w:r>
         <w:t xml:space="preserve"> comercial e implementar NAT</w:t>
       </w:r>
-      <w:bookmarkEnd w:id="13"/>
+      <w:bookmarkEnd w:id="14"/>
     </w:p>
     <w:p>
       <w:pPr>
@@ -5738,14 +5780,27 @@
       <w:r>
         <w:t xml:space="preserve">Figura </w:t>
       </w:r>
-      <w:fldSimple w:instr=" SEQ Figura \* ARABIC ">
-        <w:r>
-          <w:rPr>
-            <w:noProof/>
-          </w:rPr>
-          <w:t>4</w:t>
-        </w:r>
-      </w:fldSimple>
+      <w:r>
+        <w:fldChar w:fldCharType="begin"/>
+      </w:r>
+      <w:r>
+        <w:instrText xml:space="preserve"> SEQ Figura \* ARABIC </w:instrText>
+      </w:r>
+      <w:r>
+        <w:fldChar w:fldCharType="separate"/>
+      </w:r>
+      <w:r>
+        <w:rPr>
+          <w:noProof/>
+        </w:rPr>
+        <w:t>4</w:t>
+      </w:r>
+      <w:r>
+        <w:rPr>
+          <w:noProof/>
+        </w:rPr>
+        <w:fldChar w:fldCharType="end"/>
+      </w:r>
       <w:r>
         <w:t xml:space="preserve"> - Esquema da experiência 4 com redes virtuais</w:t>
       </w:r>
@@ -6214,14 +6269,27 @@
       <w:r>
         <w:t xml:space="preserve">Figura </w:t>
       </w:r>
-      <w:fldSimple w:instr=" SEQ Figura \* ARABIC ">
-        <w:r>
-          <w:rPr>
-            <w:noProof/>
-          </w:rPr>
-          <w:t>5</w:t>
-        </w:r>
-      </w:fldSimple>
+      <w:r>
+        <w:fldChar w:fldCharType="begin"/>
+      </w:r>
+      <w:r>
+        <w:instrText xml:space="preserve"> SEQ Figura \* ARABIC </w:instrText>
+      </w:r>
+      <w:r>
+        <w:fldChar w:fldCharType="separate"/>
+      </w:r>
+      <w:r>
+        <w:rPr>
+          <w:noProof/>
+        </w:rPr>
+        <w:t>5</w:t>
+      </w:r>
+      <w:r>
+        <w:rPr>
+          <w:noProof/>
+        </w:rPr>
+        <w:fldChar w:fldCharType="end"/>
+      </w:r>
       <w:r>
         <w:t xml:space="preserve"> -  Esquema da experiência 4 com dispositivos</w:t>
       </w:r>
@@ -7101,12 +7169,12 @@
           <w:numId w:val="1"/>
         </w:numPr>
       </w:pPr>
-      <w:bookmarkStart w:id="14" w:name="_Toc469786949"/>
+      <w:bookmarkStart w:id="15" w:name="_Toc469786949"/>
       <w:r>
         <w:lastRenderedPageBreak/>
         <w:t>Experiência 5: DNS</w:t>
       </w:r>
-      <w:bookmarkEnd w:id="14"/>
+      <w:bookmarkEnd w:id="15"/>
     </w:p>
     <w:p>
       <w:pPr>
@@ -7180,27 +7248,14 @@
       <w:r>
         <w:t xml:space="preserve">Figura </w:t>
       </w:r>
-      <w:r>
-        <w:fldChar w:fldCharType="begin"/>
-      </w:r>
-      <w:r>
-        <w:instrText xml:space="preserve"> SEQ Figura \* ARABIC </w:instrText>
-      </w:r>
-      <w:r>
-        <w:fldChar w:fldCharType="separate"/>
-      </w:r>
-      <w:r>
-        <w:rPr>
-          <w:noProof/>
-        </w:rPr>
-        <w:t>6</w:t>
-      </w:r>
-      <w:r>
-        <w:rPr>
-          <w:noProof/>
-        </w:rPr>
-        <w:fldChar w:fldCharType="end"/>
-      </w:r>
+      <w:fldSimple w:instr=" SEQ Figura \* ARABIC ">
+        <w:r>
+          <w:rPr>
+            <w:noProof/>
+          </w:rPr>
+          <w:t>6</w:t>
+        </w:r>
+      </w:fldSimple>
       <w:r>
         <w:t xml:space="preserve"> - Esquema da Experiência 5</w:t>
       </w:r>
@@ -7506,11 +7561,11 @@
           <w:numId w:val="1"/>
         </w:numPr>
       </w:pPr>
-      <w:bookmarkStart w:id="15" w:name="_Toc469786950"/>
+      <w:bookmarkStart w:id="16" w:name="_Toc469786950"/>
       <w:r>
         <w:t>Experiência 6: conexões TCP</w:t>
       </w:r>
-      <w:bookmarkEnd w:id="15"/>
+      <w:bookmarkEnd w:id="16"/>
     </w:p>
     <w:p>
       <w:pPr>
@@ -7736,16 +7791,14 @@
       </w:r>
       <w:proofErr w:type="spellEnd"/>
       <w:r>
-        <w:t xml:space="preserve"> perdido.</w:t>
-      </w:r>
-      <w:bookmarkStart w:id="16" w:name="_GoBack"/>
-      <w:bookmarkEnd w:id="16"/>
-    </w:p>
-    <w:p/>
-    <w:p>
-      <w:pPr>
-        <w:ind w:firstLine="708"/>
-      </w:pPr>
+        <w:t xml:space="preserve"> perdido</w:t>
+      </w:r>
+      <w:r>
+        <w:t>s</w:t>
+      </w:r>
+      <w:r>
+        <w:t>.</w:t>
+      </w:r>
     </w:p>
     <w:p>
       <w:pPr>
@@ -8541,7 +8594,7 @@
           <w:rPr>
             <w:noProof/>
           </w:rPr>
-          <w:t>10</w:t>
+          <w:t>5</w:t>
         </w:r>
         <w:r>
           <w:fldChar w:fldCharType="end"/>
@@ -10649,7 +10702,7 @@
 </file>
 
 <file path=customXml/itemProps1.xml><?xml version="1.0" encoding="utf-8"?>
-<ds:datastoreItem xmlns:ds="http://schemas.openxmlformats.org/officeDocument/2006/customXml" ds:itemID="{65782E7F-B329-4542-AED6-2243243DA9F7}">
+<ds:datastoreItem xmlns:ds="http://schemas.openxmlformats.org/officeDocument/2006/customXml" ds:itemID="{0708DAD3-E44C-4BC5-86E6-4E415638A5D1}">
   <ds:schemaRefs>
     <ds:schemaRef ds:uri="http://schemas.openxmlformats.org/officeDocument/2006/bibliography"/>
   </ds:schemaRefs>

</xml_diff>